<commit_message>
Update Software Design - Report.docx
</commit_message>
<xml_diff>
--- a/Documentation/Software Design - Report.docx
+++ b/Documentation/Software Design - Report.docx
@@ -225,7 +225,15 @@
     </w:p>
     <w:p>
       <w:r>
-        <w:t>This report and the software it documents is the result of my own work. Any contributions to the work by third parties, other than tutors, are stated clearly below this declaration. Should this statement prove to be untrue I recognise the right and duty of the Board of Examiners to take appropriate action in line with the university’s regulations on assessment.</w:t>
+        <w:t xml:space="preserve">This report and the software it documents </w:t>
+      </w:r>
+      <w:proofErr w:type="gramStart"/>
+      <w:r>
+        <w:t>is</w:t>
+      </w:r>
+      <w:proofErr w:type="gramEnd"/>
+      <w:r>
+        <w:t xml:space="preserve"> the result of my own work. Any contributions to the work by third parties, other than tutors, are stated clearly below this declaration. Should this statement prove to be untrue I recognise the right and duty of the Board of Examiners to take appropriate action in line with the university’s regulations on assessment.</w:t>
       </w:r>
     </w:p>
     <w:p>
@@ -658,6 +666,178 @@
           </w:p>
         </w:tc>
       </w:tr>
+      <w:tr>
+        <w:tc>
+          <w:tcPr>
+            <w:tcW w:w="1129" w:type="dxa"/>
+          </w:tcPr>
+          <w:p>
+            <w:pPr>
+              <w:rPr>
+                <w:lang w:val="en-US"/>
+              </w:rPr>
+            </w:pPr>
+            <w:r>
+              <w:rPr>
+                <w:lang w:val="en-US"/>
+              </w:rPr>
+              <w:t>1.0.2</w:t>
+            </w:r>
+          </w:p>
+        </w:tc>
+        <w:tc>
+          <w:tcPr>
+            <w:tcW w:w="1276" w:type="dxa"/>
+          </w:tcPr>
+          <w:p>
+            <w:pPr>
+              <w:rPr>
+                <w:lang w:val="en-US"/>
+              </w:rPr>
+            </w:pPr>
+          </w:p>
+        </w:tc>
+        <w:tc>
+          <w:tcPr>
+            <w:tcW w:w="992" w:type="dxa"/>
+          </w:tcPr>
+          <w:p>
+            <w:pPr>
+              <w:rPr>
+                <w:lang w:val="en-US"/>
+              </w:rPr>
+            </w:pPr>
+            <w:r>
+              <w:rPr>
+                <w:lang w:val="en-US"/>
+              </w:rPr>
+              <w:t>Alpha</w:t>
+            </w:r>
+          </w:p>
+        </w:tc>
+        <w:tc>
+          <w:tcPr>
+            <w:tcW w:w="4678" w:type="dxa"/>
+          </w:tcPr>
+          <w:p>
+            <w:pPr>
+              <w:rPr>
+                <w:lang w:val="en-US"/>
+              </w:rPr>
+            </w:pPr>
+            <w:r>
+              <w:rPr>
+                <w:lang w:val="en-US"/>
+              </w:rPr>
+              <w:t>Added Gantt Chart</w:t>
+            </w:r>
+          </w:p>
+        </w:tc>
+        <w:tc>
+          <w:tcPr>
+            <w:tcW w:w="1275" w:type="dxa"/>
+          </w:tcPr>
+          <w:p>
+            <w:pPr>
+              <w:rPr>
+                <w:lang w:val="en-US"/>
+              </w:rPr>
+            </w:pPr>
+            <w:r>
+              <w:rPr>
+                <w:lang w:val="en-US"/>
+              </w:rPr>
+              <w:t>Hannah</w:t>
+            </w:r>
+          </w:p>
+        </w:tc>
+      </w:tr>
+      <w:tr>
+        <w:tc>
+          <w:tcPr>
+            <w:tcW w:w="1129" w:type="dxa"/>
+          </w:tcPr>
+          <w:p>
+            <w:pPr>
+              <w:rPr>
+                <w:lang w:val="en-US"/>
+              </w:rPr>
+            </w:pPr>
+            <w:r>
+              <w:rPr>
+                <w:lang w:val="en-US"/>
+              </w:rPr>
+              <w:t>2.0.0</w:t>
+            </w:r>
+          </w:p>
+        </w:tc>
+        <w:tc>
+          <w:tcPr>
+            <w:tcW w:w="1276" w:type="dxa"/>
+          </w:tcPr>
+          <w:p>
+            <w:pPr>
+              <w:rPr>
+                <w:lang w:val="en-US"/>
+              </w:rPr>
+            </w:pPr>
+          </w:p>
+        </w:tc>
+        <w:tc>
+          <w:tcPr>
+            <w:tcW w:w="992" w:type="dxa"/>
+          </w:tcPr>
+          <w:p>
+            <w:pPr>
+              <w:rPr>
+                <w:lang w:val="en-US"/>
+              </w:rPr>
+            </w:pPr>
+            <w:r>
+              <w:rPr>
+                <w:lang w:val="en-US"/>
+              </w:rPr>
+              <w:t>Alpha</w:t>
+            </w:r>
+          </w:p>
+        </w:tc>
+        <w:tc>
+          <w:tcPr>
+            <w:tcW w:w="4678" w:type="dxa"/>
+          </w:tcPr>
+          <w:p>
+            <w:pPr>
+              <w:rPr>
+                <w:lang w:val="en-US"/>
+              </w:rPr>
+            </w:pPr>
+            <w:r>
+              <w:rPr>
+                <w:lang w:val="en-US"/>
+              </w:rPr>
+              <w:t>Added Diagrams</w:t>
+            </w:r>
+          </w:p>
+        </w:tc>
+        <w:tc>
+          <w:tcPr>
+            <w:tcW w:w="1275" w:type="dxa"/>
+          </w:tcPr>
+          <w:p>
+            <w:pPr>
+              <w:rPr>
+                <w:lang w:val="en-US"/>
+              </w:rPr>
+            </w:pPr>
+            <w:r>
+              <w:rPr>
+                <w:lang w:val="en-US"/>
+              </w:rPr>
+              <w:t>Hannah</w:t>
+            </w:r>
+          </w:p>
+        </w:tc>
+      </w:tr>
     </w:tbl>
     <w:p>
       <w:pPr>
@@ -726,54 +906,7 @@
           <w:noProof/>
           <w:lang w:val="en-US"/>
         </w:rPr>
-        <w:drawing>
-          <wp:inline distT="0" distB="0" distL="0" distR="0" wp14:anchorId="7F4EB075" wp14:editId="29EA0C49">
-            <wp:extent cx="5939790" cy="2059305"/>
-            <wp:effectExtent l="0" t="0" r="3810" b="0"/>
-            <wp:docPr id="32" name="Picture 32"/>
-            <wp:cNvGraphicFramePr>
-              <a:graphicFrameLocks xmlns:a="http://schemas.openxmlformats.org/drawingml/2006/main" noChangeAspect="1"/>
-            </wp:cNvGraphicFramePr>
-            <a:graphic xmlns:a="http://schemas.openxmlformats.org/drawingml/2006/main">
-              <a:graphicData uri="http://schemas.openxmlformats.org/drawingml/2006/picture">
-                <pic:pic xmlns:pic="http://schemas.openxmlformats.org/drawingml/2006/picture">
-                  <pic:nvPicPr>
-                    <pic:cNvPr id="0" name="Picture 16"/>
-                    <pic:cNvPicPr>
-                      <a:picLocks noChangeAspect="1" noChangeArrowheads="1"/>
-                    </pic:cNvPicPr>
-                  </pic:nvPicPr>
-                  <pic:blipFill>
-                    <a:blip r:embed="rId6">
-                      <a:extLst>
-                        <a:ext uri="{28A0092B-C50C-407E-A947-70E740481C1C}">
-                          <a14:useLocalDpi xmlns:a14="http://schemas.microsoft.com/office/drawing/2010/main" val="0"/>
-                        </a:ext>
-                      </a:extLst>
-                    </a:blip>
-                    <a:srcRect/>
-                    <a:stretch>
-                      <a:fillRect/>
-                    </a:stretch>
-                  </pic:blipFill>
-                  <pic:spPr bwMode="auto">
-                    <a:xfrm>
-                      <a:off x="0" y="0"/>
-                      <a:ext cx="5939790" cy="2059305"/>
-                    </a:xfrm>
-                    <a:prstGeom prst="rect">
-                      <a:avLst/>
-                    </a:prstGeom>
-                    <a:noFill/>
-                    <a:ln>
-                      <a:noFill/>
-                    </a:ln>
-                  </pic:spPr>
-                </pic:pic>
-              </a:graphicData>
-            </a:graphic>
-          </wp:inline>
-        </w:drawing>
+        <w:t>Table</w:t>
       </w:r>
       <w:r>
         <w:rPr>
@@ -10984,12 +11117,14 @@
     <w:p>
       <w:pPr>
         <w:rPr>
-          <w:rFonts w:asciiTheme="majorHAnsi" w:eastAsiaTheme="majorEastAsia" w:hAnsiTheme="majorHAnsi" w:cstheme="majorBidi"/>
-          <w:color w:val="2F5496" w:themeColor="accent1" w:themeShade="BF"/>
-          <w:sz w:val="32"/>
-          <w:szCs w:val="32"/>
-          <w:lang w:val="en-US"/>
-        </w:rPr>
+          <w:lang w:val="en-US"/>
+        </w:rPr>
+        <w:sectPr>
+          <w:pgSz w:w="12240" w:h="15840"/>
+          <w:pgMar w:top="1440" w:right="1440" w:bottom="1440" w:left="1440" w:header="720" w:footer="720" w:gutter="0"/>
+          <w:cols w:space="720"/>
+          <w:docGrid w:linePitch="360"/>
+        </w:sectPr>
       </w:pPr>
       <w:r>
         <w:rPr>
@@ -11023,7 +11158,7 @@
         <w:tblLook w:val="04A0" w:firstRow="1" w:lastRow="0" w:firstColumn="1" w:lastColumn="0" w:noHBand="0" w:noVBand="1"/>
       </w:tblPr>
       <w:tblGrid>
-        <w:gridCol w:w="2046"/>
+        <w:gridCol w:w="5646"/>
         <w:gridCol w:w="529"/>
         <w:gridCol w:w="529"/>
         <w:gridCol w:w="390"/>
@@ -19803,17 +19938,7 @@
                 <w:szCs w:val="20"/>
                 <w:lang w:eastAsia="en-GB"/>
               </w:rPr>
-              <w:t xml:space="preserve">T2.0.1: Setup and Configure </w:t>
-            </w:r>
-            <w:r>
-              <w:rPr>
-                <w:rFonts w:ascii="Arial" w:eastAsia="Times New Roman" w:hAnsi="Arial" w:cs="Arial"/>
-                <w:sz w:val="20"/>
-                <w:szCs w:val="20"/>
-                <w:lang w:eastAsia="en-GB"/>
-              </w:rPr>
-              <w:lastRenderedPageBreak/>
-              <w:t>Client/Server using MQTT - Multiple Authorised Clients</w:t>
+              <w:t>T2.0.1: Setup and Configure Client/Server using MQTT - Multiple Authorised Clients</w:t>
             </w:r>
           </w:p>
         </w:tc>
@@ -22748,6 +22873,7 @@
                 <w:szCs w:val="20"/>
                 <w:lang w:eastAsia="en-GB"/>
               </w:rPr>
+              <w:lastRenderedPageBreak/>
               <w:t>T3.1.0: Create separate user classes - Role Permissions</w:t>
             </w:r>
           </w:p>
@@ -28069,7 +28195,6 @@
                 <w:szCs w:val="20"/>
                 <w:lang w:eastAsia="en-GB"/>
               </w:rPr>
-              <w:lastRenderedPageBreak/>
               <w:t>T9.0.0: Setup a local text-file - Password Storage</w:t>
             </w:r>
           </w:p>
@@ -34598,6 +34723,7 @@
                 <w:szCs w:val="20"/>
                 <w:lang w:eastAsia="en-GB"/>
               </w:rPr>
+              <w:lastRenderedPageBreak/>
               <w:t>T3.1.3: Create separate user classes - Message Deletion</w:t>
             </w:r>
           </w:p>
@@ -36359,7 +36485,6 @@
                 <w:szCs w:val="20"/>
                 <w:lang w:eastAsia="en-GB"/>
               </w:rPr>
-              <w:lastRenderedPageBreak/>
               <w:t>T10.1.0: Consider the implementation of additional features - Emojis</w:t>
             </w:r>
           </w:p>
@@ -39911,12 +40036,14 @@
     <w:p>
       <w:pPr>
         <w:rPr>
-          <w:rFonts w:asciiTheme="majorHAnsi" w:eastAsiaTheme="majorEastAsia" w:hAnsiTheme="majorHAnsi" w:cstheme="majorBidi"/>
-          <w:color w:val="2F5496" w:themeColor="accent1" w:themeShade="BF"/>
-          <w:sz w:val="32"/>
-          <w:szCs w:val="32"/>
-          <w:lang w:val="en-US"/>
-        </w:rPr>
+          <w:lang w:val="en-US"/>
+        </w:rPr>
+        <w:sectPr>
+          <w:pgSz w:w="15840" w:h="12240" w:orient="landscape"/>
+          <w:pgMar w:top="1440" w:right="1440" w:bottom="1440" w:left="1440" w:header="720" w:footer="720" w:gutter="0"/>
+          <w:cols w:space="720"/>
+          <w:docGrid w:linePitch="360"/>
+        </w:sectPr>
       </w:pPr>
       <w:r>
         <w:rPr>
@@ -40346,7 +40473,7 @@
                     </pic:cNvPicPr>
                   </pic:nvPicPr>
                   <pic:blipFill>
-                    <a:blip r:embed="rId7">
+                    <a:blip r:embed="rId6">
                       <a:extLst>
                         <a:ext uri="{28A0092B-C50C-407E-A947-70E740481C1C}">
                           <a14:useLocalDpi xmlns:a14="http://schemas.microsoft.com/office/drawing/2010/main" val="0"/>
@@ -40388,14 +40515,27 @@
       <w:r>
         <w:t xml:space="preserve">Figure </w:t>
       </w:r>
-      <w:fldSimple w:instr=" SEQ Figure \* ARABIC ">
-        <w:r>
-          <w:rPr>
-            <w:noProof/>
-          </w:rPr>
-          <w:t>1</w:t>
-        </w:r>
-      </w:fldSimple>
+      <w:r>
+        <w:fldChar w:fldCharType="begin"/>
+      </w:r>
+      <w:r>
+        <w:instrText xml:space="preserve"> SEQ Figure \* ARABIC </w:instrText>
+      </w:r>
+      <w:r>
+        <w:fldChar w:fldCharType="separate"/>
+      </w:r>
+      <w:r>
+        <w:rPr>
+          <w:noProof/>
+        </w:rPr>
+        <w:t>1</w:t>
+      </w:r>
+      <w:r>
+        <w:rPr>
+          <w:noProof/>
+        </w:rPr>
+        <w:fldChar w:fldCharType="end"/>
+      </w:r>
       <w:r>
         <w:rPr>
           <w:noProof/>
@@ -40533,7 +40673,7 @@
                     </pic:cNvPicPr>
                   </pic:nvPicPr>
                   <pic:blipFill>
-                    <a:blip r:embed="rId8">
+                    <a:blip r:embed="rId7">
                       <a:extLst>
                         <a:ext uri="{28A0092B-C50C-407E-A947-70E740481C1C}">
                           <a14:useLocalDpi xmlns:a14="http://schemas.microsoft.com/office/drawing/2010/main" val="0"/>
@@ -40580,7 +40720,49 @@
         <w:rPr>
           <w:lang w:val="en-US"/>
         </w:rPr>
-        <w:t xml:space="preserve"> the input login credentials. Input login credentials includes authorise credentials. Authorise credentials extends to valid password. Authorise credentials also extends to invalid password.</w:t>
+        <w:t xml:space="preserve"> the input login credentials. Input login credentials includes </w:t>
+      </w:r>
+      <w:proofErr w:type="spellStart"/>
+      <w:r>
+        <w:rPr>
+          <w:lang w:val="en-US"/>
+        </w:rPr>
+        <w:t>authorise</w:t>
+      </w:r>
+      <w:proofErr w:type="spellEnd"/>
+      <w:r>
+        <w:rPr>
+          <w:lang w:val="en-US"/>
+        </w:rPr>
+        <w:t xml:space="preserve"> credentials. </w:t>
+      </w:r>
+      <w:proofErr w:type="spellStart"/>
+      <w:r>
+        <w:rPr>
+          <w:lang w:val="en-US"/>
+        </w:rPr>
+        <w:t>Authorise</w:t>
+      </w:r>
+      <w:proofErr w:type="spellEnd"/>
+      <w:r>
+        <w:rPr>
+          <w:lang w:val="en-US"/>
+        </w:rPr>
+        <w:t xml:space="preserve"> credentials extends to valid password. </w:t>
+      </w:r>
+      <w:proofErr w:type="spellStart"/>
+      <w:r>
+        <w:rPr>
+          <w:lang w:val="en-US"/>
+        </w:rPr>
+        <w:t>Authorise</w:t>
+      </w:r>
+      <w:proofErr w:type="spellEnd"/>
+      <w:r>
+        <w:rPr>
+          <w:lang w:val="en-US"/>
+        </w:rPr>
+        <w:t xml:space="preserve"> credentials also extends to invalid password.</w:t>
       </w:r>
     </w:p>
     <w:p>
@@ -40593,61 +40775,7 @@
         <w:rPr>
           <w:lang w:eastAsia="en-GB"/>
         </w:rPr>
-        <w:t>S</w:t>
-      </w:r>
-      <w:r>
-        <w:rPr>
-          <w:lang w:eastAsia="en-GB"/>
-        </w:rPr>
-        <w:t xml:space="preserve">ource user actor is associated with the send message use case. Send Message includes validate connection. Validate connection extends to user offline. User offline includes store message. Store message includes update </w:t>
-      </w:r>
-      <w:r>
-        <w:rPr>
-          <w:lang w:eastAsia="en-GB"/>
-        </w:rPr>
-        <w:t>text file</w:t>
-      </w:r>
-      <w:r>
-        <w:rPr>
-          <w:lang w:eastAsia="en-GB"/>
-        </w:rPr>
-        <w:t xml:space="preserve">. It also includes validate connection. Validate connection also extends to user online. User online includes update logs. Update logs includes update </w:t>
-      </w:r>
-      <w:r>
-        <w:rPr>
-          <w:lang w:eastAsia="en-GB"/>
-        </w:rPr>
-        <w:t>text file</w:t>
-      </w:r>
-      <w:r>
-        <w:rPr>
-          <w:lang w:eastAsia="en-GB"/>
-        </w:rPr>
-        <w:t xml:space="preserve">. Update </w:t>
-      </w:r>
-      <w:r>
-        <w:rPr>
-          <w:lang w:eastAsia="en-GB"/>
-        </w:rPr>
-        <w:t>text file</w:t>
-      </w:r>
-      <w:r>
-        <w:rPr>
-          <w:lang w:eastAsia="en-GB"/>
-        </w:rPr>
-        <w:t xml:space="preserve"> is associated with the </w:t>
-      </w:r>
-      <w:r>
-        <w:rPr>
-          <w:lang w:eastAsia="en-GB"/>
-        </w:rPr>
-        <w:t>Text File</w:t>
-      </w:r>
-      <w:r>
-        <w:rPr>
-          <w:lang w:eastAsia="en-GB"/>
-        </w:rPr>
-        <w:t xml:space="preserve"> actor. User online includes notify contact. User online also includes update chat. Receive message includes update chat. Receive message also includes notify contact. Target User actor is associated with the receive message use case.</w:t>
+        <w:t>Source user actor is associated with the send message use case. Send Message includes validate connection. Validate connection extends to user offline. User offline includes store message. Store message includes update text file. It also includes validate connection. Validate connection also extends to user online. User online includes update logs. Update logs includes update text file. Update text file is associated with the Text File actor. User online includes notify contact. User online also includes update chat. Receive message includes update chat. Receive message also includes notify contact. Target User actor is associated with the receive message use case.</w:t>
       </w:r>
     </w:p>
     <w:p>
@@ -40852,7 +40980,7 @@
                     </pic:cNvPicPr>
                   </pic:nvPicPr>
                   <pic:blipFill>
-                    <a:blip r:embed="rId9">
+                    <a:blip r:embed="rId8">
                       <a:extLst>
                         <a:ext uri="{28A0092B-C50C-407E-A947-70E740481C1C}">
                           <a14:useLocalDpi xmlns:a14="http://schemas.microsoft.com/office/drawing/2010/main" val="0"/>
@@ -41282,7 +41410,7 @@
                     </pic:cNvPicPr>
                   </pic:nvPicPr>
                   <pic:blipFill rotWithShape="1">
-                    <a:blip r:embed="rId10">
+                    <a:blip r:embed="rId9">
                       <a:extLst>
                         <a:ext uri="{28A0092B-C50C-407E-A947-70E740481C1C}">
                           <a14:useLocalDpi xmlns:a14="http://schemas.microsoft.com/office/drawing/2010/main" val="0"/>
@@ -41413,14 +41541,27 @@
                             <w:r>
                               <w:t xml:space="preserve">Figure </w:t>
                             </w:r>
-                            <w:fldSimple w:instr=" SEQ Figure \* ARABIC ">
-                              <w:r>
-                                <w:rPr>
-                                  <w:noProof/>
-                                </w:rPr>
-                                <w:t>2</w:t>
-                              </w:r>
-                            </w:fldSimple>
+                            <w:r>
+                              <w:fldChar w:fldCharType="begin"/>
+                            </w:r>
+                            <w:r>
+                              <w:instrText xml:space="preserve"> SEQ Figure \* ARABIC </w:instrText>
+                            </w:r>
+                            <w:r>
+                              <w:fldChar w:fldCharType="separate"/>
+                            </w:r>
+                            <w:r>
+                              <w:rPr>
+                                <w:noProof/>
+                              </w:rPr>
+                              <w:t>2</w:t>
+                            </w:r>
+                            <w:r>
+                              <w:rPr>
+                                <w:noProof/>
+                              </w:rPr>
+                              <w:fldChar w:fldCharType="end"/>
+                            </w:r>
                             <w:r>
                               <w:t>.2 SEND MESSAGE ACTIVITY DIAGRAM</w:t>
                             </w:r>
@@ -41455,14 +41596,27 @@
                       <w:r>
                         <w:t xml:space="preserve">Figure </w:t>
                       </w:r>
-                      <w:fldSimple w:instr=" SEQ Figure \* ARABIC ">
-                        <w:r>
-                          <w:rPr>
-                            <w:noProof/>
-                          </w:rPr>
-                          <w:t>2</w:t>
-                        </w:r>
-                      </w:fldSimple>
+                      <w:r>
+                        <w:fldChar w:fldCharType="begin"/>
+                      </w:r>
+                      <w:r>
+                        <w:instrText xml:space="preserve"> SEQ Figure \* ARABIC </w:instrText>
+                      </w:r>
+                      <w:r>
+                        <w:fldChar w:fldCharType="separate"/>
+                      </w:r>
+                      <w:r>
+                        <w:rPr>
+                          <w:noProof/>
+                        </w:rPr>
+                        <w:t>2</w:t>
+                      </w:r>
+                      <w:r>
+                        <w:rPr>
+                          <w:noProof/>
+                        </w:rPr>
+                        <w:fldChar w:fldCharType="end"/>
+                      </w:r>
                       <w:r>
                         <w:t>.2 SEND MESSAGE ACTIVITY DIAGRAM</w:t>
                       </w:r>
@@ -41506,7 +41660,7 @@
                     </pic:cNvPicPr>
                   </pic:nvPicPr>
                   <pic:blipFill rotWithShape="1">
-                    <a:blip r:embed="rId11">
+                    <a:blip r:embed="rId10">
                       <a:extLst>
                         <a:ext uri="{28A0092B-C50C-407E-A947-70E740481C1C}">
                           <a14:useLocalDpi xmlns:a14="http://schemas.microsoft.com/office/drawing/2010/main" val="0"/>
@@ -41706,7 +41860,7 @@
                     </pic:cNvPicPr>
                   </pic:nvPicPr>
                   <pic:blipFill rotWithShape="1">
-                    <a:blip r:embed="rId12">
+                    <a:blip r:embed="rId11">
                       <a:extLst>
                         <a:ext uri="{28A0092B-C50C-407E-A947-70E740481C1C}">
                           <a14:useLocalDpi xmlns:a14="http://schemas.microsoft.com/office/drawing/2010/main" val="0"/>
@@ -41750,25 +41904,7 @@
         <w:rPr>
           <w:lang w:eastAsia="en-GB"/>
         </w:rPr>
-        <w:t>T</w:t>
-      </w:r>
-      <w:r>
-        <w:rPr>
-          <w:lang w:eastAsia="en-GB"/>
-        </w:rPr>
-        <w:t xml:space="preserve">he make room activity is initiated by User. User is made Admin of room. Control flow moves to a decision node to ask whether to add a user to the room. If yes, the user is added to the room. Then, another decision node asks whether to make that user a moderator. If yes, user is made a moderator. Control flow loops back to add user decision node. If no to moderator option, user control flow loops back to add decision node. If no more users to add, control flow moves to another decision node asking to add a channel. If yes, the channel is added. Control flow then loops back to the add channel decision node. If no, </w:t>
-      </w:r>
-      <w:r>
-        <w:rPr>
-          <w:lang w:eastAsia="en-GB"/>
-        </w:rPr>
-        <w:t xml:space="preserve">text file </w:t>
-      </w:r>
-      <w:r>
-        <w:rPr>
-          <w:lang w:eastAsia="en-GB"/>
-        </w:rPr>
-        <w:t xml:space="preserve">is updated. Control flow moves to activity final node. </w:t>
+        <w:t xml:space="preserve">The make room activity is initiated by User. User is made Admin of room. Control flow moves to a decision node to ask whether to add a user to the room. If yes, the user is added to the room. Then, another decision node asks whether to make that user a moderator. If yes, user is made a moderator. Control flow loops back to add user decision node. If no to moderator option, user control flow loops back to add decision node. If no more users to add, control flow moves to another decision node asking to add a channel. If yes, the channel is added. Control flow then loops back to the add channel decision node. If no, text file is updated. Control flow moves to activity final node. </w:t>
       </w:r>
     </w:p>
     <w:p>
@@ -41872,14 +42008,27 @@
                             <w:r>
                               <w:t xml:space="preserve">Figure </w:t>
                             </w:r>
-                            <w:fldSimple w:instr=" SEQ Figure \* ARABIC ">
-                              <w:r>
-                                <w:rPr>
-                                  <w:noProof/>
-                                </w:rPr>
-                                <w:t>3</w:t>
-                              </w:r>
-                            </w:fldSimple>
+                            <w:r>
+                              <w:fldChar w:fldCharType="begin"/>
+                            </w:r>
+                            <w:r>
+                              <w:instrText xml:space="preserve"> SEQ Figure \* ARABIC </w:instrText>
+                            </w:r>
+                            <w:r>
+                              <w:fldChar w:fldCharType="separate"/>
+                            </w:r>
+                            <w:r>
+                              <w:rPr>
+                                <w:noProof/>
+                              </w:rPr>
+                              <w:t>3</w:t>
+                            </w:r>
+                            <w:r>
+                              <w:rPr>
+                                <w:noProof/>
+                              </w:rPr>
+                              <w:fldChar w:fldCharType="end"/>
+                            </w:r>
                             <w:r>
                               <w:t>.1 CLASS DIAGRAM</w:t>
                             </w:r>
@@ -41913,14 +42062,27 @@
                       <w:r>
                         <w:t xml:space="preserve">Figure </w:t>
                       </w:r>
-                      <w:fldSimple w:instr=" SEQ Figure \* ARABIC ">
-                        <w:r>
-                          <w:rPr>
-                            <w:noProof/>
-                          </w:rPr>
-                          <w:t>3</w:t>
-                        </w:r>
-                      </w:fldSimple>
+                      <w:r>
+                        <w:fldChar w:fldCharType="begin"/>
+                      </w:r>
+                      <w:r>
+                        <w:instrText xml:space="preserve"> SEQ Figure \* ARABIC </w:instrText>
+                      </w:r>
+                      <w:r>
+                        <w:fldChar w:fldCharType="separate"/>
+                      </w:r>
+                      <w:r>
+                        <w:rPr>
+                          <w:noProof/>
+                        </w:rPr>
+                        <w:t>3</w:t>
+                      </w:r>
+                      <w:r>
+                        <w:rPr>
+                          <w:noProof/>
+                        </w:rPr>
+                        <w:fldChar w:fldCharType="end"/>
+                      </w:r>
                       <w:r>
                         <w:t>.1 CLASS DIAGRAM</w:t>
                       </w:r>
@@ -41964,7 +42126,7 @@
                     </pic:cNvPicPr>
                   </pic:nvPicPr>
                   <pic:blipFill>
-                    <a:blip r:embed="rId13">
+                    <a:blip r:embed="rId12">
                       <a:extLst>
                         <a:ext uri="{28A0092B-C50C-407E-A947-70E740481C1C}">
                           <a14:useLocalDpi xmlns:a14="http://schemas.microsoft.com/office/drawing/2010/main" val="0"/>
@@ -42035,7 +42197,21 @@
         <w:rPr>
           <w:lang w:val="en-US"/>
         </w:rPr>
-        <w:t>The User class contains each unique person’s information, they have key functions to obtain and change the information. Note that the UserID can never be changed however the other information can.</w:t>
+        <w:t xml:space="preserve">The User class contains each unique person’s information, they have key functions to obtain and change the information. Note that the </w:t>
+      </w:r>
+      <w:proofErr w:type="spellStart"/>
+      <w:r>
+        <w:rPr>
+          <w:lang w:val="en-US"/>
+        </w:rPr>
+        <w:t>UserID</w:t>
+      </w:r>
+      <w:proofErr w:type="spellEnd"/>
+      <w:r>
+        <w:rPr>
+          <w:lang w:val="en-US"/>
+        </w:rPr>
+        <w:t xml:space="preserve"> can never be changed however the other information can.</w:t>
       </w:r>
     </w:p>
     <w:p>
@@ -42248,7 +42424,25 @@
           <w:bCs/>
           <w:lang w:val="en-US"/>
         </w:rPr>
-        <w:t>Moderator (*) Moderates Room (1..*)</w:t>
+        <w:t>Moderator (*) Moderates Room (</w:t>
+      </w:r>
+      <w:proofErr w:type="gramStart"/>
+      <w:r>
+        <w:rPr>
+          <w:b/>
+          <w:bCs/>
+          <w:lang w:val="en-US"/>
+        </w:rPr>
+        <w:t>1..</w:t>
+      </w:r>
+      <w:proofErr w:type="gramEnd"/>
+      <w:r>
+        <w:rPr>
+          <w:b/>
+          <w:bCs/>
+          <w:lang w:val="en-US"/>
+        </w:rPr>
+        <w:t>*)</w:t>
       </w:r>
     </w:p>
     <w:p>
@@ -42291,7 +42485,21 @@
         <w:rPr>
           <w:lang w:val="en-US"/>
         </w:rPr>
-        <w:t>A user is able to be a member of none or many rooms however a room must have one member who must also be the administrator the administrator is able to remove other and add others but not themselves unless they decide to delete the room.</w:t>
+        <w:t xml:space="preserve">A user </w:t>
+      </w:r>
+      <w:proofErr w:type="gramStart"/>
+      <w:r>
+        <w:rPr>
+          <w:lang w:val="en-US"/>
+        </w:rPr>
+        <w:t>is able to</w:t>
+      </w:r>
+      <w:proofErr w:type="gramEnd"/>
+      <w:r>
+        <w:rPr>
+          <w:lang w:val="en-US"/>
+        </w:rPr>
+        <w:t xml:space="preserve"> be a member of none or many rooms however a room must have one member who must also be the administrator the administrator is able to remove other and add others but not themselves unless they decide to delete the room.</w:t>
       </w:r>
     </w:p>
     <w:p>
@@ -42308,7 +42516,25 @@
           <w:bCs/>
           <w:lang w:val="en-US"/>
         </w:rPr>
-        <w:t>Room(1) Contains Channel(1..*)</w:t>
+        <w:t>Room(1) Contains Channel(</w:t>
+      </w:r>
+      <w:proofErr w:type="gramStart"/>
+      <w:r>
+        <w:rPr>
+          <w:b/>
+          <w:bCs/>
+          <w:lang w:val="en-US"/>
+        </w:rPr>
+        <w:t>1..</w:t>
+      </w:r>
+      <w:proofErr w:type="gramEnd"/>
+      <w:r>
+        <w:rPr>
+          <w:b/>
+          <w:bCs/>
+          <w:lang w:val="en-US"/>
+        </w:rPr>
+        <w:t>*)</w:t>
       </w:r>
     </w:p>
     <w:p>
@@ -42321,7 +42547,21 @@
         <w:rPr>
           <w:lang w:val="en-US"/>
         </w:rPr>
-        <w:t>One room must have at least one channel (the default channel is named ‘General’) The first channel created can change its name but it cannot be deleted. More rooms can be created but must have different names.</w:t>
+        <w:t xml:space="preserve">One room must have at least one channel (the default channel is named ‘General’) The first channel created can change its </w:t>
+      </w:r>
+      <w:proofErr w:type="gramStart"/>
+      <w:r>
+        <w:rPr>
+          <w:lang w:val="en-US"/>
+        </w:rPr>
+        <w:t>name</w:t>
+      </w:r>
+      <w:proofErr w:type="gramEnd"/>
+      <w:r>
+        <w:rPr>
+          <w:lang w:val="en-US"/>
+        </w:rPr>
+        <w:t xml:space="preserve"> but it cannot be deleted. More rooms can be created but must have different names.</w:t>
       </w:r>
     </w:p>
     <w:p>
@@ -42351,7 +42591,35 @@
         <w:rPr>
           <w:lang w:val="en-US"/>
         </w:rPr>
-        <w:t>There can be an infinite number of Messages however these messages can only be assigned to one channel. E.g you can send the same message content to many channels but these must be unique classes.</w:t>
+        <w:t xml:space="preserve">There can be an infinite number of Messages however these messages can only be assigned to one channel. </w:t>
+      </w:r>
+      <w:proofErr w:type="spellStart"/>
+      <w:r>
+        <w:rPr>
+          <w:lang w:val="en-US"/>
+        </w:rPr>
+        <w:t>E.g</w:t>
+      </w:r>
+      <w:proofErr w:type="spellEnd"/>
+      <w:r>
+        <w:rPr>
+          <w:lang w:val="en-US"/>
+        </w:rPr>
+        <w:t xml:space="preserve"> you can send the same message content to many </w:t>
+      </w:r>
+      <w:proofErr w:type="gramStart"/>
+      <w:r>
+        <w:rPr>
+          <w:lang w:val="en-US"/>
+        </w:rPr>
+        <w:t>channels</w:t>
+      </w:r>
+      <w:proofErr w:type="gramEnd"/>
+      <w:r>
+        <w:rPr>
+          <w:lang w:val="en-US"/>
+        </w:rPr>
+        <w:t xml:space="preserve"> but these must be unique classes.</w:t>
       </w:r>
     </w:p>
     <w:p>
@@ -42820,14 +43088,27 @@
                             <w:r>
                               <w:t xml:space="preserve">Figure </w:t>
                             </w:r>
-                            <w:fldSimple w:instr=" SEQ Figure \* ARABIC ">
-                              <w:r>
-                                <w:rPr>
-                                  <w:noProof/>
-                                </w:rPr>
-                                <w:t>4</w:t>
-                              </w:r>
-                            </w:fldSimple>
+                            <w:r>
+                              <w:fldChar w:fldCharType="begin"/>
+                            </w:r>
+                            <w:r>
+                              <w:instrText xml:space="preserve"> SEQ Figure \* ARABIC </w:instrText>
+                            </w:r>
+                            <w:r>
+                              <w:fldChar w:fldCharType="separate"/>
+                            </w:r>
+                            <w:r>
+                              <w:rPr>
+                                <w:noProof/>
+                              </w:rPr>
+                              <w:t>4</w:t>
+                            </w:r>
+                            <w:r>
+                              <w:rPr>
+                                <w:noProof/>
+                              </w:rPr>
+                              <w:fldChar w:fldCharType="end"/>
+                            </w:r>
                             <w:r>
                               <w:t>.1 LOGIN SEQUENCE DIAGRAM</w:t>
                             </w:r>
@@ -42862,14 +43143,27 @@
                       <w:r>
                         <w:t xml:space="preserve">Figure </w:t>
                       </w:r>
-                      <w:fldSimple w:instr=" SEQ Figure \* ARABIC ">
-                        <w:r>
-                          <w:rPr>
-                            <w:noProof/>
-                          </w:rPr>
-                          <w:t>4</w:t>
-                        </w:r>
-                      </w:fldSimple>
+                      <w:r>
+                        <w:fldChar w:fldCharType="begin"/>
+                      </w:r>
+                      <w:r>
+                        <w:instrText xml:space="preserve"> SEQ Figure \* ARABIC </w:instrText>
+                      </w:r>
+                      <w:r>
+                        <w:fldChar w:fldCharType="separate"/>
+                      </w:r>
+                      <w:r>
+                        <w:rPr>
+                          <w:noProof/>
+                        </w:rPr>
+                        <w:t>4</w:t>
+                      </w:r>
+                      <w:r>
+                        <w:rPr>
+                          <w:noProof/>
+                        </w:rPr>
+                        <w:fldChar w:fldCharType="end"/>
+                      </w:r>
                       <w:r>
                         <w:t>.1 LOGIN SEQUENCE DIAGRAM</w:t>
                       </w:r>
@@ -42913,7 +43207,7 @@
                     </pic:cNvPicPr>
                   </pic:nvPicPr>
                   <pic:blipFill rotWithShape="1">
-                    <a:blip r:embed="rId14">
+                    <a:blip r:embed="rId13">
                       <a:extLst>
                         <a:ext uri="{28A0092B-C50C-407E-A947-70E740481C1C}">
                           <a14:useLocalDpi xmlns:a14="http://schemas.microsoft.com/office/drawing/2010/main" val="0"/>
@@ -43137,7 +43431,7 @@
                     </pic:cNvPicPr>
                   </pic:nvPicPr>
                   <pic:blipFill rotWithShape="1">
-                    <a:blip r:embed="rId15">
+                    <a:blip r:embed="rId14">
                       <a:extLst>
                         <a:ext uri="{28A0092B-C50C-407E-A947-70E740481C1C}">
                           <a14:useLocalDpi xmlns:a14="http://schemas.microsoft.com/office/drawing/2010/main" val="0"/>
@@ -43206,7 +43500,21 @@
         <w:rPr>
           <w:lang w:eastAsia="en-GB"/>
         </w:rPr>
-        <w:t xml:space="preserve">Within an alt operator, if the user is connected a return message is sent to confirm. In the guard, a return message is sent to inform that there is not a connection, and a call message is sent from the application to the </w:t>
+        <w:t xml:space="preserve">Within an alt </w:t>
+      </w:r>
+      <w:proofErr w:type="gramStart"/>
+      <w:r>
+        <w:rPr>
+          <w:lang w:eastAsia="en-GB"/>
+        </w:rPr>
+        <w:t>operator, if</w:t>
+      </w:r>
+      <w:proofErr w:type="gramEnd"/>
+      <w:r>
+        <w:rPr>
+          <w:lang w:eastAsia="en-GB"/>
+        </w:rPr>
+        <w:t xml:space="preserve"> the user is connected a return message is sent to confirm. In the guard, a return message is sent to inform that there is not a connection, and a call message is sent from the application to the </w:t>
       </w:r>
       <w:r>
         <w:rPr>
@@ -43386,7 +43694,7 @@
                     </pic:cNvPicPr>
                   </pic:nvPicPr>
                   <pic:blipFill rotWithShape="1">
-                    <a:blip r:embed="rId16">
+                    <a:blip r:embed="rId15">
                       <a:extLst>
                         <a:ext uri="{28A0092B-C50C-407E-A947-70E740481C1C}">
                           <a14:useLocalDpi xmlns:a14="http://schemas.microsoft.com/office/drawing/2010/main" val="0"/>
@@ -43430,7 +43738,21 @@
         <w:rPr>
           <w:lang w:eastAsia="en-GB"/>
         </w:rPr>
-        <w:t xml:space="preserve">The user lifeline sends a call message to the application lifeline to make a new room. The application sends a return message back to make the user the admin of the new room. Within a loop operator, until there are no more users to add, a calloperator is sent from the user to the application lifelines to add a new user. Within an alt operator, if the new user should be a mod, a call message is sent to make the user a moderator, and a return message is sent back from the application lifeline to confirm that a moderator has been added. In the guard, a return message is sent back to confirm a user has been added. Then, in another loop operator, until there are no more channels to be added, a call message is sent from the user to the application lifeline to add a new channel to the room. A return message is sent back to confirm a channel has been created. Finally, the application lifeline sends a call message to the </w:t>
+        <w:t xml:space="preserve">The user lifeline sends a call message to the application lifeline to make a new room. The application sends a return message back to make the user the admin of the new room. Within a loop operator, until there are no more users to add, a </w:t>
+      </w:r>
+      <w:proofErr w:type="spellStart"/>
+      <w:r>
+        <w:rPr>
+          <w:lang w:eastAsia="en-GB"/>
+        </w:rPr>
+        <w:t>calloperator</w:t>
+      </w:r>
+      <w:proofErr w:type="spellEnd"/>
+      <w:r>
+        <w:rPr>
+          <w:lang w:eastAsia="en-GB"/>
+        </w:rPr>
+        <w:t xml:space="preserve"> is sent from the user to the application lifelines to add a new user. Within an alt operator, if the new user should be a mod, a call message is sent to make the user a moderator, and a return message is sent back from the application lifeline to confirm that a moderator has been added. In the guard, a return message is sent back to confirm a user has been added. Then, in another loop operator, until there are no more channels to be added, a call message is sent from the user to the application lifeline to add a new channel to the room. A return message is sent back to confirm a channel has been created. Finally, the application lifeline sends a call message to the </w:t>
       </w:r>
       <w:r>
         <w:rPr>
@@ -43530,14 +43852,27 @@
                             <w:r>
                               <w:t xml:space="preserve">Figure </w:t>
                             </w:r>
-                            <w:fldSimple w:instr=" SEQ Figure \* ARABIC ">
-                              <w:r>
-                                <w:rPr>
-                                  <w:noProof/>
-                                </w:rPr>
-                                <w:t>5</w:t>
-                              </w:r>
-                            </w:fldSimple>
+                            <w:r>
+                              <w:fldChar w:fldCharType="begin"/>
+                            </w:r>
+                            <w:r>
+                              <w:instrText xml:space="preserve"> SEQ Figure \* ARABIC </w:instrText>
+                            </w:r>
+                            <w:r>
+                              <w:fldChar w:fldCharType="separate"/>
+                            </w:r>
+                            <w:r>
+                              <w:rPr>
+                                <w:noProof/>
+                              </w:rPr>
+                              <w:t>5</w:t>
+                            </w:r>
+                            <w:r>
+                              <w:rPr>
+                                <w:noProof/>
+                              </w:rPr>
+                              <w:fldChar w:fldCharType="end"/>
+                            </w:r>
                             <w:r>
                               <w:t>.1 COMPONENT DIAGRAM</w:t>
                             </w:r>
@@ -43572,14 +43907,27 @@
                       <w:r>
                         <w:t xml:space="preserve">Figure </w:t>
                       </w:r>
-                      <w:fldSimple w:instr=" SEQ Figure \* ARABIC ">
-                        <w:r>
-                          <w:rPr>
-                            <w:noProof/>
-                          </w:rPr>
-                          <w:t>5</w:t>
-                        </w:r>
-                      </w:fldSimple>
+                      <w:r>
+                        <w:fldChar w:fldCharType="begin"/>
+                      </w:r>
+                      <w:r>
+                        <w:instrText xml:space="preserve"> SEQ Figure \* ARABIC </w:instrText>
+                      </w:r>
+                      <w:r>
+                        <w:fldChar w:fldCharType="separate"/>
+                      </w:r>
+                      <w:r>
+                        <w:rPr>
+                          <w:noProof/>
+                        </w:rPr>
+                        <w:t>5</w:t>
+                      </w:r>
+                      <w:r>
+                        <w:rPr>
+                          <w:noProof/>
+                        </w:rPr>
+                        <w:fldChar w:fldCharType="end"/>
+                      </w:r>
                       <w:r>
                         <w:t>.1 COMPONENT DIAGRAM</w:t>
                       </w:r>
@@ -43623,7 +43971,7 @@
                     </pic:cNvPicPr>
                   </pic:nvPicPr>
                   <pic:blipFill rotWithShape="1">
-                    <a:blip r:embed="rId17">
+                    <a:blip r:embed="rId16">
                       <a:extLst>
                         <a:ext uri="{28A0092B-C50C-407E-A947-70E740481C1C}">
                           <a14:useLocalDpi xmlns:a14="http://schemas.microsoft.com/office/drawing/2010/main" val="0"/>
@@ -44099,14 +44447,27 @@
                             <w:r>
                               <w:t xml:space="preserve">Figure </w:t>
                             </w:r>
-                            <w:fldSimple w:instr=" SEQ Figure \* ARABIC ">
-                              <w:r>
-                                <w:rPr>
-                                  <w:noProof/>
-                                </w:rPr>
-                                <w:t>6</w:t>
-                              </w:r>
-                            </w:fldSimple>
+                            <w:r>
+                              <w:fldChar w:fldCharType="begin"/>
+                            </w:r>
+                            <w:r>
+                              <w:instrText xml:space="preserve"> SEQ Figure \* ARABIC </w:instrText>
+                            </w:r>
+                            <w:r>
+                              <w:fldChar w:fldCharType="separate"/>
+                            </w:r>
+                            <w:r>
+                              <w:rPr>
+                                <w:noProof/>
+                              </w:rPr>
+                              <w:t>6</w:t>
+                            </w:r>
+                            <w:r>
+                              <w:rPr>
+                                <w:noProof/>
+                              </w:rPr>
+                              <w:fldChar w:fldCharType="end"/>
+                            </w:r>
                             <w:r>
                               <w:t>.1 LOGIN FSM DIAGRAM</w:t>
                             </w:r>
@@ -44140,14 +44501,27 @@
                       <w:r>
                         <w:t xml:space="preserve">Figure </w:t>
                       </w:r>
-                      <w:fldSimple w:instr=" SEQ Figure \* ARABIC ">
-                        <w:r>
-                          <w:rPr>
-                            <w:noProof/>
-                          </w:rPr>
-                          <w:t>6</w:t>
-                        </w:r>
-                      </w:fldSimple>
+                      <w:r>
+                        <w:fldChar w:fldCharType="begin"/>
+                      </w:r>
+                      <w:r>
+                        <w:instrText xml:space="preserve"> SEQ Figure \* ARABIC </w:instrText>
+                      </w:r>
+                      <w:r>
+                        <w:fldChar w:fldCharType="separate"/>
+                      </w:r>
+                      <w:r>
+                        <w:rPr>
+                          <w:noProof/>
+                        </w:rPr>
+                        <w:t>6</w:t>
+                      </w:r>
+                      <w:r>
+                        <w:rPr>
+                          <w:noProof/>
+                        </w:rPr>
+                        <w:fldChar w:fldCharType="end"/>
+                      </w:r>
                       <w:r>
                         <w:t>.1 LOGIN FSM DIAGRAM</w:t>
                       </w:r>
@@ -44191,7 +44565,7 @@
                     </pic:cNvPicPr>
                   </pic:nvPicPr>
                   <pic:blipFill>
-                    <a:blip r:embed="rId6">
+                    <a:blip r:embed="rId17">
                       <a:extLst>
                         <a:ext uri="{28A0092B-C50C-407E-A947-70E740481C1C}">
                           <a14:useLocalDpi xmlns:a14="http://schemas.microsoft.com/office/drawing/2010/main" val="0"/>
@@ -44761,14 +45135,27 @@
                             <w:r>
                               <w:t xml:space="preserve">Figure </w:t>
                             </w:r>
-                            <w:fldSimple w:instr=" SEQ Figure \* ARABIC ">
-                              <w:r>
-                                <w:rPr>
-                                  <w:noProof/>
-                                </w:rPr>
-                                <w:t>8</w:t>
-                              </w:r>
-                            </w:fldSimple>
+                            <w:r>
+                              <w:fldChar w:fldCharType="begin"/>
+                            </w:r>
+                            <w:r>
+                              <w:instrText xml:space="preserve"> SEQ Figure \* ARABIC </w:instrText>
+                            </w:r>
+                            <w:r>
+                              <w:fldChar w:fldCharType="separate"/>
+                            </w:r>
+                            <w:r>
+                              <w:rPr>
+                                <w:noProof/>
+                              </w:rPr>
+                              <w:t>8</w:t>
+                            </w:r>
+                            <w:r>
+                              <w:rPr>
+                                <w:noProof/>
+                              </w:rPr>
+                              <w:fldChar w:fldCharType="end"/>
+                            </w:r>
                             <w:r>
                               <w:t>.1 SEND MESSAGE COMMUNICATION DIAGRAM</w:t>
                             </w:r>
@@ -44802,14 +45189,27 @@
                       <w:r>
                         <w:t xml:space="preserve">Figure </w:t>
                       </w:r>
-                      <w:fldSimple w:instr=" SEQ Figure \* ARABIC ">
-                        <w:r>
-                          <w:rPr>
-                            <w:noProof/>
-                          </w:rPr>
-                          <w:t>8</w:t>
-                        </w:r>
-                      </w:fldSimple>
+                      <w:r>
+                        <w:fldChar w:fldCharType="begin"/>
+                      </w:r>
+                      <w:r>
+                        <w:instrText xml:space="preserve"> SEQ Figure \* ARABIC </w:instrText>
+                      </w:r>
+                      <w:r>
+                        <w:fldChar w:fldCharType="separate"/>
+                      </w:r>
+                      <w:r>
+                        <w:rPr>
+                          <w:noProof/>
+                        </w:rPr>
+                        <w:t>8</w:t>
+                      </w:r>
+                      <w:r>
+                        <w:rPr>
+                          <w:noProof/>
+                        </w:rPr>
+                        <w:fldChar w:fldCharType="end"/>
+                      </w:r>
                       <w:r>
                         <w:t>.1 SEND MESSAGE COMMUNICATION DIAGRAM</w:t>
                       </w:r>
@@ -45022,14 +45422,27 @@
                             <w:r>
                               <w:t xml:space="preserve">Figure </w:t>
                             </w:r>
-                            <w:fldSimple w:instr=" SEQ Figure \* ARABIC ">
-                              <w:r>
-                                <w:rPr>
-                                  <w:noProof/>
-                                </w:rPr>
-                                <w:t>9</w:t>
-                              </w:r>
-                            </w:fldSimple>
+                            <w:r>
+                              <w:fldChar w:fldCharType="begin"/>
+                            </w:r>
+                            <w:r>
+                              <w:instrText xml:space="preserve"> SEQ Figure \* ARABIC </w:instrText>
+                            </w:r>
+                            <w:r>
+                              <w:fldChar w:fldCharType="separate"/>
+                            </w:r>
+                            <w:r>
+                              <w:rPr>
+                                <w:noProof/>
+                              </w:rPr>
+                              <w:t>9</w:t>
+                            </w:r>
+                            <w:r>
+                              <w:rPr>
+                                <w:noProof/>
+                              </w:rPr>
+                              <w:fldChar w:fldCharType="end"/>
+                            </w:r>
                             <w:r>
                               <w:t>.1 DEPLOYMENT DIAGRAM</w:t>
                             </w:r>
@@ -45063,14 +45476,27 @@
                       <w:r>
                         <w:t xml:space="preserve">Figure </w:t>
                       </w:r>
-                      <w:fldSimple w:instr=" SEQ Figure \* ARABIC ">
-                        <w:r>
-                          <w:rPr>
-                            <w:noProof/>
-                          </w:rPr>
-                          <w:t>9</w:t>
-                        </w:r>
-                      </w:fldSimple>
+                      <w:r>
+                        <w:fldChar w:fldCharType="begin"/>
+                      </w:r>
+                      <w:r>
+                        <w:instrText xml:space="preserve"> SEQ Figure \* ARABIC </w:instrText>
+                      </w:r>
+                      <w:r>
+                        <w:fldChar w:fldCharType="separate"/>
+                      </w:r>
+                      <w:r>
+                        <w:rPr>
+                          <w:noProof/>
+                        </w:rPr>
+                        <w:t>9</w:t>
+                      </w:r>
+                      <w:r>
+                        <w:rPr>
+                          <w:noProof/>
+                        </w:rPr>
+                        <w:fldChar w:fldCharType="end"/>
+                      </w:r>
                       <w:r>
                         <w:t>.1 DEPLOYMENT DIAGRAM</w:t>
                       </w:r>
@@ -45270,14 +45696,27 @@
                             <w:r>
                               <w:t xml:space="preserve">Figure </w:t>
                             </w:r>
-                            <w:fldSimple w:instr=" SEQ Figure \* ARABIC ">
-                              <w:r>
-                                <w:rPr>
-                                  <w:noProof/>
-                                </w:rPr>
-                                <w:t>10</w:t>
-                              </w:r>
-                            </w:fldSimple>
+                            <w:r>
+                              <w:fldChar w:fldCharType="begin"/>
+                            </w:r>
+                            <w:r>
+                              <w:instrText xml:space="preserve"> SEQ Figure \* ARABIC </w:instrText>
+                            </w:r>
+                            <w:r>
+                              <w:fldChar w:fldCharType="separate"/>
+                            </w:r>
+                            <w:r>
+                              <w:rPr>
+                                <w:noProof/>
+                              </w:rPr>
+                              <w:t>10</w:t>
+                            </w:r>
+                            <w:r>
+                              <w:rPr>
+                                <w:noProof/>
+                              </w:rPr>
+                              <w:fldChar w:fldCharType="end"/>
+                            </w:r>
                             <w:r>
                               <w:t>.1 GUI MOCK-UP</w:t>
                             </w:r>
@@ -45311,14 +45750,27 @@
                       <w:r>
                         <w:t xml:space="preserve">Figure </w:t>
                       </w:r>
-                      <w:fldSimple w:instr=" SEQ Figure \* ARABIC ">
-                        <w:r>
-                          <w:rPr>
-                            <w:noProof/>
-                          </w:rPr>
-                          <w:t>10</w:t>
-                        </w:r>
-                      </w:fldSimple>
+                      <w:r>
+                        <w:fldChar w:fldCharType="begin"/>
+                      </w:r>
+                      <w:r>
+                        <w:instrText xml:space="preserve"> SEQ Figure \* ARABIC </w:instrText>
+                      </w:r>
+                      <w:r>
+                        <w:fldChar w:fldCharType="separate"/>
+                      </w:r>
+                      <w:r>
+                        <w:rPr>
+                          <w:noProof/>
+                        </w:rPr>
+                        <w:t>10</w:t>
+                      </w:r>
+                      <w:r>
+                        <w:rPr>
+                          <w:noProof/>
+                        </w:rPr>
+                        <w:fldChar w:fldCharType="end"/>
+                      </w:r>
                       <w:r>
                         <w:t>.1 GUI MOCK-UP</w:t>
                       </w:r>
@@ -45711,7 +46163,21 @@
         <w:rPr>
           <w:lang w:val="en-US"/>
         </w:rPr>
-        <w:t xml:space="preserve"> making a contribution to this repository, please first discuss the changes you intend to make via a meeting, text thread or issue </w:t>
+        <w:t xml:space="preserve"> </w:t>
+      </w:r>
+      <w:proofErr w:type="gramStart"/>
+      <w:r>
+        <w:rPr>
+          <w:lang w:val="en-US"/>
+        </w:rPr>
+        <w:t>making a contribution</w:t>
+      </w:r>
+      <w:proofErr w:type="gramEnd"/>
+      <w:r>
+        <w:rPr>
+          <w:lang w:val="en-US"/>
+        </w:rPr>
+        <w:t xml:space="preserve"> to this repository, please first discuss the changes you intend to make via a meeting, text thread or issue </w:t>
       </w:r>
     </w:p>
     <w:p>
@@ -45897,7 +46363,14 @@
         <w:rPr>
           <w:lang w:val="en-US"/>
         </w:rPr>
-        <w:t>Examples of behavio</w:t>
+        <w:t xml:space="preserve">Examples of </w:t>
+      </w:r>
+      <w:proofErr w:type="spellStart"/>
+      <w:r>
+        <w:rPr>
+          <w:lang w:val="en-US"/>
+        </w:rPr>
+        <w:t>behavio</w:t>
       </w:r>
       <w:r>
         <w:rPr>
@@ -45909,7 +46382,14 @@
         <w:rPr>
           <w:lang w:val="en-US"/>
         </w:rPr>
-        <w:t>r that contributes to creating a positive environment include:</w:t>
+        <w:t>r</w:t>
+      </w:r>
+      <w:proofErr w:type="spellEnd"/>
+      <w:r>
+        <w:rPr>
+          <w:lang w:val="en-US"/>
+        </w:rPr>
+        <w:t xml:space="preserve"> that contributes to creating a positive environment include:</w:t>
       </w:r>
     </w:p>
     <w:p>
@@ -46012,7 +46492,14 @@
         <w:rPr>
           <w:lang w:val="en-US"/>
         </w:rPr>
-        <w:t>Examples of unacceptable behavio</w:t>
+        <w:t xml:space="preserve">Examples of unacceptable </w:t>
+      </w:r>
+      <w:proofErr w:type="spellStart"/>
+      <w:r>
+        <w:rPr>
+          <w:lang w:val="en-US"/>
+        </w:rPr>
+        <w:t>behavio</w:t>
       </w:r>
       <w:r>
         <w:rPr>
@@ -46024,7 +46511,14 @@
         <w:rPr>
           <w:lang w:val="en-US"/>
         </w:rPr>
-        <w:t>r by participants include:</w:t>
+        <w:t>r</w:t>
+      </w:r>
+      <w:proofErr w:type="spellEnd"/>
+      <w:r>
+        <w:rPr>
+          <w:lang w:val="en-US"/>
+        </w:rPr>
+        <w:t xml:space="preserve"> by participants include:</w:t>
       </w:r>
     </w:p>
     <w:p>
@@ -46174,7 +46668,14 @@
         <w:rPr>
           <w:lang w:val="en-US"/>
         </w:rPr>
-        <w:t>The Project Manager is primarily responsible for clarifying the standards of acceptable behavio</w:t>
+        <w:t xml:space="preserve">The Project Manager is primarily responsible for clarifying the standards of acceptable </w:t>
+      </w:r>
+      <w:proofErr w:type="spellStart"/>
+      <w:r>
+        <w:rPr>
+          <w:lang w:val="en-US"/>
+        </w:rPr>
+        <w:t>behavio</w:t>
       </w:r>
       <w:r>
         <w:rPr>
@@ -46186,7 +46687,21 @@
         <w:rPr>
           <w:lang w:val="en-US"/>
         </w:rPr>
-        <w:t>r and are expected to take appropriate and fair corrective action in response to any instances of unacceptable behavio</w:t>
+        <w:t>r</w:t>
+      </w:r>
+      <w:proofErr w:type="spellEnd"/>
+      <w:r>
+        <w:rPr>
+          <w:lang w:val="en-US"/>
+        </w:rPr>
+        <w:t xml:space="preserve"> and are expected to take appropriate and fair corrective action in response to any instances of unacceptable </w:t>
+      </w:r>
+      <w:proofErr w:type="spellStart"/>
+      <w:r>
+        <w:rPr>
+          <w:lang w:val="en-US"/>
+        </w:rPr>
+        <w:t>behavio</w:t>
       </w:r>
       <w:r>
         <w:rPr>
@@ -46198,7 +46713,14 @@
         <w:rPr>
           <w:lang w:val="en-US"/>
         </w:rPr>
-        <w:t>r.</w:t>
+        <w:t>r</w:t>
+      </w:r>
+      <w:proofErr w:type="spellEnd"/>
+      <w:r>
+        <w:rPr>
+          <w:lang w:val="en-US"/>
+        </w:rPr>
+        <w:t>.</w:t>
       </w:r>
     </w:p>
     <w:p>
@@ -46248,7 +46770,21 @@
         <w:rPr>
           <w:lang w:val="en-US"/>
         </w:rPr>
-        <w:t xml:space="preserve">This Code of Conduct applies both within project spaces and in public spaces when an individual is representing the project or its team. Examples of representing a project or team include presenting this project to university staff members, showcasing the project to external parties and receiving feedback on the project. </w:t>
+        <w:t xml:space="preserve">This Code of Conduct applies both within project spaces and in public spaces when an individual is representing the project or its team. Examples of representing a project or team include presenting this project to university staff members, showcasing the project to external </w:t>
+      </w:r>
+      <w:proofErr w:type="gramStart"/>
+      <w:r>
+        <w:rPr>
+          <w:lang w:val="en-US"/>
+        </w:rPr>
+        <w:t>parties</w:t>
+      </w:r>
+      <w:proofErr w:type="gramEnd"/>
+      <w:r>
+        <w:rPr>
+          <w:lang w:val="en-US"/>
+        </w:rPr>
+        <w:t xml:space="preserve"> and receiving feedback on the project. </w:t>
       </w:r>
     </w:p>
     <w:p>
@@ -46296,7 +46832,14 @@
         <w:rPr>
           <w:lang w:val="en-US"/>
         </w:rPr>
-        <w:t>Instances of abusive, harassing, or otherwise unacceptable behavio</w:t>
+        <w:t xml:space="preserve">Instances of abusive, harassing, or otherwise unacceptable </w:t>
+      </w:r>
+      <w:proofErr w:type="spellStart"/>
+      <w:r>
+        <w:rPr>
+          <w:lang w:val="en-US"/>
+        </w:rPr>
+        <w:t>behavio</w:t>
       </w:r>
       <w:r>
         <w:rPr>
@@ -46308,7 +46851,14 @@
         <w:rPr>
           <w:lang w:val="en-US"/>
         </w:rPr>
-        <w:t xml:space="preserve">r may be reported by contacting the Project Manager. All complaints will be reviewed and investigated and will result in a response that is deemed necessary and appropriate to the circumstances. The project manager is obligated to maintain confidentiality </w:t>
+        <w:t>r</w:t>
+      </w:r>
+      <w:proofErr w:type="spellEnd"/>
+      <w:r>
+        <w:rPr>
+          <w:lang w:val="en-US"/>
+        </w:rPr>
+        <w:t xml:space="preserve"> may be reported by contacting the Project Manager. All complaints will be reviewed and investigated and will result in a response that is deemed necessary and appropriate to the circumstances. The project manager is obligated to maintain confidentiality </w:t>
       </w:r>
       <w:r>
         <w:rPr>
@@ -46495,7 +47045,21 @@
         <w:rPr>
           <w:lang w:val="en-US"/>
         </w:rPr>
-        <w:t>Correct use of header files can help improve the readability, size and performance of the code. The following advises on how best to implement header files.</w:t>
+        <w:t xml:space="preserve">Correct use of header files can help improve the readability, </w:t>
+      </w:r>
+      <w:proofErr w:type="gramStart"/>
+      <w:r>
+        <w:rPr>
+          <w:lang w:val="en-US"/>
+        </w:rPr>
+        <w:t>size</w:t>
+      </w:r>
+      <w:proofErr w:type="gramEnd"/>
+      <w:r>
+        <w:rPr>
+          <w:lang w:val="en-US"/>
+        </w:rPr>
+        <w:t xml:space="preserve"> and performance of the code. The following advises on how best to implement header files.</w:t>
       </w:r>
     </w:p>
     <w:p>
@@ -46532,7 +47096,49 @@
         <w:rPr>
           <w:lang w:val="en-US"/>
         </w:rPr>
-        <w:t>All header files should be self-contained (compile on their own), they should not require specific conditions to be included, and should have header guards and include all other headers it needs. Header files should usually end in .h, with exception of .inc files used for inclusion. .inc files should only be used where a file designed to be included is not self-contained, for example, it may be in an unusual location. They may not use header guards or include their prerequisites. They should see limited use, however, and in all situations, a self-contained header should be prioritised.</w:t>
+        <w:t>All header files should be self-contained (compile on their own), they should not require specific conditions to be included, and should have header guards and include all other headers it needs. Header files should usually end in .h, with exception of .</w:t>
+      </w:r>
+      <w:proofErr w:type="spellStart"/>
+      <w:r>
+        <w:rPr>
+          <w:lang w:val="en-US"/>
+        </w:rPr>
+        <w:t>inc</w:t>
+      </w:r>
+      <w:proofErr w:type="spellEnd"/>
+      <w:r>
+        <w:rPr>
+          <w:lang w:val="en-US"/>
+        </w:rPr>
+        <w:t xml:space="preserve"> files used for inclusion. .</w:t>
+      </w:r>
+      <w:proofErr w:type="spellStart"/>
+      <w:r>
+        <w:rPr>
+          <w:lang w:val="en-US"/>
+        </w:rPr>
+        <w:t>inc</w:t>
+      </w:r>
+      <w:proofErr w:type="spellEnd"/>
+      <w:r>
+        <w:rPr>
+          <w:lang w:val="en-US"/>
+        </w:rPr>
+        <w:t xml:space="preserve"> files should only be used where a file designed to be included is not self-contained, for example, it may be in an unusual location. They may not use header guards or include their prerequisites. They should see limited use, however, and in all situations, a self-contained header should be </w:t>
+      </w:r>
+      <w:proofErr w:type="spellStart"/>
+      <w:r>
+        <w:rPr>
+          <w:lang w:val="en-US"/>
+        </w:rPr>
+        <w:t>prioritised</w:t>
+      </w:r>
+      <w:proofErr w:type="spellEnd"/>
+      <w:r>
+        <w:rPr>
+          <w:lang w:val="en-US"/>
+        </w:rPr>
+        <w:t>.</w:t>
       </w:r>
     </w:p>
     <w:p>
@@ -46623,7 +47229,21 @@
         <w:rPr>
           <w:lang w:val="en-US"/>
         </w:rPr>
-        <w:t>The header file should only include all the header files needed for that source and header file, where either uses a symbol defined elsewhere. Transitive inclusions, inclusions where a header is included in one file but both use symbols from each other, should be avoided at all cost. This allows includes to be simply removed without issues being caused elsewhere.</w:t>
+        <w:t xml:space="preserve">The header file should only include all the header files needed for that source and header file, where </w:t>
+      </w:r>
+      <w:proofErr w:type="gramStart"/>
+      <w:r>
+        <w:rPr>
+          <w:lang w:val="en-US"/>
+        </w:rPr>
+        <w:t>either uses</w:t>
+      </w:r>
+      <w:proofErr w:type="gramEnd"/>
+      <w:r>
+        <w:rPr>
+          <w:lang w:val="en-US"/>
+        </w:rPr>
+        <w:t xml:space="preserve"> a symbol defined elsewhere. Transitive inclusions, inclusions where a header is included in one file but both use symbols from each other, should be avoided at all cost. This allows includes to be simply removed without issues being caused elsewhere.</w:t>
       </w:r>
     </w:p>
     <w:p>
@@ -46706,7 +47326,21 @@
         <w:rPr>
           <w:lang w:val="en-US"/>
         </w:rPr>
-        <w:t>Functions should not be defined inline, with exception of short, performance-critical functions. While inlining of small individual functions may cause them to generate more efficient object code, overuse may cause an overall decline in program speed as the cost is increased. As a rule, functions should not be inline if they are longer than 10 lines.</w:t>
+        <w:t xml:space="preserve">Functions should not be defined inline, with exception of short, performance-critical functions. While </w:t>
+      </w:r>
+      <w:proofErr w:type="spellStart"/>
+      <w:r>
+        <w:rPr>
+          <w:lang w:val="en-US"/>
+        </w:rPr>
+        <w:t>inlining</w:t>
+      </w:r>
+      <w:proofErr w:type="spellEnd"/>
+      <w:r>
+        <w:rPr>
+          <w:lang w:val="en-US"/>
+        </w:rPr>
+        <w:t xml:space="preserve"> of small individual functions may cause them to generate more efficient object code, overuse may cause an overall decline in program speed as the cost is increased. As a rule, functions should not be inline if they are longer than 10 lines.</w:t>
       </w:r>
     </w:p>
     <w:p>
@@ -46761,7 +47395,35 @@
         <w:rPr>
           <w:lang w:val="en-US"/>
         </w:rPr>
-        <w:t>The Related header e.g. #include "main.h"</w:t>
+        <w:t xml:space="preserve">The Related header </w:t>
+      </w:r>
+      <w:proofErr w:type="gramStart"/>
+      <w:r>
+        <w:rPr>
+          <w:lang w:val="en-US"/>
+        </w:rPr>
+        <w:t>e.g.</w:t>
+      </w:r>
+      <w:proofErr w:type="gramEnd"/>
+      <w:r>
+        <w:rPr>
+          <w:lang w:val="en-US"/>
+        </w:rPr>
+        <w:t xml:space="preserve"> #include "</w:t>
+      </w:r>
+      <w:proofErr w:type="spellStart"/>
+      <w:r>
+        <w:rPr>
+          <w:lang w:val="en-US"/>
+        </w:rPr>
+        <w:t>main.h</w:t>
+      </w:r>
+      <w:proofErr w:type="spellEnd"/>
+      <w:r>
+        <w:rPr>
+          <w:lang w:val="en-US"/>
+        </w:rPr>
+        <w:t>"</w:t>
       </w:r>
     </w:p>
     <w:p>
@@ -46779,7 +47441,35 @@
         <w:rPr>
           <w:lang w:val="en-US"/>
         </w:rPr>
-        <w:t>The C system headers e.g. #include &lt;stddef.h&gt;</w:t>
+        <w:t xml:space="preserve">The C system headers </w:t>
+      </w:r>
+      <w:proofErr w:type="gramStart"/>
+      <w:r>
+        <w:rPr>
+          <w:lang w:val="en-US"/>
+        </w:rPr>
+        <w:t>e.g.</w:t>
+      </w:r>
+      <w:proofErr w:type="gramEnd"/>
+      <w:r>
+        <w:rPr>
+          <w:lang w:val="en-US"/>
+        </w:rPr>
+        <w:t xml:space="preserve"> #include &lt;</w:t>
+      </w:r>
+      <w:proofErr w:type="spellStart"/>
+      <w:r>
+        <w:rPr>
+          <w:lang w:val="en-US"/>
+        </w:rPr>
+        <w:t>stddef.h</w:t>
+      </w:r>
+      <w:proofErr w:type="spellEnd"/>
+      <w:r>
+        <w:rPr>
+          <w:lang w:val="en-US"/>
+        </w:rPr>
+        <w:t>&gt;</w:t>
       </w:r>
     </w:p>
     <w:p>
@@ -46797,7 +47487,21 @@
         <w:rPr>
           <w:lang w:val="en-US"/>
         </w:rPr>
-        <w:t>The C++ standard library headers e.g. #include &lt;string&gt;</w:t>
+        <w:t xml:space="preserve">The C++ standard library headers </w:t>
+      </w:r>
+      <w:proofErr w:type="gramStart"/>
+      <w:r>
+        <w:rPr>
+          <w:lang w:val="en-US"/>
+        </w:rPr>
+        <w:t>e.g.</w:t>
+      </w:r>
+      <w:proofErr w:type="gramEnd"/>
+      <w:r>
+        <w:rPr>
+          <w:lang w:val="en-US"/>
+        </w:rPr>
+        <w:t xml:space="preserve"> #include &lt;string&gt;</w:t>
       </w:r>
     </w:p>
     <w:p>
@@ -46815,7 +47519,35 @@
         <w:rPr>
           <w:lang w:val="en-US"/>
         </w:rPr>
-        <w:t>The other libraries' headers e.g. #include "basictypes.h"</w:t>
+        <w:t xml:space="preserve">The other libraries' headers </w:t>
+      </w:r>
+      <w:proofErr w:type="gramStart"/>
+      <w:r>
+        <w:rPr>
+          <w:lang w:val="en-US"/>
+        </w:rPr>
+        <w:t>e.g.</w:t>
+      </w:r>
+      <w:proofErr w:type="gramEnd"/>
+      <w:r>
+        <w:rPr>
+          <w:lang w:val="en-US"/>
+        </w:rPr>
+        <w:t xml:space="preserve"> #include "</w:t>
+      </w:r>
+      <w:proofErr w:type="spellStart"/>
+      <w:r>
+        <w:rPr>
+          <w:lang w:val="en-US"/>
+        </w:rPr>
+        <w:t>basictypes.h</w:t>
+      </w:r>
+      <w:proofErr w:type="spellEnd"/>
+      <w:r>
+        <w:rPr>
+          <w:lang w:val="en-US"/>
+        </w:rPr>
+        <w:t>"</w:t>
       </w:r>
     </w:p>
     <w:p>
@@ -46833,7 +47565,35 @@
         <w:rPr>
           <w:lang w:val="en-US"/>
         </w:rPr>
-        <w:t>The project's headers e.g. #include "other.h"</w:t>
+        <w:t xml:space="preserve">The project's headers </w:t>
+      </w:r>
+      <w:proofErr w:type="gramStart"/>
+      <w:r>
+        <w:rPr>
+          <w:lang w:val="en-US"/>
+        </w:rPr>
+        <w:t>e.g.</w:t>
+      </w:r>
+      <w:proofErr w:type="gramEnd"/>
+      <w:r>
+        <w:rPr>
+          <w:lang w:val="en-US"/>
+        </w:rPr>
+        <w:t xml:space="preserve"> #include "</w:t>
+      </w:r>
+      <w:proofErr w:type="spellStart"/>
+      <w:r>
+        <w:rPr>
+          <w:lang w:val="en-US"/>
+        </w:rPr>
+        <w:t>other.h</w:t>
+      </w:r>
+      <w:proofErr w:type="spellEnd"/>
+      <w:r>
+        <w:rPr>
+          <w:lang w:val="en-US"/>
+        </w:rPr>
+        <w:t>"</w:t>
       </w:r>
     </w:p>
     <w:p>
@@ -46934,7 +47694,21 @@
         <w:rPr>
           <w:lang w:val="en-US"/>
         </w:rPr>
-        <w:t xml:space="preserve">Sections of code can be given internal linkage using an unnamed namespace (formatted the same as regular namespaces), and individual functions and variables can also be given internal linkage by declaring them as static. Internal linkage prevents whatever has been declared from being accessed from another file. Therefore, internal linkage should be used when the code doesn’t need to be referenced elsewhere in </w:t>
+        <w:t xml:space="preserve">Sections of code can be given internal linkage using an unnamed namespace (formatted the same as regular namespaces), and individual functions and variables can also be given internal linkage by declaring them as static. Internal linkage prevents whatever has been declared from being accessed from another file. Therefore, internal linkage should be used when the code </w:t>
+      </w:r>
+      <w:proofErr w:type="gramStart"/>
+      <w:r>
+        <w:rPr>
+          <w:lang w:val="en-US"/>
+        </w:rPr>
+        <w:t>doesn’t</w:t>
+      </w:r>
+      <w:proofErr w:type="gramEnd"/>
+      <w:r>
+        <w:rPr>
+          <w:lang w:val="en-US"/>
+        </w:rPr>
+        <w:t xml:space="preserve"> need to be referenced elsewhere in </w:t>
       </w:r>
       <w:r>
         <w:rPr>
@@ -46942,11 +47716,19 @@
         </w:rPr>
         <w:t>.</w:t>
       </w:r>
-      <w:r>
-        <w:rPr>
-          <w:lang w:val="en-US"/>
-        </w:rPr>
-        <w:t>cpp files. It should not be used in `.h` files.</w:t>
+      <w:proofErr w:type="spellStart"/>
+      <w:r>
+        <w:rPr>
+          <w:lang w:val="en-US"/>
+        </w:rPr>
+        <w:t>cpp</w:t>
+      </w:r>
+      <w:proofErr w:type="spellEnd"/>
+      <w:r>
+        <w:rPr>
+          <w:lang w:val="en-US"/>
+        </w:rPr>
+        <w:t xml:space="preserve"> files. It should not be used in `.h` files.</w:t>
       </w:r>
     </w:p>
     <w:p>
@@ -46977,7 +47759,21 @@
         <w:rPr>
           <w:lang w:val="en-US"/>
         </w:rPr>
-        <w:t xml:space="preserve">Always place non-member functions in a namespace and only use global functions when absolutely necessary. Static members should not be grouped. Non-member functions should not depend on external variables and should instead exist in a namespace. </w:t>
+        <w:t xml:space="preserve">Always place non-member functions in a namespace and only use global functions when </w:t>
+      </w:r>
+      <w:proofErr w:type="gramStart"/>
+      <w:r>
+        <w:rPr>
+          <w:lang w:val="en-US"/>
+        </w:rPr>
+        <w:t>absolutely necessary</w:t>
+      </w:r>
+      <w:proofErr w:type="gramEnd"/>
+      <w:r>
+        <w:rPr>
+          <w:lang w:val="en-US"/>
+        </w:rPr>
+        <w:t xml:space="preserve">. Static members should not be grouped. Non-member functions should not depend on external variables and should instead exist in a namespace. </w:t>
       </w:r>
     </w:p>
     <w:p>
@@ -47016,7 +47812,35 @@
         <w:rPr>
           <w:lang w:val="en-US"/>
         </w:rPr>
-        <w:t xml:space="preserve">A function variable should be in the narrowest scope possible. Variables should be declared as close as possible to the use. Variables should be initialised when declared, for example; </w:t>
+        <w:t xml:space="preserve">A function variable should be in the narrowest scope possible. Variables should be declared as close as possible to the use. Variables should be </w:t>
+      </w:r>
+      <w:proofErr w:type="spellStart"/>
+      <w:r>
+        <w:rPr>
+          <w:lang w:val="en-US"/>
+        </w:rPr>
+        <w:t>initialised</w:t>
+      </w:r>
+      <w:proofErr w:type="spellEnd"/>
+      <w:r>
+        <w:rPr>
+          <w:lang w:val="en-US"/>
+        </w:rPr>
+        <w:t xml:space="preserve"> when declared, for </w:t>
+      </w:r>
+      <w:proofErr w:type="gramStart"/>
+      <w:r>
+        <w:rPr>
+          <w:lang w:val="en-US"/>
+        </w:rPr>
+        <w:t>example;</w:t>
+      </w:r>
+      <w:proofErr w:type="gramEnd"/>
+      <w:r>
+        <w:rPr>
+          <w:lang w:val="en-US"/>
+        </w:rPr>
+        <w:t xml:space="preserve"> </w:t>
       </w:r>
       <w:r>
         <w:rPr>
@@ -47028,7 +47852,21 @@
         <w:rPr>
           <w:lang w:val="en-US"/>
         </w:rPr>
-        <w:t>nt i = 0. If variables are needed in an object such as an if-statement or for-loop they should be declared just above the constructor.</w:t>
+        <w:t xml:space="preserve">nt </w:t>
+      </w:r>
+      <w:proofErr w:type="spellStart"/>
+      <w:r>
+        <w:rPr>
+          <w:lang w:val="en-US"/>
+        </w:rPr>
+        <w:t>i</w:t>
+      </w:r>
+      <w:proofErr w:type="spellEnd"/>
+      <w:r>
+        <w:rPr>
+          <w:lang w:val="en-US"/>
+        </w:rPr>
+        <w:t xml:space="preserve"> = 0. If variables are needed in an object such as an if-statement or for-loop they should be declared just above the constructor.</w:t>
       </w:r>
     </w:p>
     <w:p>
@@ -47065,7 +47903,49 @@
         <w:rPr>
           <w:lang w:val="en-US"/>
         </w:rPr>
-        <w:t>Objects with static storage duration are disallowed unless there are guaranteed trivial destructors. Global/static variable initialization will depend on the initializer, as a general rule one should always allow for a constant expression. An example of one that is allowed is: int id = getid(); is allowed. Dynamic initialisation of static local variables is permitted.</w:t>
+        <w:t xml:space="preserve">Objects with static storage duration are disallowed unless there are guaranteed trivial destructors. Global/static variable initialization will depend on the initializer, </w:t>
+      </w:r>
+      <w:proofErr w:type="gramStart"/>
+      <w:r>
+        <w:rPr>
+          <w:lang w:val="en-US"/>
+        </w:rPr>
+        <w:t>as a general rule</w:t>
+      </w:r>
+      <w:proofErr w:type="gramEnd"/>
+      <w:r>
+        <w:rPr>
+          <w:lang w:val="en-US"/>
+        </w:rPr>
+        <w:t xml:space="preserve"> one should always allow for a constant expression. An example of one that is allowed is: int id = </w:t>
+      </w:r>
+      <w:proofErr w:type="spellStart"/>
+      <w:r>
+        <w:rPr>
+          <w:lang w:val="en-US"/>
+        </w:rPr>
+        <w:t>getid</w:t>
+      </w:r>
+      <w:proofErr w:type="spellEnd"/>
+      <w:r>
+        <w:rPr>
+          <w:lang w:val="en-US"/>
+        </w:rPr>
+        <w:t xml:space="preserve">(); is allowed. Dynamic </w:t>
+      </w:r>
+      <w:proofErr w:type="spellStart"/>
+      <w:r>
+        <w:rPr>
+          <w:lang w:val="en-US"/>
+        </w:rPr>
+        <w:t>initialisation</w:t>
+      </w:r>
+      <w:proofErr w:type="spellEnd"/>
+      <w:r>
+        <w:rPr>
+          <w:lang w:val="en-US"/>
+        </w:rPr>
+        <w:t xml:space="preserve"> of static local variables is permitted.</w:t>
       </w:r>
     </w:p>
     <w:p>
@@ -47183,11 +48063,19 @@
           <w:lang w:val="en-US"/>
         </w:rPr>
       </w:pPr>
-      <w:r>
-        <w:rPr>
-          <w:lang w:val="en-US"/>
-        </w:rPr>
-        <w:t>Prioritise composition over inheritance. All inheritance should be public if done privately they try adding it as a member of the base class instead.</w:t>
+      <w:proofErr w:type="spellStart"/>
+      <w:r>
+        <w:rPr>
+          <w:lang w:val="en-US"/>
+        </w:rPr>
+        <w:t>Prioritise</w:t>
+      </w:r>
+      <w:proofErr w:type="spellEnd"/>
+      <w:r>
+        <w:rPr>
+          <w:lang w:val="en-US"/>
+        </w:rPr>
+        <w:t xml:space="preserve"> composition over inheritance. All inheritance should be public if done privately they try adding it as a member of the base class instead.</w:t>
       </w:r>
     </w:p>
     <w:p>
@@ -47302,7 +48190,35 @@
         <w:rPr>
           <w:lang w:val="en-US"/>
         </w:rPr>
-        <w:t>Functions should be written using the old-style function definitions for example: string funct(int y); this helps readers and coders who work with other languages understand the code. Default arguments must not be used on virtual functions but they can be used elsewhere.</w:t>
+        <w:t xml:space="preserve">Functions should be written using the old-style function definitions for example: string </w:t>
+      </w:r>
+      <w:proofErr w:type="spellStart"/>
+      <w:r>
+        <w:rPr>
+          <w:lang w:val="en-US"/>
+        </w:rPr>
+        <w:t>funct</w:t>
+      </w:r>
+      <w:proofErr w:type="spellEnd"/>
+      <w:r>
+        <w:rPr>
+          <w:lang w:val="en-US"/>
+        </w:rPr>
+        <w:t xml:space="preserve">(int y); this helps readers and coders who work with other languages understand the code. Default arguments must not be used on virtual </w:t>
+      </w:r>
+      <w:proofErr w:type="gramStart"/>
+      <w:r>
+        <w:rPr>
+          <w:lang w:val="en-US"/>
+        </w:rPr>
+        <w:t>functions</w:t>
+      </w:r>
+      <w:proofErr w:type="gramEnd"/>
+      <w:r>
+        <w:rPr>
+          <w:lang w:val="en-US"/>
+        </w:rPr>
+        <w:t xml:space="preserve"> but they can be used elsewhere.</w:t>
       </w:r>
     </w:p>
     <w:p>
@@ -47376,7 +48292,21 @@
         <w:rPr>
           <w:lang w:val="en-US"/>
         </w:rPr>
-        <w:t xml:space="preserve">Use return values when possible over output parameters, this improves readability. Avoid returning pointers unless it is possible for them to be null, preferably return by value, failing that, return by reference. When having non-optional input parameters they should be constant references or values, while output or input/output ones should generally be references. </w:t>
+        <w:t xml:space="preserve">Use return values when possible over output parameters, this improves readability. Avoid returning pointers unless it is possible for them to be null, preferably return by value, failing that, return by reference. When having non-optional input </w:t>
+      </w:r>
+      <w:proofErr w:type="gramStart"/>
+      <w:r>
+        <w:rPr>
+          <w:lang w:val="en-US"/>
+        </w:rPr>
+        <w:t>parameters</w:t>
+      </w:r>
+      <w:proofErr w:type="gramEnd"/>
+      <w:r>
+        <w:rPr>
+          <w:lang w:val="en-US"/>
+        </w:rPr>
+        <w:t xml:space="preserve"> they should be constant references or values, while output or input/output ones should generally be references. </w:t>
       </w:r>
     </w:p>
     <w:p>
@@ -47411,11 +48341,19 @@
           <w:lang w:val="en-US"/>
         </w:rPr>
       </w:pPr>
-      <w:r>
-        <w:rPr>
-          <w:lang w:val="en-US"/>
-        </w:rPr>
-        <w:t>Cpplint should be used to detect style errors, it is preinstalled on QT creator but can be run separately if needed.</w:t>
+      <w:proofErr w:type="spellStart"/>
+      <w:r>
+        <w:rPr>
+          <w:lang w:val="en-US"/>
+        </w:rPr>
+        <w:t>Cpplint</w:t>
+      </w:r>
+      <w:proofErr w:type="spellEnd"/>
+      <w:r>
+        <w:rPr>
+          <w:lang w:val="en-US"/>
+        </w:rPr>
+        <w:t xml:space="preserve"> should be used to detect style errors, it is preinstalled on QT creator but can be run separately if needed.</w:t>
       </w:r>
     </w:p>
     <w:p>
@@ -47480,7 +48418,35 @@
         <w:rPr>
           <w:lang w:val="en-US"/>
         </w:rPr>
-        <w:t xml:space="preserve"> use underscores. Class data members should end in an underscore like std::string myvar_;.</w:t>
+        <w:t xml:space="preserve"> use underscores. Class data members should end in an underscore like </w:t>
+      </w:r>
+      <w:proofErr w:type="gramStart"/>
+      <w:r>
+        <w:rPr>
+          <w:lang w:val="en-US"/>
+        </w:rPr>
+        <w:t>std::</w:t>
+      </w:r>
+      <w:proofErr w:type="gramEnd"/>
+      <w:r>
+        <w:rPr>
+          <w:lang w:val="en-US"/>
+        </w:rPr>
+        <w:t xml:space="preserve">string </w:t>
+      </w:r>
+      <w:proofErr w:type="spellStart"/>
+      <w:r>
+        <w:rPr>
+          <w:lang w:val="en-US"/>
+        </w:rPr>
+        <w:t>myvar</w:t>
+      </w:r>
+      <w:proofErr w:type="spellEnd"/>
+      <w:r>
+        <w:rPr>
+          <w:lang w:val="en-US"/>
+        </w:rPr>
+        <w:t>_;.</w:t>
       </w:r>
     </w:p>
     <w:p>
@@ -47517,7 +48483,21 @@
         <w:rPr>
           <w:lang w:val="en-US"/>
         </w:rPr>
-        <w:t xml:space="preserve">When declaring constants, always capitalise each new word and begin the constant with the letter k, this helps keep code clear. Enumerators should also be named like constants. </w:t>
+        <w:t xml:space="preserve">When declaring constants, always </w:t>
+      </w:r>
+      <w:proofErr w:type="spellStart"/>
+      <w:r>
+        <w:rPr>
+          <w:lang w:val="en-US"/>
+        </w:rPr>
+        <w:t>capitalise</w:t>
+      </w:r>
+      <w:proofErr w:type="spellEnd"/>
+      <w:r>
+        <w:rPr>
+          <w:lang w:val="en-US"/>
+        </w:rPr>
+        <w:t xml:space="preserve"> each new word and begin the constant with the letter k, this helps keep code clear. Enumerators should also be named like constants. </w:t>
       </w:r>
     </w:p>
     <w:p>
@@ -47531,7 +48511,35 @@
           <w:lang w:val="en-US"/>
         </w:rPr>
         <w:lastRenderedPageBreak/>
-        <w:t>Some abbreviations are ok as long as they are common or clear, for example, i/j for iteration or CPU for a central processing unit. When writing a variable think about whether it would hinder the code by using the abbreviation such that it would make it less understandable.</w:t>
+        <w:t xml:space="preserve">Some abbreviations are ok </w:t>
+      </w:r>
+      <w:proofErr w:type="gramStart"/>
+      <w:r>
+        <w:rPr>
+          <w:lang w:val="en-US"/>
+        </w:rPr>
+        <w:t>as long as</w:t>
+      </w:r>
+      <w:proofErr w:type="gramEnd"/>
+      <w:r>
+        <w:rPr>
+          <w:lang w:val="en-US"/>
+        </w:rPr>
+        <w:t xml:space="preserve"> they are common or clear, for example, </w:t>
+      </w:r>
+      <w:proofErr w:type="spellStart"/>
+      <w:r>
+        <w:rPr>
+          <w:lang w:val="en-US"/>
+        </w:rPr>
+        <w:t>i</w:t>
+      </w:r>
+      <w:proofErr w:type="spellEnd"/>
+      <w:r>
+        <w:rPr>
+          <w:lang w:val="en-US"/>
+        </w:rPr>
+        <w:t>/j for iteration or CPU for a central processing unit. When writing a variable think about whether it would hinder the code by using the abbreviation such that it would make it less understandable.</w:t>
       </w:r>
     </w:p>
     <w:p>
@@ -47594,7 +48602,21 @@
         <w:rPr>
           <w:lang w:val="en-US"/>
         </w:rPr>
-        <w:t>between words. C++ files should always end in .cpp while header files should end in `.h`. File names should be as specific as possible. Use clear names like:</w:t>
+        <w:t>between words. C++ files should always end in .</w:t>
+      </w:r>
+      <w:proofErr w:type="spellStart"/>
+      <w:r>
+        <w:rPr>
+          <w:lang w:val="en-US"/>
+        </w:rPr>
+        <w:t>cpp</w:t>
+      </w:r>
+      <w:proofErr w:type="spellEnd"/>
+      <w:r>
+        <w:rPr>
+          <w:lang w:val="en-US"/>
+        </w:rPr>
+        <w:t xml:space="preserve"> while header files should end in `.h`. File names should be as specific as possible. Use clear names like:</w:t>
       </w:r>
     </w:p>
     <w:p>
@@ -47744,7 +48766,35 @@
         <w:rPr>
           <w:lang w:val="en-US"/>
         </w:rPr>
-        <w:t>The commenting style should be consistent. Comments are to done using the Qt style provided by Doxygen, as seen below:</w:t>
+        <w:t xml:space="preserve">The commenting style should be consistent. Comments are </w:t>
+      </w:r>
+      <w:proofErr w:type="gramStart"/>
+      <w:r>
+        <w:rPr>
+          <w:lang w:val="en-US"/>
+        </w:rPr>
+        <w:t>to</w:t>
+      </w:r>
+      <w:proofErr w:type="gramEnd"/>
+      <w:r>
+        <w:rPr>
+          <w:lang w:val="en-US"/>
+        </w:rPr>
+        <w:t xml:space="preserve"> done using the Qt style provided by </w:t>
+      </w:r>
+      <w:proofErr w:type="spellStart"/>
+      <w:r>
+        <w:rPr>
+          <w:lang w:val="en-US"/>
+        </w:rPr>
+        <w:t>Doxygen</w:t>
+      </w:r>
+      <w:proofErr w:type="spellEnd"/>
+      <w:r>
+        <w:rPr>
+          <w:lang w:val="en-US"/>
+        </w:rPr>
+        <w:t>, as seen below:</w:t>
       </w:r>
     </w:p>
     <w:p>
@@ -47762,7 +48812,25 @@
           <w:iCs/>
           <w:lang w:val="en-US"/>
         </w:rPr>
-        <w:t>/*! \brief Brief Description</w:t>
+        <w:t xml:space="preserve">/*! \brief </w:t>
+      </w:r>
+      <w:proofErr w:type="spellStart"/>
+      <w:r>
+        <w:rPr>
+          <w:i/>
+          <w:iCs/>
+          <w:lang w:val="en-US"/>
+        </w:rPr>
+        <w:t>Brief</w:t>
+      </w:r>
+      <w:proofErr w:type="spellEnd"/>
+      <w:r>
+        <w:rPr>
+          <w:i/>
+          <w:iCs/>
+          <w:lang w:val="en-US"/>
+        </w:rPr>
+        <w:t xml:space="preserve"> Description</w:t>
       </w:r>
     </w:p>
     <w:p>
@@ -47857,7 +48925,35 @@
         <w:rPr>
           <w:lang w:val="en-US"/>
         </w:rPr>
-        <w:t>By using Doxygen, the documentation process can be automated, by developing a Doxyfile.</w:t>
+        <w:t xml:space="preserve">By using </w:t>
+      </w:r>
+      <w:proofErr w:type="spellStart"/>
+      <w:r>
+        <w:rPr>
+          <w:lang w:val="en-US"/>
+        </w:rPr>
+        <w:t>Doxygen</w:t>
+      </w:r>
+      <w:proofErr w:type="spellEnd"/>
+      <w:r>
+        <w:rPr>
+          <w:lang w:val="en-US"/>
+        </w:rPr>
+        <w:t xml:space="preserve">, the documentation process can be automated, by developing a </w:t>
+      </w:r>
+      <w:proofErr w:type="spellStart"/>
+      <w:r>
+        <w:rPr>
+          <w:lang w:val="en-US"/>
+        </w:rPr>
+        <w:t>Doxyfile</w:t>
+      </w:r>
+      <w:proofErr w:type="spellEnd"/>
+      <w:r>
+        <w:rPr>
+          <w:lang w:val="en-US"/>
+        </w:rPr>
+        <w:t>.</w:t>
       </w:r>
     </w:p>
     <w:p>
@@ -47982,11 +49078,19 @@
           <w:lang w:val="en-US"/>
         </w:rPr>
       </w:pPr>
-      <w:r>
-        <w:rPr>
-          <w:lang w:val="en-US"/>
-        </w:rPr>
-        <w:t xml:space="preserve">Similar to class comments, comments describing the use of a function should be at the function declaration and comments to describe the implementation of the function should be included with the function definition. </w:t>
+      <w:proofErr w:type="gramStart"/>
+      <w:r>
+        <w:rPr>
+          <w:lang w:val="en-US"/>
+        </w:rPr>
+        <w:t>Similar to</w:t>
+      </w:r>
+      <w:proofErr w:type="gramEnd"/>
+      <w:r>
+        <w:rPr>
+          <w:lang w:val="en-US"/>
+        </w:rPr>
+        <w:t xml:space="preserve"> class comments, comments describing the use of a function should be at the function declaration and comments to describe the implementation of the function should be included with the function definition. </w:t>
       </w:r>
     </w:p>
     <w:p>
@@ -48036,7 +49140,21 @@
         <w:rPr>
           <w:lang w:val="en-US"/>
         </w:rPr>
-        <w:t>Variables should be named clearly enough to not need comments, however, comments may be needed in certain cases. For class data members, comments may be used for Sentinel Values, those used as flags or pointers, where their use is not immediately clear. Another circumstance is Global Variables, which should cover their use and why they are global.</w:t>
+        <w:t xml:space="preserve">Variables should be named clearly enough to not need </w:t>
+      </w:r>
+      <w:proofErr w:type="gramStart"/>
+      <w:r>
+        <w:rPr>
+          <w:lang w:val="en-US"/>
+        </w:rPr>
+        <w:t>comments,</w:t>
+      </w:r>
+      <w:proofErr w:type="gramEnd"/>
+      <w:r>
+        <w:rPr>
+          <w:lang w:val="en-US"/>
+        </w:rPr>
+        <w:t xml:space="preserve"> however, comments may be needed in certain cases. For class data members, comments may be used for Sentinel Values, those used as flags or pointers, where their use is not immediately clear. Another circumstance is Global Variables, which should cover their use and why they are global.</w:t>
       </w:r>
     </w:p>
     <w:p>
@@ -48093,7 +49211,21 @@
         <w:rPr>
           <w:lang w:val="en-US"/>
         </w:rPr>
-        <w:t>Where the arguments of a function are not obvious, comments should be a last resort. Alternatives may include using named constants over literals, avoiding nesting functions in functions over using variables, replacing bool arguments with enum arguments.</w:t>
+        <w:t xml:space="preserve">Where the arguments of a function are not obvious, comments should be a last resort. Alternatives may include using named constants over literals, avoiding nesting functions in functions over using variables, replacing bool arguments with </w:t>
+      </w:r>
+      <w:proofErr w:type="spellStart"/>
+      <w:r>
+        <w:rPr>
+          <w:lang w:val="en-US"/>
+        </w:rPr>
+        <w:t>enum</w:t>
+      </w:r>
+      <w:proofErr w:type="spellEnd"/>
+      <w:r>
+        <w:rPr>
+          <w:lang w:val="en-US"/>
+        </w:rPr>
+        <w:t xml:space="preserve"> arguments.</w:t>
       </w:r>
     </w:p>
     <w:p>
@@ -48130,7 +49262,49 @@
         <w:rPr>
           <w:lang w:val="en-US"/>
         </w:rPr>
-        <w:t xml:space="preserve">Comments should be easy to read themselves, so they should have good punctuation, spelling, and grammar; including proper capitalisation, punctuation and complete sentences. Shorter, single line, comments may be written in a less formal shorthand as long as they are still readable, however, whole sentences should be the priority. </w:t>
+        <w:t xml:space="preserve">Comments should be easy to read themselves, so they should have good punctuation, spelling, and </w:t>
+      </w:r>
+      <w:proofErr w:type="gramStart"/>
+      <w:r>
+        <w:rPr>
+          <w:lang w:val="en-US"/>
+        </w:rPr>
+        <w:t>grammar;</w:t>
+      </w:r>
+      <w:proofErr w:type="gramEnd"/>
+      <w:r>
+        <w:rPr>
+          <w:lang w:val="en-US"/>
+        </w:rPr>
+        <w:t xml:space="preserve"> including proper </w:t>
+      </w:r>
+      <w:proofErr w:type="spellStart"/>
+      <w:r>
+        <w:rPr>
+          <w:lang w:val="en-US"/>
+        </w:rPr>
+        <w:t>capitalisation</w:t>
+      </w:r>
+      <w:proofErr w:type="spellEnd"/>
+      <w:r>
+        <w:rPr>
+          <w:lang w:val="en-US"/>
+        </w:rPr>
+        <w:t xml:space="preserve">, punctuation and complete sentences. Shorter, single line, comments may be written in a less formal shorthand </w:t>
+      </w:r>
+      <w:proofErr w:type="gramStart"/>
+      <w:r>
+        <w:rPr>
+          <w:lang w:val="en-US"/>
+        </w:rPr>
+        <w:t>as long as</w:t>
+      </w:r>
+      <w:proofErr w:type="gramEnd"/>
+      <w:r>
+        <w:rPr>
+          <w:lang w:val="en-US"/>
+        </w:rPr>
+        <w:t xml:space="preserve"> they are still readable, however, whole sentences should be the priority. </w:t>
       </w:r>
     </w:p>
     <w:p>
@@ -48280,7 +49454,21 @@
         <w:rPr>
           <w:lang w:val="en-US"/>
         </w:rPr>
-        <w:t>The use of tabs is preferred in this project and should be used in favour of spaces.</w:t>
+        <w:t xml:space="preserve">The use of tabs is preferred in this project and should be used in </w:t>
+      </w:r>
+      <w:proofErr w:type="spellStart"/>
+      <w:r>
+        <w:rPr>
+          <w:lang w:val="en-US"/>
+        </w:rPr>
+        <w:t>favour</w:t>
+      </w:r>
+      <w:proofErr w:type="spellEnd"/>
+      <w:r>
+        <w:rPr>
+          <w:lang w:val="en-US"/>
+        </w:rPr>
+        <w:t xml:space="preserve"> of spaces.</w:t>
       </w:r>
     </w:p>
     <w:p>
@@ -48324,7 +49512,21 @@
         <w:rPr>
           <w:lang w:val="en-US"/>
         </w:rPr>
-        <w:t>Sections should be placed in order, public, protected and private.</w:t>
+        <w:t xml:space="preserve">Sections should be placed in order, public, </w:t>
+      </w:r>
+      <w:proofErr w:type="gramStart"/>
+      <w:r>
+        <w:rPr>
+          <w:lang w:val="en-US"/>
+        </w:rPr>
+        <w:t>protected</w:t>
+      </w:r>
+      <w:proofErr w:type="gramEnd"/>
+      <w:r>
+        <w:rPr>
+          <w:lang w:val="en-US"/>
+        </w:rPr>
+        <w:t xml:space="preserve"> and private.</w:t>
       </w:r>
     </w:p>
     <w:p>
@@ -48361,7 +49563,21 @@
         <w:rPr>
           <w:lang w:val="en-US"/>
         </w:rPr>
-        <w:t>Try to minimise vertical white space, they should be considered the ending to a paragraph and used sparingly to help separate ideas. Overuse of whitespace will make code more difficult to follow. Simply use them where they are thought to be appropriate, such as separating comments and functions.</w:t>
+        <w:t xml:space="preserve">Try to </w:t>
+      </w:r>
+      <w:proofErr w:type="spellStart"/>
+      <w:r>
+        <w:rPr>
+          <w:lang w:val="en-US"/>
+        </w:rPr>
+        <w:t>minimise</w:t>
+      </w:r>
+      <w:proofErr w:type="spellEnd"/>
+      <w:r>
+        <w:rPr>
+          <w:lang w:val="en-US"/>
+        </w:rPr>
+        <w:t xml:space="preserve"> vertical white space, they should be considered the ending to a paragraph and used sparingly to help separate ideas. Overuse of whitespace will make code more difficult to follow. Simply use them where they are thought to be appropriate, such as separating comments and functions.</w:t>
       </w:r>
     </w:p>
     <w:p>
@@ -48434,7 +49650,21 @@
         <w:rPr>
           <w:lang w:val="en-US"/>
         </w:rPr>
-        <w:t xml:space="preserve">You should use tests that are specific and precise, try to avoid a complex test in favour of smaller tests. You should </w:t>
+        <w:t xml:space="preserve">You should use tests that are specific and precise, try to avoid a complex test in </w:t>
+      </w:r>
+      <w:proofErr w:type="spellStart"/>
+      <w:r>
+        <w:rPr>
+          <w:lang w:val="en-US"/>
+        </w:rPr>
+        <w:t>favour</w:t>
+      </w:r>
+      <w:proofErr w:type="spellEnd"/>
+      <w:r>
+        <w:rPr>
+          <w:lang w:val="en-US"/>
+        </w:rPr>
+        <w:t xml:space="preserve"> of smaller tests. You should </w:t>
       </w:r>
       <w:r>
         <w:rPr>
@@ -48478,7 +49708,21 @@
         <w:rPr>
           <w:lang w:val="en-US"/>
         </w:rPr>
-        <w:t>You should aim to group similar tests and name each test so you know what it is checking to help with the debugging later on.</w:t>
+        <w:t xml:space="preserve">You should aim to group similar tests and name each </w:t>
+      </w:r>
+      <w:proofErr w:type="gramStart"/>
+      <w:r>
+        <w:rPr>
+          <w:lang w:val="en-US"/>
+        </w:rPr>
+        <w:t>test</w:t>
+      </w:r>
+      <w:proofErr w:type="gramEnd"/>
+      <w:r>
+        <w:rPr>
+          <w:lang w:val="en-US"/>
+        </w:rPr>
+        <w:t xml:space="preserve"> so you know what it is checking to help with the debugging later on.</w:t>
       </w:r>
     </w:p>
     <w:sectPr>

</xml_diff>

<commit_message>
Added Abstract and Management Tools
</commit_message>
<xml_diff>
--- a/Documentation/Software Design - Report.docx
+++ b/Documentation/Software Design - Report.docx
@@ -205,11 +205,241 @@
         <w:rPr>
           <w:lang w:val="en-US"/>
         </w:rPr>
-        <w:br w:type="page"/>
+        <w:t>The Covid-19 pandemic has significantly changed the way we communicate. Our reliance on digital</w:t>
+      </w:r>
+      <w:r>
+        <w:rPr>
+          <w:lang w:val="en-US"/>
+        </w:rPr>
+        <w:t xml:space="preserve"> </w:t>
+      </w:r>
+      <w:r>
+        <w:rPr>
+          <w:lang w:val="en-US"/>
+        </w:rPr>
+        <w:t>application</w:t>
+      </w:r>
+      <w:r>
+        <w:rPr>
+          <w:lang w:val="en-US"/>
+        </w:rPr>
+        <w:t>s</w:t>
+      </w:r>
+      <w:r>
+        <w:rPr>
+          <w:lang w:val="en-US"/>
+        </w:rPr>
+        <w:t xml:space="preserve"> </w:t>
+      </w:r>
+      <w:r>
+        <w:rPr>
+          <w:lang w:val="en-US"/>
+        </w:rPr>
+        <w:t xml:space="preserve">for communication </w:t>
+      </w:r>
+      <w:r>
+        <w:rPr>
+          <w:lang w:val="en-US"/>
+        </w:rPr>
+        <w:t>has increased, and thus, the demand for</w:t>
+      </w:r>
+      <w:r>
+        <w:rPr>
+          <w:lang w:val="en-US"/>
+        </w:rPr>
+        <w:t xml:space="preserve"> such applications </w:t>
+      </w:r>
+      <w:r>
+        <w:rPr>
+          <w:lang w:val="en-US"/>
+        </w:rPr>
+        <w:t>has also grown. Our team was tasked with designing and implement a messages exchange platform using C++ for our Software Design and Implementation (SDI) module. This project</w:t>
+      </w:r>
+      <w:r>
+        <w:rPr>
+          <w:lang w:val="en-US"/>
+        </w:rPr>
+        <w:t xml:space="preserve"> uses</w:t>
+      </w:r>
+      <w:r>
+        <w:rPr>
+          <w:lang w:val="en-US"/>
+        </w:rPr>
+        <w:t xml:space="preserve"> MQTT to facilitate communication using a </w:t>
+      </w:r>
+      <w:r>
+        <w:rPr>
+          <w:lang w:val="en-US"/>
+        </w:rPr>
+        <w:t>Client-Server</w:t>
+      </w:r>
+      <w:r>
+        <w:rPr>
+          <w:lang w:val="en-US"/>
+        </w:rPr>
+        <w:t xml:space="preserve"> model. We have based our application on two existing messaging services</w:t>
+      </w:r>
+      <w:r>
+        <w:rPr>
+          <w:lang w:val="en-US"/>
+        </w:rPr>
+        <w:t>, Discord and Slack</w:t>
+      </w:r>
+      <w:r>
+        <w:rPr>
+          <w:lang w:val="en-US"/>
+        </w:rPr>
+        <w:t>. Discord</w:t>
+      </w:r>
+      <w:r>
+        <w:rPr>
+          <w:lang w:val="en-US"/>
+        </w:rPr>
+        <w:t xml:space="preserve"> is </w:t>
+      </w:r>
+      <w:r>
+        <w:rPr>
+          <w:lang w:val="en-US"/>
+        </w:rPr>
+        <w:t>a gam</w:t>
+      </w:r>
+      <w:r>
+        <w:rPr>
+          <w:lang w:val="en-US"/>
+        </w:rPr>
+        <w:t>ing</w:t>
+      </w:r>
+      <w:r>
+        <w:rPr>
+          <w:lang w:val="en-US"/>
+        </w:rPr>
+        <w:t xml:space="preserve">-oriented application with a range of features </w:t>
+      </w:r>
+      <w:r>
+        <w:rPr>
+          <w:lang w:val="en-US"/>
+        </w:rPr>
+        <w:t>that allows users to communicate with others while in-game</w:t>
+      </w:r>
+      <w:r>
+        <w:rPr>
+          <w:lang w:val="en-US"/>
+        </w:rPr>
+        <w:t xml:space="preserve"> (Discord, 2021). </w:t>
+      </w:r>
+      <w:r>
+        <w:rPr>
+          <w:lang w:val="en-US"/>
+        </w:rPr>
+        <w:t>On the other hand, slack is</w:t>
+      </w:r>
+      <w:r>
+        <w:rPr>
+          <w:lang w:val="en-US"/>
+        </w:rPr>
+        <w:t xml:space="preserve"> a messag</w:t>
+      </w:r>
+      <w:r>
+        <w:rPr>
+          <w:lang w:val="en-US"/>
+        </w:rPr>
+        <w:t xml:space="preserve">es exchange platform </w:t>
+      </w:r>
+      <w:r>
+        <w:rPr>
+          <w:lang w:val="en-US"/>
+        </w:rPr>
+        <w:t xml:space="preserve">service </w:t>
+      </w:r>
+      <w:r>
+        <w:rPr>
+          <w:lang w:val="en-US"/>
+        </w:rPr>
+        <w:t>that</w:t>
+      </w:r>
+      <w:r>
+        <w:rPr>
+          <w:lang w:val="en-US"/>
+        </w:rPr>
+        <w:t xml:space="preserve"> is geared towards workplace</w:t>
+      </w:r>
+      <w:r>
+        <w:rPr>
+          <w:lang w:val="en-US"/>
+        </w:rPr>
+        <w:t xml:space="preserve"> communication </w:t>
+      </w:r>
+      <w:r>
+        <w:rPr>
+          <w:lang w:val="en-US"/>
+        </w:rPr>
+        <w:t>(Slack, 2021).</w:t>
       </w:r>
     </w:p>
     <w:p>
       <w:pPr>
+        <w:rPr>
+          <w:lang w:val="en-US"/>
+        </w:rPr>
+      </w:pPr>
+      <w:r>
+        <w:rPr>
+          <w:lang w:val="en-US"/>
+        </w:rPr>
+        <w:t xml:space="preserve">The overall aim of our project is to allow users to log in to our platform using their credentials, connect to the service and begin exchanging messages amongst each other. Users </w:t>
+      </w:r>
+      <w:r>
+        <w:rPr>
+          <w:lang w:val="en-US"/>
+        </w:rPr>
+        <w:t xml:space="preserve">can </w:t>
+      </w:r>
+      <w:r>
+        <w:rPr>
+          <w:lang w:val="en-US"/>
+        </w:rPr>
+        <w:t>create and delete chat rooms. Within each room, a user can have multiple discussion channels wherein multiple conversations can run concurrently</w:t>
+      </w:r>
+      <w:r>
+        <w:rPr>
+          <w:lang w:val="en-US"/>
+        </w:rPr>
+        <w:t>. The user can</w:t>
+      </w:r>
+      <w:r>
+        <w:rPr>
+          <w:lang w:val="en-US"/>
+        </w:rPr>
+        <w:t xml:space="preserve"> switch between these channels depending on which conversation they wish to participate in. Moreover, the application also has admin and moderator roles so that users within a room can control who is added or removed from a room.</w:t>
+      </w:r>
+      <w:r>
+        <w:rPr>
+          <w:lang w:val="en-US"/>
+        </w:rPr>
+        <w:t xml:space="preserve"> In addition to this, our team also implemented password-encryption capabilities to ensure that user accounts were secure since they had to be stored locally.</w:t>
+      </w:r>
+    </w:p>
+    <w:p>
+      <w:pPr>
+        <w:rPr>
+          <w:lang w:val="en-US"/>
+        </w:rPr>
+      </w:pPr>
+      <w:r>
+        <w:rPr>
+          <w:lang w:val="en-US"/>
+        </w:rPr>
+        <w:t xml:space="preserve">Through our team’s evaluation of the project upon completion, we found that we were able to effectively design and implement the application within the given time frame due to our detailed research process and diligent adherence to our project plan. We did conclude that for future iterations of this project it would be more effective to use a database instead of text files as this would improve the overall efficiency of the project and prevent data from being stored in numerous locations. </w:t>
+      </w:r>
+      <w:r>
+        <w:rPr>
+          <w:lang w:val="en-US"/>
+        </w:rPr>
+        <w:br w:type="page"/>
+      </w:r>
+    </w:p>
+    <w:p>
+      <w:pPr>
         <w:pStyle w:val="Heading1"/>
         <w:rPr>
           <w:lang w:val="en-US"/>
@@ -225,15 +455,7 @@
     </w:p>
     <w:p>
       <w:r>
-        <w:t xml:space="preserve">This report and the software it documents </w:t>
-      </w:r>
-      <w:proofErr w:type="gramStart"/>
-      <w:r>
-        <w:t>is</w:t>
-      </w:r>
-      <w:proofErr w:type="gramEnd"/>
-      <w:r>
-        <w:t xml:space="preserve"> the result of my own work. Any contributions to the work by third parties, other than tutors, are stated clearly below this declaration. Should this statement prove to be untrue I recognise the right and duty of the Board of Examiners to take appropriate action in line with the university’s regulations on assessment.</w:t>
+        <w:t>This report and the software it documents is the result of my own work. Any contributions to the work by third parties, other than tutors, are stated clearly below this declaration. Should this statement prove to be untrue I recognise the right and duty of the Board of Examiners to take appropriate action in line with the university’s regulations on assessment.</w:t>
       </w:r>
     </w:p>
     <w:p>
@@ -981,138 +1203,6 @@
           <w:lang w:val="en-US"/>
         </w:rPr>
       </w:pPr>
-      <w:r>
-        <w:rPr>
-          <w:lang w:val="en-US"/>
-        </w:rPr>
-        <w:t>This application is</w:t>
-      </w:r>
-      <w:r>
-        <w:rPr>
-          <w:lang w:val="en-US"/>
-        </w:rPr>
-        <w:t xml:space="preserve"> a messag</w:t>
-      </w:r>
-      <w:r>
-        <w:rPr>
-          <w:lang w:val="en-US"/>
-        </w:rPr>
-        <w:t>es exchange</w:t>
-      </w:r>
-      <w:r>
-        <w:rPr>
-          <w:lang w:val="en-US"/>
-        </w:rPr>
-        <w:t xml:space="preserve"> service </w:t>
-      </w:r>
-      <w:r>
-        <w:rPr>
-          <w:lang w:val="en-US"/>
-        </w:rPr>
-        <w:t>that uses</w:t>
-      </w:r>
-      <w:r>
-        <w:rPr>
-          <w:lang w:val="en-US"/>
-        </w:rPr>
-        <w:t xml:space="preserve"> MQTT to facilitate communication using a Server</w:t>
-      </w:r>
-      <w:r>
-        <w:rPr>
-          <w:lang w:val="en-US"/>
-        </w:rPr>
-        <w:t>-</w:t>
-      </w:r>
-      <w:r>
-        <w:rPr>
-          <w:lang w:val="en-US"/>
-        </w:rPr>
-        <w:t>Client model. We have based our application on two existing messaging services</w:t>
-      </w:r>
-      <w:r>
-        <w:rPr>
-          <w:lang w:val="en-US"/>
-        </w:rPr>
-        <w:t>, Discord and Slack</w:t>
-      </w:r>
-      <w:r>
-        <w:rPr>
-          <w:lang w:val="en-US"/>
-        </w:rPr>
-        <w:t>. Discord</w:t>
-      </w:r>
-      <w:r>
-        <w:rPr>
-          <w:lang w:val="en-US"/>
-        </w:rPr>
-        <w:t xml:space="preserve"> is </w:t>
-      </w:r>
-      <w:r>
-        <w:rPr>
-          <w:lang w:val="en-US"/>
-        </w:rPr>
-        <w:t>a gam</w:t>
-      </w:r>
-      <w:r>
-        <w:rPr>
-          <w:lang w:val="en-US"/>
-        </w:rPr>
-        <w:t>ing</w:t>
-      </w:r>
-      <w:r>
-        <w:rPr>
-          <w:lang w:val="en-US"/>
-        </w:rPr>
-        <w:t xml:space="preserve">-oriented application with a range of features </w:t>
-      </w:r>
-      <w:r>
-        <w:rPr>
-          <w:lang w:val="en-US"/>
-        </w:rPr>
-        <w:t>that allows users to communicate with others while in-game</w:t>
-      </w:r>
-      <w:r>
-        <w:rPr>
-          <w:lang w:val="en-US"/>
-        </w:rPr>
-        <w:t xml:space="preserve"> (Discord, 2021). </w:t>
-      </w:r>
-      <w:r>
-        <w:rPr>
-          <w:lang w:val="en-US"/>
-        </w:rPr>
-        <w:t>On the other hand, slack is</w:t>
-      </w:r>
-      <w:r>
-        <w:rPr>
-          <w:lang w:val="en-US"/>
-        </w:rPr>
-        <w:t xml:space="preserve"> a messag</w:t>
-      </w:r>
-      <w:r>
-        <w:rPr>
-          <w:lang w:val="en-US"/>
-        </w:rPr>
-        <w:t xml:space="preserve">es exchange platform </w:t>
-      </w:r>
-      <w:r>
-        <w:rPr>
-          <w:lang w:val="en-US"/>
-        </w:rPr>
-        <w:t xml:space="preserve">service which is geared towards workplace </w:t>
-      </w:r>
-      <w:r>
-        <w:rPr>
-          <w:lang w:val="en-US"/>
-        </w:rPr>
-        <w:t xml:space="preserve"> communication </w:t>
-      </w:r>
-      <w:r>
-        <w:rPr>
-          <w:lang w:val="en-US"/>
-        </w:rPr>
-        <w:t xml:space="preserve">(Slack, 2021). </w:t>
-      </w:r>
       <w:r>
         <w:rPr>
           <w:lang w:val="en-US"/>
@@ -40044,6 +40134,170 @@
           <w:cols w:space="720"/>
           <w:docGrid w:linePitch="360"/>
         </w:sectPr>
+      </w:pPr>
+      <w:r>
+        <w:rPr>
+          <w:lang w:val="en-US"/>
+        </w:rPr>
+        <w:br w:type="page"/>
+      </w:r>
+    </w:p>
+    <w:p>
+      <w:pPr>
+        <w:pStyle w:val="Heading1"/>
+        <w:rPr>
+          <w:lang w:val="en-US"/>
+        </w:rPr>
+      </w:pPr>
+      <w:r>
+        <w:rPr>
+          <w:lang w:val="en-US"/>
+        </w:rPr>
+        <w:lastRenderedPageBreak/>
+        <w:t>Monitoring Tools:</w:t>
+      </w:r>
+    </w:p>
+    <w:p>
+      <w:pPr>
+        <w:rPr>
+          <w:lang w:val="en-US"/>
+        </w:rPr>
+      </w:pPr>
+      <w:r>
+        <w:rPr>
+          <w:lang w:val="en-US"/>
+        </w:rPr>
+        <w:t xml:space="preserve">Our group aims to employ the use of several key monitoring tools to ensure that our team continues to develop and complete our project according to our outlined Gantt Chart and goals. </w:t>
+      </w:r>
+    </w:p>
+    <w:p>
+      <w:pPr>
+        <w:rPr>
+          <w:lang w:val="en-US"/>
+        </w:rPr>
+      </w:pPr>
+      <w:r>
+        <w:rPr>
+          <w:lang w:val="en-US"/>
+        </w:rPr>
+        <w:t>Our Tools:</w:t>
+      </w:r>
+    </w:p>
+    <w:p>
+      <w:pPr>
+        <w:pStyle w:val="ListParagraph"/>
+        <w:numPr>
+          <w:ilvl w:val="0"/>
+          <w:numId w:val="16"/>
+        </w:numPr>
+        <w:rPr>
+          <w:lang w:val="en-US"/>
+        </w:rPr>
+      </w:pPr>
+      <w:r>
+        <w:rPr>
+          <w:b/>
+          <w:bCs/>
+          <w:lang w:val="en-US"/>
+        </w:rPr>
+        <w:t>Trello:</w:t>
+      </w:r>
+      <w:r>
+        <w:rPr>
+          <w:lang w:val="en-US"/>
+        </w:rPr>
+        <w:t xml:space="preserve"> We decided to use Trello due to its incredibly comprehensi</w:t>
+      </w:r>
+      <w:r>
+        <w:rPr>
+          <w:lang w:val="en-US"/>
+        </w:rPr>
+        <w:t>ve</w:t>
+      </w:r>
+      <w:r>
+        <w:rPr>
+          <w:lang w:val="en-US"/>
+        </w:rPr>
+        <w:t xml:space="preserve"> design and capabilities for teamwork and collaboration. We intend to use the in-built task tracking system to help hold all team members accountable throughout the entire process.</w:t>
+      </w:r>
+    </w:p>
+    <w:p>
+      <w:pPr>
+        <w:pStyle w:val="ListParagraph"/>
+        <w:rPr>
+          <w:lang w:val="en-US"/>
+        </w:rPr>
+      </w:pPr>
+    </w:p>
+    <w:p>
+      <w:pPr>
+        <w:pStyle w:val="ListParagraph"/>
+        <w:numPr>
+          <w:ilvl w:val="0"/>
+          <w:numId w:val="16"/>
+        </w:numPr>
+        <w:rPr>
+          <w:lang w:val="en-US"/>
+        </w:rPr>
+      </w:pPr>
+      <w:r>
+        <w:rPr>
+          <w:b/>
+          <w:bCs/>
+          <w:lang w:val="en-US"/>
+        </w:rPr>
+        <w:t>Discord:</w:t>
+      </w:r>
+      <w:r>
+        <w:rPr>
+          <w:lang w:val="en-US"/>
+        </w:rPr>
+        <w:t xml:space="preserve"> For our communications platform, our team has decided to go with Discord as it is both a platform all of us are extremely familiar with and it is a platform that we most often frequent. Hence, ensuring that all updates sent to the platform’s channels will be reviewed within a 24-hour window. Thus, ensuring that all team members are up to date with any ongoing changes.</w:t>
+      </w:r>
+    </w:p>
+    <w:p>
+      <w:pPr>
+        <w:pStyle w:val="ListParagraph"/>
+        <w:rPr>
+          <w:lang w:val="en-US"/>
+        </w:rPr>
+      </w:pPr>
+    </w:p>
+    <w:p>
+      <w:pPr>
+        <w:pStyle w:val="ListParagraph"/>
+        <w:numPr>
+          <w:ilvl w:val="0"/>
+          <w:numId w:val="16"/>
+        </w:numPr>
+        <w:rPr>
+          <w:lang w:val="en-US"/>
+        </w:rPr>
+      </w:pPr>
+      <w:r>
+        <w:rPr>
+          <w:b/>
+          <w:bCs/>
+          <w:lang w:val="en-US"/>
+        </w:rPr>
+        <w:t>GitHub:</w:t>
+      </w:r>
+      <w:r>
+        <w:rPr>
+          <w:lang w:val="en-US"/>
+        </w:rPr>
+        <w:t xml:space="preserve"> To ensure that all our work is frequently backed up and that we can review the contribution of each member we have decided to use GitHub as our version control solution. The platform will allow for us to collaborate while being unable to meet in person due to the ongoing pandemic while also acting as a safeguard in case one of us experiences a corruption of files or accidentally overwrites one of our files.</w:t>
+      </w:r>
+    </w:p>
+    <w:p>
+      <w:pPr>
+        <w:rPr>
+          <w:rFonts w:asciiTheme="majorHAnsi" w:eastAsiaTheme="majorEastAsia" w:hAnsiTheme="majorHAnsi" w:cstheme="majorBidi"/>
+          <w:color w:val="2F5496" w:themeColor="accent1" w:themeShade="BF"/>
+          <w:sz w:val="32"/>
+          <w:szCs w:val="32"/>
+          <w:lang w:val="en-US"/>
+        </w:rPr>
       </w:pPr>
       <w:r>
         <w:rPr>
@@ -40515,27 +40769,14 @@
       <w:r>
         <w:t xml:space="preserve">Figure </w:t>
       </w:r>
-      <w:r>
-        <w:fldChar w:fldCharType="begin"/>
-      </w:r>
-      <w:r>
-        <w:instrText xml:space="preserve"> SEQ Figure \* ARABIC </w:instrText>
-      </w:r>
-      <w:r>
-        <w:fldChar w:fldCharType="separate"/>
-      </w:r>
-      <w:r>
-        <w:rPr>
-          <w:noProof/>
-        </w:rPr>
-        <w:t>1</w:t>
-      </w:r>
-      <w:r>
-        <w:rPr>
-          <w:noProof/>
-        </w:rPr>
-        <w:fldChar w:fldCharType="end"/>
-      </w:r>
+      <w:fldSimple w:instr=" SEQ Figure \* ARABIC ">
+        <w:r>
+          <w:rPr>
+            <w:noProof/>
+          </w:rPr>
+          <w:t>1</w:t>
+        </w:r>
+      </w:fldSimple>
       <w:r>
         <w:rPr>
           <w:noProof/>
@@ -40720,49 +40961,7 @@
         <w:rPr>
           <w:lang w:val="en-US"/>
         </w:rPr>
-        <w:t xml:space="preserve"> the input login credentials. Input login credentials includes </w:t>
-      </w:r>
-      <w:proofErr w:type="spellStart"/>
-      <w:r>
-        <w:rPr>
-          <w:lang w:val="en-US"/>
-        </w:rPr>
-        <w:t>authorise</w:t>
-      </w:r>
-      <w:proofErr w:type="spellEnd"/>
-      <w:r>
-        <w:rPr>
-          <w:lang w:val="en-US"/>
-        </w:rPr>
-        <w:t xml:space="preserve"> credentials. </w:t>
-      </w:r>
-      <w:proofErr w:type="spellStart"/>
-      <w:r>
-        <w:rPr>
-          <w:lang w:val="en-US"/>
-        </w:rPr>
-        <w:t>Authorise</w:t>
-      </w:r>
-      <w:proofErr w:type="spellEnd"/>
-      <w:r>
-        <w:rPr>
-          <w:lang w:val="en-US"/>
-        </w:rPr>
-        <w:t xml:space="preserve"> credentials extends to valid password. </w:t>
-      </w:r>
-      <w:proofErr w:type="spellStart"/>
-      <w:r>
-        <w:rPr>
-          <w:lang w:val="en-US"/>
-        </w:rPr>
-        <w:t>Authorise</w:t>
-      </w:r>
-      <w:proofErr w:type="spellEnd"/>
-      <w:r>
-        <w:rPr>
-          <w:lang w:val="en-US"/>
-        </w:rPr>
-        <w:t xml:space="preserve"> credentials also extends to invalid password.</w:t>
+        <w:t xml:space="preserve"> the input login credentials. Input login credentials includes authorise credentials. Authorise credentials extends to valid password. Authorise credentials also extends to invalid password.</w:t>
       </w:r>
     </w:p>
     <w:p>
@@ -41325,13 +41524,7 @@
                               </w:rPr>
                             </w:pPr>
                             <w:r>
-                              <w:t xml:space="preserve">Figure </w:t>
-                            </w:r>
-                            <w:r>
-                              <w:t>2</w:t>
-                            </w:r>
-                            <w:r>
-                              <w:t>.1 LOGIN ACTIVITY DIAGRAM</w:t>
+                              <w:t>Figure 2.1 LOGIN ACTIVITY DIAGRAM</w:t>
                             </w:r>
                           </w:p>
                         </w:txbxContent>
@@ -41362,13 +41555,7 @@
                         </w:rPr>
                       </w:pPr>
                       <w:r>
-                        <w:t xml:space="preserve">Figure </w:t>
-                      </w:r>
-                      <w:r>
-                        <w:t>2</w:t>
-                      </w:r>
-                      <w:r>
-                        <w:t>.1 LOGIN ACTIVITY DIAGRAM</w:t>
+                        <w:t>Figure 2.1 LOGIN ACTIVITY DIAGRAM</w:t>
                       </w:r>
                     </w:p>
                   </w:txbxContent>
@@ -41541,27 +41728,14 @@
                             <w:r>
                               <w:t xml:space="preserve">Figure </w:t>
                             </w:r>
-                            <w:r>
-                              <w:fldChar w:fldCharType="begin"/>
-                            </w:r>
-                            <w:r>
-                              <w:instrText xml:space="preserve"> SEQ Figure \* ARABIC </w:instrText>
-                            </w:r>
-                            <w:r>
-                              <w:fldChar w:fldCharType="separate"/>
-                            </w:r>
-                            <w:r>
-                              <w:rPr>
-                                <w:noProof/>
-                              </w:rPr>
-                              <w:t>2</w:t>
-                            </w:r>
-                            <w:r>
-                              <w:rPr>
-                                <w:noProof/>
-                              </w:rPr>
-                              <w:fldChar w:fldCharType="end"/>
-                            </w:r>
+                            <w:fldSimple w:instr=" SEQ Figure \* ARABIC ">
+                              <w:r>
+                                <w:rPr>
+                                  <w:noProof/>
+                                </w:rPr>
+                                <w:t>2</w:t>
+                              </w:r>
+                            </w:fldSimple>
                             <w:r>
                               <w:t>.2 SEND MESSAGE ACTIVITY DIAGRAM</w:t>
                             </w:r>
@@ -41596,27 +41770,14 @@
                       <w:r>
                         <w:t xml:space="preserve">Figure </w:t>
                       </w:r>
-                      <w:r>
-                        <w:fldChar w:fldCharType="begin"/>
-                      </w:r>
-                      <w:r>
-                        <w:instrText xml:space="preserve"> SEQ Figure \* ARABIC </w:instrText>
-                      </w:r>
-                      <w:r>
-                        <w:fldChar w:fldCharType="separate"/>
-                      </w:r>
-                      <w:r>
-                        <w:rPr>
-                          <w:noProof/>
-                        </w:rPr>
-                        <w:t>2</w:t>
-                      </w:r>
-                      <w:r>
-                        <w:rPr>
-                          <w:noProof/>
-                        </w:rPr>
-                        <w:fldChar w:fldCharType="end"/>
-                      </w:r>
+                      <w:fldSimple w:instr=" SEQ Figure \* ARABIC ">
+                        <w:r>
+                          <w:rPr>
+                            <w:noProof/>
+                          </w:rPr>
+                          <w:t>2</w:t>
+                        </w:r>
+                      </w:fldSimple>
                       <w:r>
                         <w:t>.2 SEND MESSAGE ACTIVITY DIAGRAM</w:t>
                       </w:r>
@@ -42008,27 +42169,14 @@
                             <w:r>
                               <w:t xml:space="preserve">Figure </w:t>
                             </w:r>
-                            <w:r>
-                              <w:fldChar w:fldCharType="begin"/>
-                            </w:r>
-                            <w:r>
-                              <w:instrText xml:space="preserve"> SEQ Figure \* ARABIC </w:instrText>
-                            </w:r>
-                            <w:r>
-                              <w:fldChar w:fldCharType="separate"/>
-                            </w:r>
-                            <w:r>
-                              <w:rPr>
-                                <w:noProof/>
-                              </w:rPr>
-                              <w:t>3</w:t>
-                            </w:r>
-                            <w:r>
-                              <w:rPr>
-                                <w:noProof/>
-                              </w:rPr>
-                              <w:fldChar w:fldCharType="end"/>
-                            </w:r>
+                            <w:fldSimple w:instr=" SEQ Figure \* ARABIC ">
+                              <w:r>
+                                <w:rPr>
+                                  <w:noProof/>
+                                </w:rPr>
+                                <w:t>3</w:t>
+                              </w:r>
+                            </w:fldSimple>
                             <w:r>
                               <w:t>.1 CLASS DIAGRAM</w:t>
                             </w:r>
@@ -42062,27 +42210,14 @@
                       <w:r>
                         <w:t xml:space="preserve">Figure </w:t>
                       </w:r>
-                      <w:r>
-                        <w:fldChar w:fldCharType="begin"/>
-                      </w:r>
-                      <w:r>
-                        <w:instrText xml:space="preserve"> SEQ Figure \* ARABIC </w:instrText>
-                      </w:r>
-                      <w:r>
-                        <w:fldChar w:fldCharType="separate"/>
-                      </w:r>
-                      <w:r>
-                        <w:rPr>
-                          <w:noProof/>
-                        </w:rPr>
-                        <w:t>3</w:t>
-                      </w:r>
-                      <w:r>
-                        <w:rPr>
-                          <w:noProof/>
-                        </w:rPr>
-                        <w:fldChar w:fldCharType="end"/>
-                      </w:r>
+                      <w:fldSimple w:instr=" SEQ Figure \* ARABIC ">
+                        <w:r>
+                          <w:rPr>
+                            <w:noProof/>
+                          </w:rPr>
+                          <w:t>3</w:t>
+                        </w:r>
+                      </w:fldSimple>
                       <w:r>
                         <w:t>.1 CLASS DIAGRAM</w:t>
                       </w:r>
@@ -42197,21 +42332,7 @@
         <w:rPr>
           <w:lang w:val="en-US"/>
         </w:rPr>
-        <w:t xml:space="preserve">The User class contains each unique person’s information, they have key functions to obtain and change the information. Note that the </w:t>
-      </w:r>
-      <w:proofErr w:type="spellStart"/>
-      <w:r>
-        <w:rPr>
-          <w:lang w:val="en-US"/>
-        </w:rPr>
-        <w:t>UserID</w:t>
-      </w:r>
-      <w:proofErr w:type="spellEnd"/>
-      <w:r>
-        <w:rPr>
-          <w:lang w:val="en-US"/>
-        </w:rPr>
-        <w:t xml:space="preserve"> can never be changed however the other information can.</w:t>
+        <w:t>The User class contains each unique person’s information, they have key functions to obtain and change the information. Note that the UserID can never be changed however the other information can.</w:t>
       </w:r>
     </w:p>
     <w:p>
@@ -42424,25 +42545,37 @@
           <w:bCs/>
           <w:lang w:val="en-US"/>
         </w:rPr>
-        <w:t>Moderator (*) Moderates Room (</w:t>
-      </w:r>
-      <w:proofErr w:type="gramStart"/>
-      <w:r>
+        <w:t>Moderator (*) Moderates Room (1..*)</w:t>
+      </w:r>
+    </w:p>
+    <w:p>
+      <w:pPr>
+        <w:rPr>
+          <w:lang w:val="en-US"/>
+        </w:rPr>
+      </w:pPr>
+      <w:r>
+        <w:rPr>
+          <w:lang w:val="en-US"/>
+        </w:rPr>
+        <w:t>The Moderator class has all the functions to add/remove users and moderate said users there can be no moderators or many and a moderator may have several rooms under their control. The power to be a moderator is controlled by the room administrator.</w:t>
+      </w:r>
+    </w:p>
+    <w:p>
+      <w:pPr>
         <w:rPr>
           <w:b/>
           <w:bCs/>
           <w:lang w:val="en-US"/>
         </w:rPr>
-        <w:t>1..</w:t>
-      </w:r>
-      <w:proofErr w:type="gramEnd"/>
+      </w:pPr>
       <w:r>
         <w:rPr>
           <w:b/>
           <w:bCs/>
           <w:lang w:val="en-US"/>
         </w:rPr>
-        <w:t>*)</w:t>
+        <w:t>USER (1) IS A MEMBER OF ROOM(1…*)</w:t>
       </w:r>
     </w:p>
     <w:p>
@@ -42455,7 +42588,7 @@
         <w:rPr>
           <w:lang w:val="en-US"/>
         </w:rPr>
-        <w:t>The Moderator class has all the functions to add/remove users and moderate said users there can be no moderators or many and a moderator may have several rooms under their control. The power to be a moderator is controlled by the room administrator.</w:t>
+        <w:t>A user is able to be a member of none or many rooms however a room must have one member who must also be the administrator the administrator is able to remove other and add others but not themselves unless they decide to delete the room.</w:t>
       </w:r>
     </w:p>
     <w:p>
@@ -42472,7 +42605,7 @@
           <w:bCs/>
           <w:lang w:val="en-US"/>
         </w:rPr>
-        <w:t>USER (1) IS A MEMBER OF ROOM(1…*)</w:t>
+        <w:t>Room(1) Contains Channel(1..*)</w:t>
       </w:r>
     </w:p>
     <w:p>
@@ -42485,21 +42618,7 @@
         <w:rPr>
           <w:lang w:val="en-US"/>
         </w:rPr>
-        <w:t xml:space="preserve">A user </w:t>
-      </w:r>
-      <w:proofErr w:type="gramStart"/>
-      <w:r>
-        <w:rPr>
-          <w:lang w:val="en-US"/>
-        </w:rPr>
-        <w:t>is able to</w:t>
-      </w:r>
-      <w:proofErr w:type="gramEnd"/>
-      <w:r>
-        <w:rPr>
-          <w:lang w:val="en-US"/>
-        </w:rPr>
-        <w:t xml:space="preserve"> be a member of none or many rooms however a room must have one member who must also be the administrator the administrator is able to remove other and add others but not themselves unless they decide to delete the room.</w:t>
+        <w:t>One room must have at least one channel (the default channel is named ‘General’) The first channel created can change its name but it cannot be deleted. More rooms can be created but must have different names.</w:t>
       </w:r>
     </w:p>
     <w:p>
@@ -42516,25 +42635,7 @@
           <w:bCs/>
           <w:lang w:val="en-US"/>
         </w:rPr>
-        <w:t>Room(1) Contains Channel(</w:t>
-      </w:r>
-      <w:proofErr w:type="gramStart"/>
-      <w:r>
-        <w:rPr>
-          <w:b/>
-          <w:bCs/>
-          <w:lang w:val="en-US"/>
-        </w:rPr>
-        <w:t>1..</w:t>
-      </w:r>
-      <w:proofErr w:type="gramEnd"/>
-      <w:r>
-        <w:rPr>
-          <w:b/>
-          <w:bCs/>
-          <w:lang w:val="en-US"/>
-        </w:rPr>
-        <w:t>*)</w:t>
+        <w:t>Message(*) Has Channel(1)</w:t>
       </w:r>
     </w:p>
     <w:p>
@@ -42547,79 +42648,7 @@
         <w:rPr>
           <w:lang w:val="en-US"/>
         </w:rPr>
-        <w:t xml:space="preserve">One room must have at least one channel (the default channel is named ‘General’) The first channel created can change its </w:t>
-      </w:r>
-      <w:proofErr w:type="gramStart"/>
-      <w:r>
-        <w:rPr>
-          <w:lang w:val="en-US"/>
-        </w:rPr>
-        <w:t>name</w:t>
-      </w:r>
-      <w:proofErr w:type="gramEnd"/>
-      <w:r>
-        <w:rPr>
-          <w:lang w:val="en-US"/>
-        </w:rPr>
-        <w:t xml:space="preserve"> but it cannot be deleted. More rooms can be created but must have different names.</w:t>
-      </w:r>
-    </w:p>
-    <w:p>
-      <w:pPr>
-        <w:rPr>
-          <w:b/>
-          <w:bCs/>
-          <w:lang w:val="en-US"/>
-        </w:rPr>
-      </w:pPr>
-      <w:r>
-        <w:rPr>
-          <w:b/>
-          <w:bCs/>
-          <w:lang w:val="en-US"/>
-        </w:rPr>
-        <w:t>Message(*) Has Channel(1)</w:t>
-      </w:r>
-    </w:p>
-    <w:p>
-      <w:pPr>
-        <w:rPr>
-          <w:lang w:val="en-US"/>
-        </w:rPr>
-      </w:pPr>
-      <w:r>
-        <w:rPr>
-          <w:lang w:val="en-US"/>
-        </w:rPr>
-        <w:t xml:space="preserve">There can be an infinite number of Messages however these messages can only be assigned to one channel. </w:t>
-      </w:r>
-      <w:proofErr w:type="spellStart"/>
-      <w:r>
-        <w:rPr>
-          <w:lang w:val="en-US"/>
-        </w:rPr>
-        <w:t>E.g</w:t>
-      </w:r>
-      <w:proofErr w:type="spellEnd"/>
-      <w:r>
-        <w:rPr>
-          <w:lang w:val="en-US"/>
-        </w:rPr>
-        <w:t xml:space="preserve"> you can send the same message content to many </w:t>
-      </w:r>
-      <w:proofErr w:type="gramStart"/>
-      <w:r>
-        <w:rPr>
-          <w:lang w:val="en-US"/>
-        </w:rPr>
-        <w:t>channels</w:t>
-      </w:r>
-      <w:proofErr w:type="gramEnd"/>
-      <w:r>
-        <w:rPr>
-          <w:lang w:val="en-US"/>
-        </w:rPr>
-        <w:t xml:space="preserve"> but these must be unique classes.</w:t>
+        <w:t>There can be an infinite number of Messages however these messages can only be assigned to one channel. E.g you can send the same message content to many channels but these must be unique classes.</w:t>
       </w:r>
     </w:p>
     <w:p>
@@ -43088,27 +43117,14 @@
                             <w:r>
                               <w:t xml:space="preserve">Figure </w:t>
                             </w:r>
-                            <w:r>
-                              <w:fldChar w:fldCharType="begin"/>
-                            </w:r>
-                            <w:r>
-                              <w:instrText xml:space="preserve"> SEQ Figure \* ARABIC </w:instrText>
-                            </w:r>
-                            <w:r>
-                              <w:fldChar w:fldCharType="separate"/>
-                            </w:r>
-                            <w:r>
-                              <w:rPr>
-                                <w:noProof/>
-                              </w:rPr>
-                              <w:t>4</w:t>
-                            </w:r>
-                            <w:r>
-                              <w:rPr>
-                                <w:noProof/>
-                              </w:rPr>
-                              <w:fldChar w:fldCharType="end"/>
-                            </w:r>
+                            <w:fldSimple w:instr=" SEQ Figure \* ARABIC ">
+                              <w:r>
+                                <w:rPr>
+                                  <w:noProof/>
+                                </w:rPr>
+                                <w:t>4</w:t>
+                              </w:r>
+                            </w:fldSimple>
                             <w:r>
                               <w:t>.1 LOGIN SEQUENCE DIAGRAM</w:t>
                             </w:r>
@@ -43143,27 +43159,14 @@
                       <w:r>
                         <w:t xml:space="preserve">Figure </w:t>
                       </w:r>
-                      <w:r>
-                        <w:fldChar w:fldCharType="begin"/>
-                      </w:r>
-                      <w:r>
-                        <w:instrText xml:space="preserve"> SEQ Figure \* ARABIC </w:instrText>
-                      </w:r>
-                      <w:r>
-                        <w:fldChar w:fldCharType="separate"/>
-                      </w:r>
-                      <w:r>
-                        <w:rPr>
-                          <w:noProof/>
-                        </w:rPr>
-                        <w:t>4</w:t>
-                      </w:r>
-                      <w:r>
-                        <w:rPr>
-                          <w:noProof/>
-                        </w:rPr>
-                        <w:fldChar w:fldCharType="end"/>
-                      </w:r>
+                      <w:fldSimple w:instr=" SEQ Figure \* ARABIC ">
+                        <w:r>
+                          <w:rPr>
+                            <w:noProof/>
+                          </w:rPr>
+                          <w:t>4</w:t>
+                        </w:r>
+                      </w:fldSimple>
                       <w:r>
                         <w:t>.1 LOGIN SEQUENCE DIAGRAM</w:t>
                       </w:r>
@@ -43500,21 +43503,7 @@
         <w:rPr>
           <w:lang w:eastAsia="en-GB"/>
         </w:rPr>
-        <w:t xml:space="preserve">Within an alt </w:t>
-      </w:r>
-      <w:proofErr w:type="gramStart"/>
-      <w:r>
-        <w:rPr>
-          <w:lang w:eastAsia="en-GB"/>
-        </w:rPr>
-        <w:t>operator, if</w:t>
-      </w:r>
-      <w:proofErr w:type="gramEnd"/>
-      <w:r>
-        <w:rPr>
-          <w:lang w:eastAsia="en-GB"/>
-        </w:rPr>
-        <w:t xml:space="preserve"> the user is connected a return message is sent to confirm. In the guard, a return message is sent to inform that there is not a connection, and a call message is sent from the application to the </w:t>
+        <w:t xml:space="preserve">Within an alt operator, if the user is connected a return message is sent to confirm. In the guard, a return message is sent to inform that there is not a connection, and a call message is sent from the application to the </w:t>
       </w:r>
       <w:r>
         <w:rPr>
@@ -43738,21 +43727,7 @@
         <w:rPr>
           <w:lang w:eastAsia="en-GB"/>
         </w:rPr>
-        <w:t xml:space="preserve">The user lifeline sends a call message to the application lifeline to make a new room. The application sends a return message back to make the user the admin of the new room. Within a loop operator, until there are no more users to add, a </w:t>
-      </w:r>
-      <w:proofErr w:type="spellStart"/>
-      <w:r>
-        <w:rPr>
-          <w:lang w:eastAsia="en-GB"/>
-        </w:rPr>
-        <w:t>calloperator</w:t>
-      </w:r>
-      <w:proofErr w:type="spellEnd"/>
-      <w:r>
-        <w:rPr>
-          <w:lang w:eastAsia="en-GB"/>
-        </w:rPr>
-        <w:t xml:space="preserve"> is sent from the user to the application lifelines to add a new user. Within an alt operator, if the new user should be a mod, a call message is sent to make the user a moderator, and a return message is sent back from the application lifeline to confirm that a moderator has been added. In the guard, a return message is sent back to confirm a user has been added. Then, in another loop operator, until there are no more channels to be added, a call message is sent from the user to the application lifeline to add a new channel to the room. A return message is sent back to confirm a channel has been created. Finally, the application lifeline sends a call message to the </w:t>
+        <w:t xml:space="preserve">The user lifeline sends a call message to the application lifeline to make a new room. The application sends a return message back to make the user the admin of the new room. Within a loop operator, until there are no more users to add, a calloperator is sent from the user to the application lifelines to add a new user. Within an alt operator, if the new user should be a mod, a call message is sent to make the user a moderator, and a return message is sent back from the application lifeline to confirm that a moderator has been added. In the guard, a return message is sent back to confirm a user has been added. Then, in another loop operator, until there are no more channels to be added, a call message is sent from the user to the application lifeline to add a new channel to the room. A return message is sent back to confirm a channel has been created. Finally, the application lifeline sends a call message to the </w:t>
       </w:r>
       <w:r>
         <w:rPr>
@@ -43852,27 +43827,14 @@
                             <w:r>
                               <w:t xml:space="preserve">Figure </w:t>
                             </w:r>
-                            <w:r>
-                              <w:fldChar w:fldCharType="begin"/>
-                            </w:r>
-                            <w:r>
-                              <w:instrText xml:space="preserve"> SEQ Figure \* ARABIC </w:instrText>
-                            </w:r>
-                            <w:r>
-                              <w:fldChar w:fldCharType="separate"/>
-                            </w:r>
-                            <w:r>
-                              <w:rPr>
-                                <w:noProof/>
-                              </w:rPr>
-                              <w:t>5</w:t>
-                            </w:r>
-                            <w:r>
-                              <w:rPr>
-                                <w:noProof/>
-                              </w:rPr>
-                              <w:fldChar w:fldCharType="end"/>
-                            </w:r>
+                            <w:fldSimple w:instr=" SEQ Figure \* ARABIC ">
+                              <w:r>
+                                <w:rPr>
+                                  <w:noProof/>
+                                </w:rPr>
+                                <w:t>5</w:t>
+                              </w:r>
+                            </w:fldSimple>
                             <w:r>
                               <w:t>.1 COMPONENT DIAGRAM</w:t>
                             </w:r>
@@ -43907,27 +43869,14 @@
                       <w:r>
                         <w:t xml:space="preserve">Figure </w:t>
                       </w:r>
-                      <w:r>
-                        <w:fldChar w:fldCharType="begin"/>
-                      </w:r>
-                      <w:r>
-                        <w:instrText xml:space="preserve"> SEQ Figure \* ARABIC </w:instrText>
-                      </w:r>
-                      <w:r>
-                        <w:fldChar w:fldCharType="separate"/>
-                      </w:r>
-                      <w:r>
-                        <w:rPr>
-                          <w:noProof/>
-                        </w:rPr>
-                        <w:t>5</w:t>
-                      </w:r>
-                      <w:r>
-                        <w:rPr>
-                          <w:noProof/>
-                        </w:rPr>
-                        <w:fldChar w:fldCharType="end"/>
-                      </w:r>
+                      <w:fldSimple w:instr=" SEQ Figure \* ARABIC ">
+                        <w:r>
+                          <w:rPr>
+                            <w:noProof/>
+                          </w:rPr>
+                          <w:t>5</w:t>
+                        </w:r>
+                      </w:fldSimple>
                       <w:r>
                         <w:t>.1 COMPONENT DIAGRAM</w:t>
                       </w:r>
@@ -44447,27 +44396,14 @@
                             <w:r>
                               <w:t xml:space="preserve">Figure </w:t>
                             </w:r>
-                            <w:r>
-                              <w:fldChar w:fldCharType="begin"/>
-                            </w:r>
-                            <w:r>
-                              <w:instrText xml:space="preserve"> SEQ Figure \* ARABIC </w:instrText>
-                            </w:r>
-                            <w:r>
-                              <w:fldChar w:fldCharType="separate"/>
-                            </w:r>
-                            <w:r>
-                              <w:rPr>
-                                <w:noProof/>
-                              </w:rPr>
-                              <w:t>6</w:t>
-                            </w:r>
-                            <w:r>
-                              <w:rPr>
-                                <w:noProof/>
-                              </w:rPr>
-                              <w:fldChar w:fldCharType="end"/>
-                            </w:r>
+                            <w:fldSimple w:instr=" SEQ Figure \* ARABIC ">
+                              <w:r>
+                                <w:rPr>
+                                  <w:noProof/>
+                                </w:rPr>
+                                <w:t>6</w:t>
+                              </w:r>
+                            </w:fldSimple>
                             <w:r>
                               <w:t>.1 LOGIN FSM DIAGRAM</w:t>
                             </w:r>
@@ -44501,27 +44437,14 @@
                       <w:r>
                         <w:t xml:space="preserve">Figure </w:t>
                       </w:r>
-                      <w:r>
-                        <w:fldChar w:fldCharType="begin"/>
-                      </w:r>
-                      <w:r>
-                        <w:instrText xml:space="preserve"> SEQ Figure \* ARABIC </w:instrText>
-                      </w:r>
-                      <w:r>
-                        <w:fldChar w:fldCharType="separate"/>
-                      </w:r>
-                      <w:r>
-                        <w:rPr>
-                          <w:noProof/>
-                        </w:rPr>
-                        <w:t>6</w:t>
-                      </w:r>
-                      <w:r>
-                        <w:rPr>
-                          <w:noProof/>
-                        </w:rPr>
-                        <w:fldChar w:fldCharType="end"/>
-                      </w:r>
+                      <w:fldSimple w:instr=" SEQ Figure \* ARABIC ">
+                        <w:r>
+                          <w:rPr>
+                            <w:noProof/>
+                          </w:rPr>
+                          <w:t>6</w:t>
+                        </w:r>
+                      </w:fldSimple>
                       <w:r>
                         <w:t>.1 LOGIN FSM DIAGRAM</w:t>
                       </w:r>
@@ -44744,13 +44667,7 @@
                               </w:rPr>
                             </w:pPr>
                             <w:r>
-                              <w:t xml:space="preserve">Figure </w:t>
-                            </w:r>
-                            <w:r>
-                              <w:t>6</w:t>
-                            </w:r>
-                            <w:r>
-                              <w:t>.2 PUBLISHER FSM DIAGRAM</w:t>
+                              <w:t>Figure 6.2 PUBLISHER FSM DIAGRAM</w:t>
                             </w:r>
                           </w:p>
                         </w:txbxContent>
@@ -44780,13 +44697,7 @@
                         </w:rPr>
                       </w:pPr>
                       <w:r>
-                        <w:t xml:space="preserve">Figure </w:t>
-                      </w:r>
-                      <w:r>
-                        <w:t>6</w:t>
-                      </w:r>
-                      <w:r>
-                        <w:t>.2 PUBLISHER FSM DIAGRAM</w:t>
+                        <w:t>Figure 6.2 PUBLISHER FSM DIAGRAM</w:t>
                       </w:r>
                     </w:p>
                   </w:txbxContent>
@@ -45135,27 +45046,14 @@
                             <w:r>
                               <w:t xml:space="preserve">Figure </w:t>
                             </w:r>
-                            <w:r>
-                              <w:fldChar w:fldCharType="begin"/>
-                            </w:r>
-                            <w:r>
-                              <w:instrText xml:space="preserve"> SEQ Figure \* ARABIC </w:instrText>
-                            </w:r>
-                            <w:r>
-                              <w:fldChar w:fldCharType="separate"/>
-                            </w:r>
-                            <w:r>
-                              <w:rPr>
-                                <w:noProof/>
-                              </w:rPr>
-                              <w:t>8</w:t>
-                            </w:r>
-                            <w:r>
-                              <w:rPr>
-                                <w:noProof/>
-                              </w:rPr>
-                              <w:fldChar w:fldCharType="end"/>
-                            </w:r>
+                            <w:fldSimple w:instr=" SEQ Figure \* ARABIC ">
+                              <w:r>
+                                <w:rPr>
+                                  <w:noProof/>
+                                </w:rPr>
+                                <w:t>8</w:t>
+                              </w:r>
+                            </w:fldSimple>
                             <w:r>
                               <w:t>.1 SEND MESSAGE COMMUNICATION DIAGRAM</w:t>
                             </w:r>
@@ -45189,27 +45087,14 @@
                       <w:r>
                         <w:t xml:space="preserve">Figure </w:t>
                       </w:r>
-                      <w:r>
-                        <w:fldChar w:fldCharType="begin"/>
-                      </w:r>
-                      <w:r>
-                        <w:instrText xml:space="preserve"> SEQ Figure \* ARABIC </w:instrText>
-                      </w:r>
-                      <w:r>
-                        <w:fldChar w:fldCharType="separate"/>
-                      </w:r>
-                      <w:r>
-                        <w:rPr>
-                          <w:noProof/>
-                        </w:rPr>
-                        <w:t>8</w:t>
-                      </w:r>
-                      <w:r>
-                        <w:rPr>
-                          <w:noProof/>
-                        </w:rPr>
-                        <w:fldChar w:fldCharType="end"/>
-                      </w:r>
+                      <w:fldSimple w:instr=" SEQ Figure \* ARABIC ">
+                        <w:r>
+                          <w:rPr>
+                            <w:noProof/>
+                          </w:rPr>
+                          <w:t>8</w:t>
+                        </w:r>
+                      </w:fldSimple>
                       <w:r>
                         <w:t>.1 SEND MESSAGE COMMUNICATION DIAGRAM</w:t>
                       </w:r>
@@ -45368,6 +45253,8 @@
     <w:p>
       <w:pPr>
         <w:rPr>
+          <w:b/>
+          <w:bCs/>
           <w:lang w:eastAsia="en-GB"/>
         </w:rPr>
       </w:pPr>
@@ -45378,13 +45265,13 @@
         <mc:AlternateContent>
           <mc:Choice Requires="wps">
             <w:drawing>
-              <wp:anchor distT="0" distB="0" distL="114300" distR="114300" simplePos="0" relativeHeight="251700224" behindDoc="0" locked="0" layoutInCell="1" allowOverlap="1" wp14:anchorId="21184073" wp14:editId="3BBCC699">
+              <wp:anchor distT="0" distB="0" distL="114300" distR="114300" simplePos="0" relativeHeight="251700224" behindDoc="0" locked="0" layoutInCell="1" allowOverlap="1" wp14:anchorId="21184073" wp14:editId="591A8D85">
                 <wp:simplePos x="0" y="0"/>
                 <wp:positionH relativeFrom="column">
-                  <wp:posOffset>0</wp:posOffset>
+                  <wp:posOffset>-28575</wp:posOffset>
                 </wp:positionH>
                 <wp:positionV relativeFrom="paragraph">
-                  <wp:posOffset>5102860</wp:posOffset>
+                  <wp:posOffset>4150360</wp:posOffset>
                 </wp:positionV>
                 <wp:extent cx="5939790" cy="635"/>
                 <wp:effectExtent l="0" t="0" r="0" b="0"/>
@@ -45422,27 +45309,14 @@
                             <w:r>
                               <w:t xml:space="preserve">Figure </w:t>
                             </w:r>
-                            <w:r>
-                              <w:fldChar w:fldCharType="begin"/>
-                            </w:r>
-                            <w:r>
-                              <w:instrText xml:space="preserve"> SEQ Figure \* ARABIC </w:instrText>
-                            </w:r>
-                            <w:r>
-                              <w:fldChar w:fldCharType="separate"/>
-                            </w:r>
-                            <w:r>
-                              <w:rPr>
-                                <w:noProof/>
-                              </w:rPr>
-                              <w:t>9</w:t>
-                            </w:r>
-                            <w:r>
-                              <w:rPr>
-                                <w:noProof/>
-                              </w:rPr>
-                              <w:fldChar w:fldCharType="end"/>
-                            </w:r>
+                            <w:fldSimple w:instr=" SEQ Figure \* ARABIC ">
+                              <w:r>
+                                <w:rPr>
+                                  <w:noProof/>
+                                </w:rPr>
+                                <w:t>9</w:t>
+                              </w:r>
+                            </w:fldSimple>
                             <w:r>
                               <w:t>.1 DEPLOYMENT DIAGRAM</w:t>
                             </w:r>
@@ -45463,7 +45337,7 @@
           </mc:Choice>
           <mc:Fallback>
             <w:pict>
-              <v:shape w14:anchorId="21184073" id="Text Box 29" o:spid="_x0000_s1040" type="#_x0000_t202" style="position:absolute;margin-left:0;margin-top:401.8pt;width:467.7pt;height:.05pt;z-index:251700224;visibility:visible;mso-wrap-style:square;mso-wrap-distance-left:9pt;mso-wrap-distance-top:0;mso-wrap-distance-right:9pt;mso-wrap-distance-bottom:0;mso-position-horizontal:absolute;mso-position-horizontal-relative:text;mso-position-vertical:absolute;mso-position-vertical-relative:text;v-text-anchor:top" o:gfxdata="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" stroked="f">
+              <v:shape w14:anchorId="21184073" id="Text Box 29" o:spid="_x0000_s1040" type="#_x0000_t202" style="position:absolute;margin-left:-2.25pt;margin-top:326.8pt;width:467.7pt;height:.05pt;z-index:251700224;visibility:visible;mso-wrap-style:square;mso-wrap-distance-left:9pt;mso-wrap-distance-top:0;mso-wrap-distance-right:9pt;mso-wrap-distance-bottom:0;mso-position-horizontal:absolute;mso-position-horizontal-relative:text;mso-position-vertical:absolute;mso-position-vertical-relative:text;v-text-anchor:top" o:gfxdata="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" stroked="f">
                 <v:textbox style="mso-fit-shape-to-text:t" inset="0,0,0,0">
                   <w:txbxContent>
                     <w:p>
@@ -45476,27 +45350,14 @@
                       <w:r>
                         <w:t xml:space="preserve">Figure </w:t>
                       </w:r>
-                      <w:r>
-                        <w:fldChar w:fldCharType="begin"/>
-                      </w:r>
-                      <w:r>
-                        <w:instrText xml:space="preserve"> SEQ Figure \* ARABIC </w:instrText>
-                      </w:r>
-                      <w:r>
-                        <w:fldChar w:fldCharType="separate"/>
-                      </w:r>
-                      <w:r>
-                        <w:rPr>
-                          <w:noProof/>
-                        </w:rPr>
-                        <w:t>9</w:t>
-                      </w:r>
-                      <w:r>
-                        <w:rPr>
-                          <w:noProof/>
-                        </w:rPr>
-                        <w:fldChar w:fldCharType="end"/>
-                      </w:r>
+                      <w:fldSimple w:instr=" SEQ Figure \* ARABIC ">
+                        <w:r>
+                          <w:rPr>
+                            <w:noProof/>
+                          </w:rPr>
+                          <w:t>9</w:t>
+                        </w:r>
+                      </w:fldSimple>
                       <w:r>
                         <w:t>.1 DEPLOYMENT DIAGRAM</w:t>
                       </w:r>
@@ -45515,18 +45376,18 @@
           <w:lang w:eastAsia="en-GB"/>
         </w:rPr>
         <w:drawing>
-          <wp:anchor distT="0" distB="0" distL="114300" distR="114300" simplePos="0" relativeHeight="251698176" behindDoc="0" locked="0" layoutInCell="1" allowOverlap="1" wp14:anchorId="618885A3" wp14:editId="1360A090">
+          <wp:anchor distT="0" distB="0" distL="114300" distR="114300" simplePos="0" relativeHeight="251708416" behindDoc="0" locked="0" layoutInCell="1" allowOverlap="1" wp14:anchorId="2AD2D8EE" wp14:editId="6C1FB949">
             <wp:simplePos x="0" y="0"/>
-            <wp:positionH relativeFrom="column">
-              <wp:posOffset>0</wp:posOffset>
+            <wp:positionH relativeFrom="margin">
+              <wp:align>center</wp:align>
             </wp:positionH>
             <wp:positionV relativeFrom="paragraph">
-              <wp:posOffset>-3120</wp:posOffset>
+              <wp:posOffset>877570</wp:posOffset>
             </wp:positionV>
-            <wp:extent cx="5939790" cy="5048885"/>
-            <wp:effectExtent l="0" t="0" r="3810" b="0"/>
+            <wp:extent cx="5339080" cy="3181350"/>
+            <wp:effectExtent l="0" t="0" r="0" b="0"/>
             <wp:wrapTopAndBottom/>
-            <wp:docPr id="28" name="Picture 28"/>
+            <wp:docPr id="32" name="Picture 32"/>
             <wp:cNvGraphicFramePr>
               <a:graphicFrameLocks xmlns:a="http://schemas.openxmlformats.org/drawingml/2006/main" noChangeAspect="1"/>
             </wp:cNvGraphicFramePr>
@@ -45534,7 +45395,7 @@
               <a:graphicData uri="http://schemas.openxmlformats.org/drawingml/2006/picture">
                 <pic:pic xmlns:pic="http://schemas.openxmlformats.org/drawingml/2006/picture">
                   <pic:nvPicPr>
-                    <pic:cNvPr id="0" name="Picture 15"/>
+                    <pic:cNvPr id="15" name="Picture 15"/>
                     <pic:cNvPicPr>
                       <a:picLocks noChangeAspect="1" noChangeArrowheads="1"/>
                     </pic:cNvPicPr>
@@ -45547,7 +45408,6 @@
                         </a:ext>
                       </a:extLst>
                     </a:blip>
-                    <a:srcRect/>
                     <a:stretch>
                       <a:fillRect/>
                     </a:stretch>
@@ -45555,7 +45415,7 @@
                   <pic:spPr bwMode="auto">
                     <a:xfrm>
                       <a:off x="0" y="0"/>
-                      <a:ext cx="5939790" cy="5048885"/>
+                      <a:ext cx="5339080" cy="3181350"/>
                     </a:xfrm>
                     <a:prstGeom prst="rect">
                       <a:avLst/>
@@ -45568,17 +45428,18 @@
                 </pic:pic>
               </a:graphicData>
             </a:graphic>
-            <wp14:sizeRelH relativeFrom="page">
-              <wp14:pctWidth>0</wp14:pctWidth>
-            </wp14:sizeRelH>
-            <wp14:sizeRelV relativeFrom="page">
-              <wp14:pctHeight>0</wp14:pctHeight>
-            </wp14:sizeRelV>
           </wp:anchor>
         </w:drawing>
       </w:r>
       <w:r>
         <w:t>The Deployment diagram demonstrates how the system will be implemented in the real world. The Client Pc will contain the application which will only directly communicate with the server via the MQTT client. The application will depend on the MQTT client to function and send messages to the server and receive messages.</w:t>
+      </w:r>
+      <w:r>
+        <w:rPr>
+          <w:noProof/>
+          <w:lang w:eastAsia="en-GB"/>
+        </w:rPr>
+        <w:t xml:space="preserve"> </w:t>
       </w:r>
     </w:p>
     <w:p>
@@ -45696,27 +45557,14 @@
                             <w:r>
                               <w:t xml:space="preserve">Figure </w:t>
                             </w:r>
-                            <w:r>
-                              <w:fldChar w:fldCharType="begin"/>
-                            </w:r>
-                            <w:r>
-                              <w:instrText xml:space="preserve"> SEQ Figure \* ARABIC </w:instrText>
-                            </w:r>
-                            <w:r>
-                              <w:fldChar w:fldCharType="separate"/>
-                            </w:r>
-                            <w:r>
-                              <w:rPr>
-                                <w:noProof/>
-                              </w:rPr>
-                              <w:t>10</w:t>
-                            </w:r>
-                            <w:r>
-                              <w:rPr>
-                                <w:noProof/>
-                              </w:rPr>
-                              <w:fldChar w:fldCharType="end"/>
-                            </w:r>
+                            <w:fldSimple w:instr=" SEQ Figure \* ARABIC ">
+                              <w:r>
+                                <w:rPr>
+                                  <w:noProof/>
+                                </w:rPr>
+                                <w:t>10</w:t>
+                              </w:r>
+                            </w:fldSimple>
                             <w:r>
                               <w:t>.1 GUI MOCK-UP</w:t>
                             </w:r>
@@ -45750,27 +45598,14 @@
                       <w:r>
                         <w:t xml:space="preserve">Figure </w:t>
                       </w:r>
-                      <w:r>
-                        <w:fldChar w:fldCharType="begin"/>
-                      </w:r>
-                      <w:r>
-                        <w:instrText xml:space="preserve"> SEQ Figure \* ARABIC </w:instrText>
-                      </w:r>
-                      <w:r>
-                        <w:fldChar w:fldCharType="separate"/>
-                      </w:r>
-                      <w:r>
-                        <w:rPr>
-                          <w:noProof/>
-                        </w:rPr>
-                        <w:t>10</w:t>
-                      </w:r>
-                      <w:r>
-                        <w:rPr>
-                          <w:noProof/>
-                        </w:rPr>
-                        <w:fldChar w:fldCharType="end"/>
-                      </w:r>
+                      <w:fldSimple w:instr=" SEQ Figure \* ARABIC ">
+                        <w:r>
+                          <w:rPr>
+                            <w:noProof/>
+                          </w:rPr>
+                          <w:t>10</w:t>
+                        </w:r>
+                      </w:fldSimple>
                       <w:r>
                         <w:t>.1 GUI MOCK-UP</w:t>
                       </w:r>
@@ -45961,6 +45796,718 @@
       <w:pPr>
         <w:pStyle w:val="Heading1"/>
         <w:rPr>
+          <w:lang w:val="en-US"/>
+        </w:rPr>
+      </w:pPr>
+      <w:r>
+        <w:rPr>
+          <w:lang w:val="en-US"/>
+        </w:rPr>
+        <w:lastRenderedPageBreak/>
+        <w:t>Design Pattern:</w:t>
+      </w:r>
+    </w:p>
+    <w:p>
+      <w:pPr>
+        <w:rPr>
+          <w:lang w:eastAsia="en-GB"/>
+        </w:rPr>
+      </w:pPr>
+      <w:r>
+        <w:rPr>
+          <w:lang w:eastAsia="en-GB"/>
+        </w:rPr>
+        <w:t>We have looked at 3 main options for the design patterns Builder, Factory Method and Abstract Factory.</w:t>
+      </w:r>
+    </w:p>
+    <w:tbl>
+      <w:tblPr>
+        <w:tblStyle w:val="GridTable4-Accent1"/>
+        <w:tblW w:w="0" w:type="auto"/>
+        <w:tblLook w:val="04A0" w:firstRow="1" w:lastRow="0" w:firstColumn="1" w:lastColumn="0" w:noHBand="0" w:noVBand="1"/>
+      </w:tblPr>
+      <w:tblGrid>
+        <w:gridCol w:w="4708"/>
+        <w:gridCol w:w="4642"/>
+      </w:tblGrid>
+      <w:tr>
+        <w:trPr>
+          <w:cnfStyle w:val="100000000000" w:firstRow="1" w:lastRow="0" w:firstColumn="0" w:lastColumn="0" w:oddVBand="0" w:evenVBand="0" w:oddHBand="0" w:evenHBand="0" w:firstRowFirstColumn="0" w:firstRowLastColumn="0" w:lastRowFirstColumn="0" w:lastRowLastColumn="0"/>
+        </w:trPr>
+        <w:tc>
+          <w:tcPr>
+            <w:cnfStyle w:val="001000000000" w:firstRow="0" w:lastRow="0" w:firstColumn="1" w:lastColumn="0" w:oddVBand="0" w:evenVBand="0" w:oddHBand="0" w:evenHBand="0" w:firstRowFirstColumn="0" w:firstRowLastColumn="0" w:lastRowFirstColumn="0" w:lastRowLastColumn="0"/>
+            <w:tcW w:w="6475" w:type="dxa"/>
+          </w:tcPr>
+          <w:p>
+            <w:pPr>
+              <w:rPr>
+                <w:lang w:eastAsia="en-GB"/>
+              </w:rPr>
+            </w:pPr>
+            <w:r>
+              <w:rPr>
+                <w:lang w:eastAsia="en-GB"/>
+              </w:rPr>
+              <w:t>Pros</w:t>
+            </w:r>
+          </w:p>
+        </w:tc>
+        <w:tc>
+          <w:tcPr>
+            <w:tcW w:w="6475" w:type="dxa"/>
+          </w:tcPr>
+          <w:p>
+            <w:pPr>
+              <w:cnfStyle w:val="100000000000" w:firstRow="1" w:lastRow="0" w:firstColumn="0" w:lastColumn="0" w:oddVBand="0" w:evenVBand="0" w:oddHBand="0" w:evenHBand="0" w:firstRowFirstColumn="0" w:firstRowLastColumn="0" w:lastRowFirstColumn="0" w:lastRowLastColumn="0"/>
+              <w:rPr>
+                <w:lang w:eastAsia="en-GB"/>
+              </w:rPr>
+            </w:pPr>
+            <w:r>
+              <w:rPr>
+                <w:lang w:eastAsia="en-GB"/>
+              </w:rPr>
+              <w:t>Cons</w:t>
+            </w:r>
+          </w:p>
+        </w:tc>
+      </w:tr>
+      <w:tr>
+        <w:trPr>
+          <w:cnfStyle w:val="000000100000" w:firstRow="0" w:lastRow="0" w:firstColumn="0" w:lastColumn="0" w:oddVBand="0" w:evenVBand="0" w:oddHBand="1" w:evenHBand="0" w:firstRowFirstColumn="0" w:firstRowLastColumn="0" w:lastRowFirstColumn="0" w:lastRowLastColumn="0"/>
+        </w:trPr>
+        <w:tc>
+          <w:tcPr>
+            <w:cnfStyle w:val="001000000000" w:firstRow="0" w:lastRow="0" w:firstColumn="1" w:lastColumn="0" w:oddVBand="0" w:evenVBand="0" w:oddHBand="0" w:evenHBand="0" w:firstRowFirstColumn="0" w:firstRowLastColumn="0" w:lastRowFirstColumn="0" w:lastRowLastColumn="0"/>
+            <w:tcW w:w="12950" w:type="dxa"/>
+            <w:gridSpan w:val="2"/>
+          </w:tcPr>
+          <w:p>
+            <w:pPr>
+              <w:jc w:val="center"/>
+              <w:rPr>
+                <w:lang w:eastAsia="en-GB"/>
+              </w:rPr>
+            </w:pPr>
+            <w:r>
+              <w:rPr>
+                <w:lang w:eastAsia="en-GB"/>
+              </w:rPr>
+              <w:t>Factory Method</w:t>
+            </w:r>
+          </w:p>
+        </w:tc>
+      </w:tr>
+      <w:tr>
+        <w:trPr>
+          <w:trHeight w:val="1541"/>
+        </w:trPr>
+        <w:tc>
+          <w:tcPr>
+            <w:cnfStyle w:val="001000000000" w:firstRow="0" w:lastRow="0" w:firstColumn="1" w:lastColumn="0" w:oddVBand="0" w:evenVBand="0" w:oddHBand="0" w:evenHBand="0" w:firstRowFirstColumn="0" w:firstRowLastColumn="0" w:lastRowFirstColumn="0" w:lastRowLastColumn="0"/>
+            <w:tcW w:w="6475" w:type="dxa"/>
+          </w:tcPr>
+          <w:p>
+            <w:pPr>
+              <w:pStyle w:val="ListParagraph"/>
+              <w:numPr>
+                <w:ilvl w:val="0"/>
+                <w:numId w:val="15"/>
+              </w:numPr>
+              <w:rPr>
+                <w:lang w:eastAsia="en-GB"/>
+              </w:rPr>
+            </w:pPr>
+            <w:r>
+              <w:rPr>
+                <w:b w:val="0"/>
+                <w:bCs w:val="0"/>
+                <w:lang w:eastAsia="en-GB"/>
+              </w:rPr>
+              <w:t>Implementation and creation are separate</w:t>
+            </w:r>
+          </w:p>
+          <w:p>
+            <w:pPr>
+              <w:pStyle w:val="ListParagraph"/>
+              <w:numPr>
+                <w:ilvl w:val="0"/>
+                <w:numId w:val="15"/>
+              </w:numPr>
+              <w:rPr>
+                <w:b w:val="0"/>
+                <w:bCs w:val="0"/>
+                <w:lang w:eastAsia="en-GB"/>
+              </w:rPr>
+            </w:pPr>
+            <w:r>
+              <w:rPr>
+                <w:b w:val="0"/>
+                <w:bCs w:val="0"/>
+                <w:lang w:eastAsia="en-GB"/>
+              </w:rPr>
+              <w:t>Object creation can be kept in one place</w:t>
+            </w:r>
+          </w:p>
+          <w:p>
+            <w:pPr>
+              <w:pStyle w:val="ListParagraph"/>
+              <w:numPr>
+                <w:ilvl w:val="0"/>
+                <w:numId w:val="15"/>
+              </w:numPr>
+              <w:rPr>
+                <w:b w:val="0"/>
+                <w:bCs w:val="0"/>
+                <w:lang w:eastAsia="en-GB"/>
+              </w:rPr>
+            </w:pPr>
+            <w:r>
+              <w:rPr>
+                <w:b w:val="0"/>
+                <w:bCs w:val="0"/>
+                <w:lang w:eastAsia="en-GB"/>
+              </w:rPr>
+              <w:t xml:space="preserve">New types can be added without breaking existing code </w:t>
+            </w:r>
+          </w:p>
+        </w:tc>
+        <w:tc>
+          <w:tcPr>
+            <w:tcW w:w="6475" w:type="dxa"/>
+          </w:tcPr>
+          <w:p>
+            <w:pPr>
+              <w:pStyle w:val="ListParagraph"/>
+              <w:numPr>
+                <w:ilvl w:val="0"/>
+                <w:numId w:val="15"/>
+              </w:numPr>
+              <w:cnfStyle w:val="000000000000" w:firstRow="0" w:lastRow="0" w:firstColumn="0" w:lastColumn="0" w:oddVBand="0" w:evenVBand="0" w:oddHBand="0" w:evenHBand="0" w:firstRowFirstColumn="0" w:firstRowLastColumn="0" w:lastRowFirstColumn="0" w:lastRowLastColumn="0"/>
+              <w:rPr>
+                <w:lang w:eastAsia="en-GB"/>
+              </w:rPr>
+            </w:pPr>
+            <w:r>
+              <w:rPr>
+                <w:lang w:eastAsia="en-GB"/>
+              </w:rPr>
+              <w:t>Subclasses may be needed to implement the pattern</w:t>
+            </w:r>
+          </w:p>
+          <w:p>
+            <w:pPr>
+              <w:pStyle w:val="ListParagraph"/>
+              <w:numPr>
+                <w:ilvl w:val="0"/>
+                <w:numId w:val="15"/>
+              </w:numPr>
+              <w:cnfStyle w:val="000000000000" w:firstRow="0" w:lastRow="0" w:firstColumn="0" w:lastColumn="0" w:oddVBand="0" w:evenVBand="0" w:oddHBand="0" w:evenHBand="0" w:firstRowFirstColumn="0" w:firstRowLastColumn="0" w:lastRowFirstColumn="0" w:lastRowLastColumn="0"/>
+              <w:rPr>
+                <w:lang w:eastAsia="en-GB"/>
+              </w:rPr>
+            </w:pPr>
+            <w:r>
+              <w:rPr>
+                <w:lang w:eastAsia="en-GB"/>
+              </w:rPr>
+              <w:t>The design pattern works well in particular circumstances but can be very complex if not appropriate.</w:t>
+            </w:r>
+          </w:p>
+        </w:tc>
+      </w:tr>
+      <w:tr>
+        <w:trPr>
+          <w:cnfStyle w:val="000000100000" w:firstRow="0" w:lastRow="0" w:firstColumn="0" w:lastColumn="0" w:oddVBand="0" w:evenVBand="0" w:oddHBand="1" w:evenHBand="0" w:firstRowFirstColumn="0" w:firstRowLastColumn="0" w:lastRowFirstColumn="0" w:lastRowLastColumn="0"/>
+        </w:trPr>
+        <w:tc>
+          <w:tcPr>
+            <w:cnfStyle w:val="001000000000" w:firstRow="0" w:lastRow="0" w:firstColumn="1" w:lastColumn="0" w:oddVBand="0" w:evenVBand="0" w:oddHBand="0" w:evenHBand="0" w:firstRowFirstColumn="0" w:firstRowLastColumn="0" w:lastRowFirstColumn="0" w:lastRowLastColumn="0"/>
+            <w:tcW w:w="12950" w:type="dxa"/>
+            <w:gridSpan w:val="2"/>
+          </w:tcPr>
+          <w:p>
+            <w:pPr>
+              <w:jc w:val="center"/>
+              <w:rPr>
+                <w:lang w:eastAsia="en-GB"/>
+              </w:rPr>
+            </w:pPr>
+            <w:r>
+              <w:rPr>
+                <w:lang w:eastAsia="en-GB"/>
+              </w:rPr>
+              <w:t>Abstract Factory Method</w:t>
+            </w:r>
+          </w:p>
+        </w:tc>
+      </w:tr>
+      <w:tr>
+        <w:trPr>
+          <w:trHeight w:val="1553"/>
+        </w:trPr>
+        <w:tc>
+          <w:tcPr>
+            <w:cnfStyle w:val="001000000000" w:firstRow="0" w:lastRow="0" w:firstColumn="1" w:lastColumn="0" w:oddVBand="0" w:evenVBand="0" w:oddHBand="0" w:evenHBand="0" w:firstRowFirstColumn="0" w:firstRowLastColumn="0" w:lastRowFirstColumn="0" w:lastRowLastColumn="0"/>
+            <w:tcW w:w="6475" w:type="dxa"/>
+          </w:tcPr>
+          <w:p>
+            <w:pPr>
+              <w:pStyle w:val="ListParagraph"/>
+              <w:numPr>
+                <w:ilvl w:val="0"/>
+                <w:numId w:val="15"/>
+              </w:numPr>
+              <w:rPr>
+                <w:lang w:eastAsia="en-GB"/>
+              </w:rPr>
+            </w:pPr>
+            <w:r>
+              <w:rPr>
+                <w:b w:val="0"/>
+                <w:bCs w:val="0"/>
+                <w:lang w:eastAsia="en-GB"/>
+              </w:rPr>
+              <w:t>New variants of objects can be added without modifying existing code</w:t>
+            </w:r>
+          </w:p>
+          <w:p>
+            <w:pPr>
+              <w:pStyle w:val="ListParagraph"/>
+              <w:numPr>
+                <w:ilvl w:val="0"/>
+                <w:numId w:val="15"/>
+              </w:numPr>
+              <w:rPr>
+                <w:lang w:eastAsia="en-GB"/>
+              </w:rPr>
+            </w:pPr>
+            <w:r>
+              <w:rPr>
+                <w:b w:val="0"/>
+                <w:bCs w:val="0"/>
+                <w:lang w:eastAsia="en-GB"/>
+              </w:rPr>
+              <w:t>Object creation can be kept in one place</w:t>
+            </w:r>
+          </w:p>
+        </w:tc>
+        <w:tc>
+          <w:tcPr>
+            <w:tcW w:w="6475" w:type="dxa"/>
+          </w:tcPr>
+          <w:p>
+            <w:pPr>
+              <w:pStyle w:val="ListParagraph"/>
+              <w:numPr>
+                <w:ilvl w:val="0"/>
+                <w:numId w:val="15"/>
+              </w:numPr>
+              <w:cnfStyle w:val="000000000000" w:firstRow="0" w:lastRow="0" w:firstColumn="0" w:lastColumn="0" w:oddVBand="0" w:evenVBand="0" w:oddHBand="0" w:evenHBand="0" w:firstRowFirstColumn="0" w:firstRowLastColumn="0" w:lastRowFirstColumn="0" w:lastRowLastColumn="0"/>
+              <w:rPr>
+                <w:lang w:eastAsia="en-GB"/>
+              </w:rPr>
+            </w:pPr>
+            <w:r>
+              <w:rPr>
+                <w:lang w:eastAsia="en-GB"/>
+              </w:rPr>
+              <w:t xml:space="preserve">Makes code more complex as lots of interfaces and classes are introduced when using the pattern. </w:t>
+            </w:r>
+          </w:p>
+          <w:p>
+            <w:pPr>
+              <w:pStyle w:val="ListParagraph"/>
+              <w:numPr>
+                <w:ilvl w:val="0"/>
+                <w:numId w:val="15"/>
+              </w:numPr>
+              <w:cnfStyle w:val="000000000000" w:firstRow="0" w:lastRow="0" w:firstColumn="0" w:lastColumn="0" w:oddVBand="0" w:evenVBand="0" w:oddHBand="0" w:evenHBand="0" w:firstRowFirstColumn="0" w:firstRowLastColumn="0" w:lastRowFirstColumn="0" w:lastRowLastColumn="0"/>
+              <w:rPr>
+                <w:lang w:eastAsia="en-GB"/>
+              </w:rPr>
+            </w:pPr>
+            <w:r>
+              <w:rPr>
+                <w:lang w:eastAsia="en-GB"/>
+              </w:rPr>
+              <w:t>We are unlikely to add new functionality to existing code.</w:t>
+            </w:r>
+          </w:p>
+        </w:tc>
+      </w:tr>
+      <w:tr>
+        <w:trPr>
+          <w:cnfStyle w:val="000000100000" w:firstRow="0" w:lastRow="0" w:firstColumn="0" w:lastColumn="0" w:oddVBand="0" w:evenVBand="0" w:oddHBand="1" w:evenHBand="0" w:firstRowFirstColumn="0" w:firstRowLastColumn="0" w:lastRowFirstColumn="0" w:lastRowLastColumn="0"/>
+        </w:trPr>
+        <w:tc>
+          <w:tcPr>
+            <w:cnfStyle w:val="001000000000" w:firstRow="0" w:lastRow="0" w:firstColumn="1" w:lastColumn="0" w:oddVBand="0" w:evenVBand="0" w:oddHBand="0" w:evenHBand="0" w:firstRowFirstColumn="0" w:firstRowLastColumn="0" w:lastRowFirstColumn="0" w:lastRowLastColumn="0"/>
+            <w:tcW w:w="12950" w:type="dxa"/>
+            <w:gridSpan w:val="2"/>
+          </w:tcPr>
+          <w:p>
+            <w:pPr>
+              <w:jc w:val="center"/>
+              <w:rPr>
+                <w:lang w:eastAsia="en-GB"/>
+              </w:rPr>
+            </w:pPr>
+            <w:r>
+              <w:rPr>
+                <w:lang w:eastAsia="en-GB"/>
+              </w:rPr>
+              <w:t>Builder Method</w:t>
+            </w:r>
+          </w:p>
+        </w:tc>
+      </w:tr>
+      <w:tr>
+        <w:trPr>
+          <w:trHeight w:val="2118"/>
+        </w:trPr>
+        <w:tc>
+          <w:tcPr>
+            <w:cnfStyle w:val="001000000000" w:firstRow="0" w:lastRow="0" w:firstColumn="1" w:lastColumn="0" w:oddVBand="0" w:evenVBand="0" w:oddHBand="0" w:evenHBand="0" w:firstRowFirstColumn="0" w:firstRowLastColumn="0" w:lastRowFirstColumn="0" w:lastRowLastColumn="0"/>
+            <w:tcW w:w="6475" w:type="dxa"/>
+          </w:tcPr>
+          <w:p>
+            <w:pPr>
+              <w:pStyle w:val="ListParagraph"/>
+              <w:numPr>
+                <w:ilvl w:val="0"/>
+                <w:numId w:val="15"/>
+              </w:numPr>
+              <w:rPr>
+                <w:lang w:eastAsia="en-GB"/>
+              </w:rPr>
+            </w:pPr>
+            <w:r>
+              <w:rPr>
+                <w:b w:val="0"/>
+                <w:bCs w:val="0"/>
+                <w:lang w:eastAsia="en-GB"/>
+              </w:rPr>
+              <w:t>Objects can be made step-by-step depending on the required parts</w:t>
+            </w:r>
+          </w:p>
+          <w:p>
+            <w:pPr>
+              <w:pStyle w:val="ListParagraph"/>
+              <w:numPr>
+                <w:ilvl w:val="0"/>
+                <w:numId w:val="15"/>
+              </w:numPr>
+              <w:rPr>
+                <w:lang w:eastAsia="en-GB"/>
+              </w:rPr>
+            </w:pPr>
+            <w:r>
+              <w:rPr>
+                <w:b w:val="0"/>
+                <w:bCs w:val="0"/>
+                <w:lang w:eastAsia="en-GB"/>
+              </w:rPr>
+              <w:t>The components can be reused.</w:t>
+            </w:r>
+          </w:p>
+          <w:p>
+            <w:pPr>
+              <w:rPr>
+                <w:lang w:eastAsia="en-GB"/>
+              </w:rPr>
+            </w:pPr>
+          </w:p>
+        </w:tc>
+        <w:tc>
+          <w:tcPr>
+            <w:tcW w:w="6475" w:type="dxa"/>
+          </w:tcPr>
+          <w:p>
+            <w:pPr>
+              <w:pStyle w:val="ListParagraph"/>
+              <w:numPr>
+                <w:ilvl w:val="0"/>
+                <w:numId w:val="15"/>
+              </w:numPr>
+              <w:cnfStyle w:val="000000000000" w:firstRow="0" w:lastRow="0" w:firstColumn="0" w:lastColumn="0" w:oddVBand="0" w:evenVBand="0" w:oddHBand="0" w:evenHBand="0" w:firstRowFirstColumn="0" w:firstRowLastColumn="0" w:lastRowFirstColumn="0" w:lastRowLastColumn="0"/>
+              <w:rPr>
+                <w:lang w:eastAsia="en-GB"/>
+              </w:rPr>
+            </w:pPr>
+            <w:r>
+              <w:rPr>
+                <w:lang w:eastAsia="en-GB"/>
+              </w:rPr>
+              <w:t xml:space="preserve">Code can become much more complex as each new pattern will require multiple classes. </w:t>
+            </w:r>
+          </w:p>
+          <w:p>
+            <w:pPr>
+              <w:pStyle w:val="ListParagraph"/>
+              <w:numPr>
+                <w:ilvl w:val="0"/>
+                <w:numId w:val="15"/>
+              </w:numPr>
+              <w:cnfStyle w:val="000000000000" w:firstRow="0" w:lastRow="0" w:firstColumn="0" w:lastColumn="0" w:oddVBand="0" w:evenVBand="0" w:oddHBand="0" w:evenHBand="0" w:firstRowFirstColumn="0" w:firstRowLastColumn="0" w:lastRowFirstColumn="0" w:lastRowLastColumn="0"/>
+              <w:rPr>
+                <w:lang w:eastAsia="en-GB"/>
+              </w:rPr>
+            </w:pPr>
+            <w:r>
+              <w:rPr>
+                <w:lang w:eastAsia="en-GB"/>
+              </w:rPr>
+              <w:t>The builder is not necessary for the messages as they commonly inherit one type like a message that contains a file or a user who is also an administrator.</w:t>
+            </w:r>
+          </w:p>
+        </w:tc>
+      </w:tr>
+    </w:tbl>
+    <w:p>
+      <w:pPr>
+        <w:rPr>
+          <w:lang w:eastAsia="en-GB"/>
+        </w:rPr>
+      </w:pPr>
+    </w:p>
+    <w:p>
+      <w:pPr>
+        <w:rPr>
+          <w:lang w:eastAsia="en-GB"/>
+        </w:rPr>
+      </w:pPr>
+      <w:r>
+        <w:rPr>
+          <w:lang w:eastAsia="en-GB"/>
+        </w:rPr>
+        <w:t xml:space="preserve">As a result of the </w:t>
+      </w:r>
+      <w:r>
+        <w:rPr>
+          <w:lang w:eastAsia="en-GB"/>
+        </w:rPr>
+        <w:t xml:space="preserve">analysis above </w:t>
+      </w:r>
+      <w:r>
+        <w:rPr>
+          <w:lang w:eastAsia="en-GB"/>
+        </w:rPr>
+        <w:t>of our potential options,</w:t>
+      </w:r>
+      <w:r>
+        <w:rPr>
+          <w:lang w:eastAsia="en-GB"/>
+        </w:rPr>
+        <w:t xml:space="preserve"> </w:t>
+      </w:r>
+      <w:r>
+        <w:rPr>
+          <w:lang w:eastAsia="en-GB"/>
+        </w:rPr>
+        <w:t xml:space="preserve">our </w:t>
+      </w:r>
+      <w:r>
+        <w:rPr>
+          <w:lang w:eastAsia="en-GB"/>
+        </w:rPr>
+        <w:t xml:space="preserve">team decided on the </w:t>
+      </w:r>
+      <w:r>
+        <w:rPr>
+          <w:b/>
+          <w:bCs/>
+          <w:lang w:eastAsia="en-GB"/>
+        </w:rPr>
+        <w:t xml:space="preserve">Factory Method </w:t>
+      </w:r>
+      <w:r>
+        <w:rPr>
+          <w:lang w:eastAsia="en-GB"/>
+        </w:rPr>
+        <w:t>as our design pattern</w:t>
+      </w:r>
+      <w:sdt>
+        <w:sdtPr>
+          <w:rPr>
+            <w:lang w:eastAsia="en-GB"/>
+          </w:rPr>
+          <w:id w:val="183330194"/>
+          <w:citation/>
+        </w:sdtPr>
+        <w:sdtContent>
+          <w:r>
+            <w:rPr>
+              <w:lang w:eastAsia="en-GB"/>
+            </w:rPr>
+            <w:fldChar w:fldCharType="begin"/>
+          </w:r>
+          <w:r>
+            <w:rPr>
+              <w:lang w:val="en-US" w:eastAsia="en-GB"/>
+            </w:rPr>
+            <w:instrText xml:space="preserve"> CITATION Ref21 \l 1033 </w:instrText>
+          </w:r>
+          <w:r>
+            <w:rPr>
+              <w:lang w:eastAsia="en-GB"/>
+            </w:rPr>
+            <w:fldChar w:fldCharType="separate"/>
+          </w:r>
+          <w:r>
+            <w:rPr>
+              <w:noProof/>
+              <w:lang w:val="en-US" w:eastAsia="en-GB"/>
+            </w:rPr>
+            <w:t xml:space="preserve"> </w:t>
+          </w:r>
+          <w:r>
+            <w:rPr>
+              <w:noProof/>
+              <w:lang w:val="en-US" w:eastAsia="en-GB"/>
+            </w:rPr>
+            <w:t>(Refactoring guru, 2021)</w:t>
+          </w:r>
+          <w:r>
+            <w:rPr>
+              <w:lang w:eastAsia="en-GB"/>
+            </w:rPr>
+            <w:fldChar w:fldCharType="end"/>
+          </w:r>
+        </w:sdtContent>
+      </w:sdt>
+      <w:r>
+        <w:rPr>
+          <w:lang w:eastAsia="en-GB"/>
+        </w:rPr>
+        <w:t xml:space="preserve">. </w:t>
+      </w:r>
+      <w:r>
+        <w:rPr>
+          <w:lang w:eastAsia="en-GB"/>
+        </w:rPr>
+        <w:t xml:space="preserve"> </w:t>
+      </w:r>
+      <w:r>
+        <w:rPr>
+          <w:lang w:eastAsia="en-GB"/>
+        </w:rPr>
+        <w:t>We intend</w:t>
+      </w:r>
+      <w:r>
+        <w:rPr>
+          <w:lang w:eastAsia="en-GB"/>
+        </w:rPr>
+        <w:t xml:space="preserve"> to use </w:t>
+      </w:r>
+      <w:r>
+        <w:rPr>
+          <w:lang w:eastAsia="en-GB"/>
+        </w:rPr>
+        <w:t>creator classes to declare the new objects such as the User or a Message</w:t>
+      </w:r>
+      <w:r>
+        <w:rPr>
+          <w:lang w:eastAsia="en-GB"/>
+        </w:rPr>
+        <w:t xml:space="preserve"> wherein</w:t>
+      </w:r>
+      <w:r>
+        <w:rPr>
+          <w:lang w:eastAsia="en-GB"/>
+        </w:rPr>
+        <w:t xml:space="preserve"> each object is unique but has the same functions</w:t>
+      </w:r>
+      <w:r>
+        <w:rPr>
+          <w:lang w:eastAsia="en-GB"/>
+        </w:rPr>
+        <w:t>. Moreover, different</w:t>
+      </w:r>
+      <w:r>
+        <w:rPr>
+          <w:lang w:eastAsia="en-GB"/>
+        </w:rPr>
+        <w:t xml:space="preserve"> users can inherit different functions such as a user which </w:t>
+      </w:r>
+      <w:r>
+        <w:rPr>
+          <w:lang w:eastAsia="en-GB"/>
+        </w:rPr>
+        <w:t>has the admin role</w:t>
+      </w:r>
+      <w:r>
+        <w:rPr>
+          <w:lang w:eastAsia="en-GB"/>
+        </w:rPr>
+        <w:t xml:space="preserve"> has more functionality such as adding or removing </w:t>
+      </w:r>
+      <w:r>
+        <w:rPr>
+          <w:lang w:eastAsia="en-GB"/>
+        </w:rPr>
+        <w:t>other</w:t>
+      </w:r>
+      <w:r>
+        <w:rPr>
+          <w:lang w:eastAsia="en-GB"/>
+        </w:rPr>
+        <w:t xml:space="preserve"> user</w:t>
+      </w:r>
+      <w:r>
+        <w:rPr>
+          <w:lang w:eastAsia="en-GB"/>
+        </w:rPr>
+        <w:t>s.</w:t>
+      </w:r>
+    </w:p>
+    <w:p>
+      <w:pPr>
+        <w:rPr>
+          <w:lang w:eastAsia="en-GB"/>
+        </w:rPr>
+      </w:pPr>
+      <w:r>
+        <w:rPr>
+          <w:highlight w:val="yellow"/>
+          <w:lang w:eastAsia="en-GB"/>
+        </w:rPr>
+        <w:t xml:space="preserve">We chose this method as </w:t>
+      </w:r>
+      <w:r>
+        <w:rPr>
+          <w:highlight w:val="yellow"/>
+          <w:lang w:eastAsia="en-GB"/>
+        </w:rPr>
+        <w:t xml:space="preserve">at this early stage of design, </w:t>
+      </w:r>
+      <w:r>
+        <w:rPr>
+          <w:highlight w:val="yellow"/>
+          <w:lang w:eastAsia="en-GB"/>
+        </w:rPr>
+        <w:t>we do not know exactly what types and dependencies the objects may rely on as they depend on the kind of message the user may send which allows for inheritance depending on what message the user sends or what level of permissions they may have in a selected channel. We also know that most will use the same foundation and we want to use existing objects rather then rebuild them each time as most functionality remains constant for each object, this helps avoid duplicated code within the codebase.</w:t>
+      </w:r>
+    </w:p>
+    <w:p>
+      <w:pPr>
+        <w:pStyle w:val="Heading1"/>
+        <w:rPr>
+          <w:lang w:val="en-US"/>
+        </w:rPr>
+      </w:pPr>
+      <w:r>
+        <w:rPr>
+          <w:lang w:val="en-US"/>
+        </w:rPr>
+        <w:br w:type="page"/>
+      </w:r>
+    </w:p>
+    <w:p>
+      <w:pPr>
+        <w:pStyle w:val="Heading1"/>
+        <w:rPr>
           <w:noProof/>
           <w:lang w:eastAsia="en-GB"/>
         </w:rPr>
@@ -46165,14 +46712,12 @@
         </w:rPr>
         <w:t xml:space="preserve"> </w:t>
       </w:r>
-      <w:proofErr w:type="gramStart"/>
-      <w:r>
-        <w:rPr>
-          <w:lang w:val="en-US"/>
-        </w:rPr>
-        <w:t>making a contribution</w:t>
-      </w:r>
-      <w:proofErr w:type="gramEnd"/>
+      <w:r>
+        <w:rPr>
+          <w:lang w:val="en-US"/>
+        </w:rPr>
+        <w:t>contributing</w:t>
+      </w:r>
       <w:r>
         <w:rPr>
           <w:lang w:val="en-US"/>
@@ -46363,14 +46908,7 @@
         <w:rPr>
           <w:lang w:val="en-US"/>
         </w:rPr>
-        <w:t xml:space="preserve">Examples of </w:t>
-      </w:r>
-      <w:proofErr w:type="spellStart"/>
-      <w:r>
-        <w:rPr>
-          <w:lang w:val="en-US"/>
-        </w:rPr>
-        <w:t>behavio</w:t>
+        <w:t>Examples of behavio</w:t>
       </w:r>
       <w:r>
         <w:rPr>
@@ -46382,14 +46920,7 @@
         <w:rPr>
           <w:lang w:val="en-US"/>
         </w:rPr>
-        <w:t>r</w:t>
-      </w:r>
-      <w:proofErr w:type="spellEnd"/>
-      <w:r>
-        <w:rPr>
-          <w:lang w:val="en-US"/>
-        </w:rPr>
-        <w:t xml:space="preserve"> that contributes to creating a positive environment include:</w:t>
+        <w:t>r that contributes to creating a positive environment include:</w:t>
       </w:r>
     </w:p>
     <w:p>
@@ -46492,14 +47023,7 @@
         <w:rPr>
           <w:lang w:val="en-US"/>
         </w:rPr>
-        <w:t xml:space="preserve">Examples of unacceptable </w:t>
-      </w:r>
-      <w:proofErr w:type="spellStart"/>
-      <w:r>
-        <w:rPr>
-          <w:lang w:val="en-US"/>
-        </w:rPr>
-        <w:t>behavio</w:t>
+        <w:t>Examples of unacceptable behavio</w:t>
       </w:r>
       <w:r>
         <w:rPr>
@@ -46511,14 +47035,7 @@
         <w:rPr>
           <w:lang w:val="en-US"/>
         </w:rPr>
-        <w:t>r</w:t>
-      </w:r>
-      <w:proofErr w:type="spellEnd"/>
-      <w:r>
-        <w:rPr>
-          <w:lang w:val="en-US"/>
-        </w:rPr>
-        <w:t xml:space="preserve"> by participants include:</w:t>
+        <w:t>r by participants include:</w:t>
       </w:r>
     </w:p>
     <w:p>
@@ -46668,14 +47185,7 @@
         <w:rPr>
           <w:lang w:val="en-US"/>
         </w:rPr>
-        <w:t xml:space="preserve">The Project Manager is primarily responsible for clarifying the standards of acceptable </w:t>
-      </w:r>
-      <w:proofErr w:type="spellStart"/>
-      <w:r>
-        <w:rPr>
-          <w:lang w:val="en-US"/>
-        </w:rPr>
-        <w:t>behavio</w:t>
+        <w:t>The Project Manager is primarily responsible for clarifying the standards of acceptable behavio</w:t>
       </w:r>
       <w:r>
         <w:rPr>
@@ -46687,21 +47197,7 @@
         <w:rPr>
           <w:lang w:val="en-US"/>
         </w:rPr>
-        <w:t>r</w:t>
-      </w:r>
-      <w:proofErr w:type="spellEnd"/>
-      <w:r>
-        <w:rPr>
-          <w:lang w:val="en-US"/>
-        </w:rPr>
-        <w:t xml:space="preserve"> and are expected to take appropriate and fair corrective action in response to any instances of unacceptable </w:t>
-      </w:r>
-      <w:proofErr w:type="spellStart"/>
-      <w:r>
-        <w:rPr>
-          <w:lang w:val="en-US"/>
-        </w:rPr>
-        <w:t>behavio</w:t>
+        <w:t>r and are expected to take appropriate and fair corrective action in response to any instances of unacceptable behavio</w:t>
       </w:r>
       <w:r>
         <w:rPr>
@@ -46713,14 +47209,7 @@
         <w:rPr>
           <w:lang w:val="en-US"/>
         </w:rPr>
-        <w:t>r</w:t>
-      </w:r>
-      <w:proofErr w:type="spellEnd"/>
-      <w:r>
-        <w:rPr>
-          <w:lang w:val="en-US"/>
-        </w:rPr>
-        <w:t>.</w:t>
+        <w:t>r.</w:t>
       </w:r>
     </w:p>
     <w:p>
@@ -46770,21 +47259,7 @@
         <w:rPr>
           <w:lang w:val="en-US"/>
         </w:rPr>
-        <w:t xml:space="preserve">This Code of Conduct applies both within project spaces and in public spaces when an individual is representing the project or its team. Examples of representing a project or team include presenting this project to university staff members, showcasing the project to external </w:t>
-      </w:r>
-      <w:proofErr w:type="gramStart"/>
-      <w:r>
-        <w:rPr>
-          <w:lang w:val="en-US"/>
-        </w:rPr>
-        <w:t>parties</w:t>
-      </w:r>
-      <w:proofErr w:type="gramEnd"/>
-      <w:r>
-        <w:rPr>
-          <w:lang w:val="en-US"/>
-        </w:rPr>
-        <w:t xml:space="preserve"> and receiving feedback on the project. </w:t>
+        <w:t xml:space="preserve">This Code of Conduct applies both within project spaces and in public spaces when an individual is representing the project or its team. Examples of representing a project or team include presenting this project to university staff members, showcasing the project to external parties and receiving feedback on the project. </w:t>
       </w:r>
     </w:p>
     <w:p>
@@ -46832,14 +47307,7 @@
         <w:rPr>
           <w:lang w:val="en-US"/>
         </w:rPr>
-        <w:t xml:space="preserve">Instances of abusive, harassing, or otherwise unacceptable </w:t>
-      </w:r>
-      <w:proofErr w:type="spellStart"/>
-      <w:r>
-        <w:rPr>
-          <w:lang w:val="en-US"/>
-        </w:rPr>
-        <w:t>behavio</w:t>
+        <w:t>Instances of abusive, harassing, or otherwise unacceptable behavio</w:t>
       </w:r>
       <w:r>
         <w:rPr>
@@ -46851,14 +47319,7 @@
         <w:rPr>
           <w:lang w:val="en-US"/>
         </w:rPr>
-        <w:t>r</w:t>
-      </w:r>
-      <w:proofErr w:type="spellEnd"/>
-      <w:r>
-        <w:rPr>
-          <w:lang w:val="en-US"/>
-        </w:rPr>
-        <w:t xml:space="preserve"> may be reported by contacting the Project Manager. All complaints will be reviewed and investigated and will result in a response that is deemed necessary and appropriate to the circumstances. The project manager is obligated to maintain confidentiality </w:t>
+        <w:t xml:space="preserve">r may be reported by contacting the Project Manager. All complaints will be reviewed and investigated and will result in a response that is deemed necessary and appropriate to the circumstances. The project manager is obligated to maintain confidentiality </w:t>
       </w:r>
       <w:r>
         <w:rPr>
@@ -47045,21 +47506,7 @@
         <w:rPr>
           <w:lang w:val="en-US"/>
         </w:rPr>
-        <w:t xml:space="preserve">Correct use of header files can help improve the readability, </w:t>
-      </w:r>
-      <w:proofErr w:type="gramStart"/>
-      <w:r>
-        <w:rPr>
-          <w:lang w:val="en-US"/>
-        </w:rPr>
-        <w:t>size</w:t>
-      </w:r>
-      <w:proofErr w:type="gramEnd"/>
-      <w:r>
-        <w:rPr>
-          <w:lang w:val="en-US"/>
-        </w:rPr>
-        <w:t xml:space="preserve"> and performance of the code. The following advises on how best to implement header files.</w:t>
+        <w:t>Correct use of header files can help improve the readability, size and performance of the code. The following advises on how best to implement header files.</w:t>
       </w:r>
     </w:p>
     <w:p>
@@ -47096,49 +47543,7 @@
         <w:rPr>
           <w:lang w:val="en-US"/>
         </w:rPr>
-        <w:t>All header files should be self-contained (compile on their own), they should not require specific conditions to be included, and should have header guards and include all other headers it needs. Header files should usually end in .h, with exception of .</w:t>
-      </w:r>
-      <w:proofErr w:type="spellStart"/>
-      <w:r>
-        <w:rPr>
-          <w:lang w:val="en-US"/>
-        </w:rPr>
-        <w:t>inc</w:t>
-      </w:r>
-      <w:proofErr w:type="spellEnd"/>
-      <w:r>
-        <w:rPr>
-          <w:lang w:val="en-US"/>
-        </w:rPr>
-        <w:t xml:space="preserve"> files used for inclusion. .</w:t>
-      </w:r>
-      <w:proofErr w:type="spellStart"/>
-      <w:r>
-        <w:rPr>
-          <w:lang w:val="en-US"/>
-        </w:rPr>
-        <w:t>inc</w:t>
-      </w:r>
-      <w:proofErr w:type="spellEnd"/>
-      <w:r>
-        <w:rPr>
-          <w:lang w:val="en-US"/>
-        </w:rPr>
-        <w:t xml:space="preserve"> files should only be used where a file designed to be included is not self-contained, for example, it may be in an unusual location. They may not use header guards or include their prerequisites. They should see limited use, however, and in all situations, a self-contained header should be </w:t>
-      </w:r>
-      <w:proofErr w:type="spellStart"/>
-      <w:r>
-        <w:rPr>
-          <w:lang w:val="en-US"/>
-        </w:rPr>
-        <w:t>prioritised</w:t>
-      </w:r>
-      <w:proofErr w:type="spellEnd"/>
-      <w:r>
-        <w:rPr>
-          <w:lang w:val="en-US"/>
-        </w:rPr>
-        <w:t>.</w:t>
+        <w:t>All header files should be self-contained (compile on their own), they should not require specific conditions to be included, and should have header guards and include all other headers it needs. Header files should usually end in .h, with exception of .inc files used for inclusion. .inc files should only be used where a file designed to be included is not self-contained, for example, it may be in an unusual location. They may not use header guards or include their prerequisites. They should see limited use, however, and in all situations, a self-contained header should be prioritised.</w:t>
       </w:r>
     </w:p>
     <w:p>
@@ -47229,21 +47634,7 @@
         <w:rPr>
           <w:lang w:val="en-US"/>
         </w:rPr>
-        <w:t xml:space="preserve">The header file should only include all the header files needed for that source and header file, where </w:t>
-      </w:r>
-      <w:proofErr w:type="gramStart"/>
-      <w:r>
-        <w:rPr>
-          <w:lang w:val="en-US"/>
-        </w:rPr>
-        <w:t>either uses</w:t>
-      </w:r>
-      <w:proofErr w:type="gramEnd"/>
-      <w:r>
-        <w:rPr>
-          <w:lang w:val="en-US"/>
-        </w:rPr>
-        <w:t xml:space="preserve"> a symbol defined elsewhere. Transitive inclusions, inclusions where a header is included in one file but both use symbols from each other, should be avoided at all cost. This allows includes to be simply removed without issues being caused elsewhere.</w:t>
+        <w:t>The header file should only include all the header files needed for that source and header file, where either uses a symbol defined elsewhere. Transitive inclusions, inclusions where a header is included in one file but both use symbols from each other, should be avoided at all cost. This allows includes to be simply removed without issues being caused elsewhere.</w:t>
       </w:r>
     </w:p>
     <w:p>
@@ -47326,21 +47717,7 @@
         <w:rPr>
           <w:lang w:val="en-US"/>
         </w:rPr>
-        <w:t xml:space="preserve">Functions should not be defined inline, with exception of short, performance-critical functions. While </w:t>
-      </w:r>
-      <w:proofErr w:type="spellStart"/>
-      <w:r>
-        <w:rPr>
-          <w:lang w:val="en-US"/>
-        </w:rPr>
-        <w:t>inlining</w:t>
-      </w:r>
-      <w:proofErr w:type="spellEnd"/>
-      <w:r>
-        <w:rPr>
-          <w:lang w:val="en-US"/>
-        </w:rPr>
-        <w:t xml:space="preserve"> of small individual functions may cause them to generate more efficient object code, overuse may cause an overall decline in program speed as the cost is increased. As a rule, functions should not be inline if they are longer than 10 lines.</w:t>
+        <w:t>Functions should not be defined inline, with exception of short, performance-critical functions. While inlining of small individual functions may cause them to generate more efficient object code, overuse may cause an overall decline in program speed as the cost is increased. As a rule, functions should not be inline if they are longer than 10 lines.</w:t>
       </w:r>
     </w:p>
     <w:p>
@@ -47395,35 +47772,7 @@
         <w:rPr>
           <w:lang w:val="en-US"/>
         </w:rPr>
-        <w:t xml:space="preserve">The Related header </w:t>
-      </w:r>
-      <w:proofErr w:type="gramStart"/>
-      <w:r>
-        <w:rPr>
-          <w:lang w:val="en-US"/>
-        </w:rPr>
-        <w:t>e.g.</w:t>
-      </w:r>
-      <w:proofErr w:type="gramEnd"/>
-      <w:r>
-        <w:rPr>
-          <w:lang w:val="en-US"/>
-        </w:rPr>
-        <w:t xml:space="preserve"> #include "</w:t>
-      </w:r>
-      <w:proofErr w:type="spellStart"/>
-      <w:r>
-        <w:rPr>
-          <w:lang w:val="en-US"/>
-        </w:rPr>
-        <w:t>main.h</w:t>
-      </w:r>
-      <w:proofErr w:type="spellEnd"/>
-      <w:r>
-        <w:rPr>
-          <w:lang w:val="en-US"/>
-        </w:rPr>
-        <w:t>"</w:t>
+        <w:t>The Related header e.g. #include "main.h"</w:t>
       </w:r>
     </w:p>
     <w:p>
@@ -47441,35 +47790,7 @@
         <w:rPr>
           <w:lang w:val="en-US"/>
         </w:rPr>
-        <w:t xml:space="preserve">The C system headers </w:t>
-      </w:r>
-      <w:proofErr w:type="gramStart"/>
-      <w:r>
-        <w:rPr>
-          <w:lang w:val="en-US"/>
-        </w:rPr>
-        <w:t>e.g.</w:t>
-      </w:r>
-      <w:proofErr w:type="gramEnd"/>
-      <w:r>
-        <w:rPr>
-          <w:lang w:val="en-US"/>
-        </w:rPr>
-        <w:t xml:space="preserve"> #include &lt;</w:t>
-      </w:r>
-      <w:proofErr w:type="spellStart"/>
-      <w:r>
-        <w:rPr>
-          <w:lang w:val="en-US"/>
-        </w:rPr>
-        <w:t>stddef.h</w:t>
-      </w:r>
-      <w:proofErr w:type="spellEnd"/>
-      <w:r>
-        <w:rPr>
-          <w:lang w:val="en-US"/>
-        </w:rPr>
-        <w:t>&gt;</w:t>
+        <w:t>The C system headers e.g. #include &lt;stddef.h&gt;</w:t>
       </w:r>
     </w:p>
     <w:p>
@@ -47487,21 +47808,7 @@
         <w:rPr>
           <w:lang w:val="en-US"/>
         </w:rPr>
-        <w:t xml:space="preserve">The C++ standard library headers </w:t>
-      </w:r>
-      <w:proofErr w:type="gramStart"/>
-      <w:r>
-        <w:rPr>
-          <w:lang w:val="en-US"/>
-        </w:rPr>
-        <w:t>e.g.</w:t>
-      </w:r>
-      <w:proofErr w:type="gramEnd"/>
-      <w:r>
-        <w:rPr>
-          <w:lang w:val="en-US"/>
-        </w:rPr>
-        <w:t xml:space="preserve"> #include &lt;string&gt;</w:t>
+        <w:t>The C++ standard library headers e.g. #include &lt;string&gt;</w:t>
       </w:r>
     </w:p>
     <w:p>
@@ -47519,35 +47826,7 @@
         <w:rPr>
           <w:lang w:val="en-US"/>
         </w:rPr>
-        <w:t xml:space="preserve">The other libraries' headers </w:t>
-      </w:r>
-      <w:proofErr w:type="gramStart"/>
-      <w:r>
-        <w:rPr>
-          <w:lang w:val="en-US"/>
-        </w:rPr>
-        <w:t>e.g.</w:t>
-      </w:r>
-      <w:proofErr w:type="gramEnd"/>
-      <w:r>
-        <w:rPr>
-          <w:lang w:val="en-US"/>
-        </w:rPr>
-        <w:t xml:space="preserve"> #include "</w:t>
-      </w:r>
-      <w:proofErr w:type="spellStart"/>
-      <w:r>
-        <w:rPr>
-          <w:lang w:val="en-US"/>
-        </w:rPr>
-        <w:t>basictypes.h</w:t>
-      </w:r>
-      <w:proofErr w:type="spellEnd"/>
-      <w:r>
-        <w:rPr>
-          <w:lang w:val="en-US"/>
-        </w:rPr>
-        <w:t>"</w:t>
+        <w:t>The other libraries' headers e.g. #include "basictypes.h"</w:t>
       </w:r>
     </w:p>
     <w:p>
@@ -47565,35 +47844,7 @@
         <w:rPr>
           <w:lang w:val="en-US"/>
         </w:rPr>
-        <w:t xml:space="preserve">The project's headers </w:t>
-      </w:r>
-      <w:proofErr w:type="gramStart"/>
-      <w:r>
-        <w:rPr>
-          <w:lang w:val="en-US"/>
-        </w:rPr>
-        <w:t>e.g.</w:t>
-      </w:r>
-      <w:proofErr w:type="gramEnd"/>
-      <w:r>
-        <w:rPr>
-          <w:lang w:val="en-US"/>
-        </w:rPr>
-        <w:t xml:space="preserve"> #include "</w:t>
-      </w:r>
-      <w:proofErr w:type="spellStart"/>
-      <w:r>
-        <w:rPr>
-          <w:lang w:val="en-US"/>
-        </w:rPr>
-        <w:t>other.h</w:t>
-      </w:r>
-      <w:proofErr w:type="spellEnd"/>
-      <w:r>
-        <w:rPr>
-          <w:lang w:val="en-US"/>
-        </w:rPr>
-        <w:t>"</w:t>
+        <w:t>The project's headers e.g. #include "other.h"</w:t>
       </w:r>
     </w:p>
     <w:p>
@@ -47694,21 +47945,7 @@
         <w:rPr>
           <w:lang w:val="en-US"/>
         </w:rPr>
-        <w:t xml:space="preserve">Sections of code can be given internal linkage using an unnamed namespace (formatted the same as regular namespaces), and individual functions and variables can also be given internal linkage by declaring them as static. Internal linkage prevents whatever has been declared from being accessed from another file. Therefore, internal linkage should be used when the code </w:t>
-      </w:r>
-      <w:proofErr w:type="gramStart"/>
-      <w:r>
-        <w:rPr>
-          <w:lang w:val="en-US"/>
-        </w:rPr>
-        <w:t>doesn’t</w:t>
-      </w:r>
-      <w:proofErr w:type="gramEnd"/>
-      <w:r>
-        <w:rPr>
-          <w:lang w:val="en-US"/>
-        </w:rPr>
-        <w:t xml:space="preserve"> need to be referenced elsewhere in </w:t>
+        <w:t xml:space="preserve">Sections of code can be given internal linkage using an unnamed namespace (formatted the same as regular namespaces), and individual functions and variables can also be given internal linkage by declaring them as static. Internal linkage prevents whatever has been declared from being accessed from another file. Therefore, internal linkage should be used when the code doesn’t need to be referenced elsewhere in </w:t>
       </w:r>
       <w:r>
         <w:rPr>
@@ -47716,19 +47953,11 @@
         </w:rPr>
         <w:t>.</w:t>
       </w:r>
-      <w:proofErr w:type="spellStart"/>
-      <w:r>
-        <w:rPr>
-          <w:lang w:val="en-US"/>
-        </w:rPr>
-        <w:t>cpp</w:t>
-      </w:r>
-      <w:proofErr w:type="spellEnd"/>
-      <w:r>
-        <w:rPr>
-          <w:lang w:val="en-US"/>
-        </w:rPr>
-        <w:t xml:space="preserve"> files. It should not be used in `.h` files.</w:t>
+      <w:r>
+        <w:rPr>
+          <w:lang w:val="en-US"/>
+        </w:rPr>
+        <w:t>cpp files. It should not be used in `.h` files.</w:t>
       </w:r>
     </w:p>
     <w:p>
@@ -47759,21 +47988,7 @@
         <w:rPr>
           <w:lang w:val="en-US"/>
         </w:rPr>
-        <w:t xml:space="preserve">Always place non-member functions in a namespace and only use global functions when </w:t>
-      </w:r>
-      <w:proofErr w:type="gramStart"/>
-      <w:r>
-        <w:rPr>
-          <w:lang w:val="en-US"/>
-        </w:rPr>
-        <w:t>absolutely necessary</w:t>
-      </w:r>
-      <w:proofErr w:type="gramEnd"/>
-      <w:r>
-        <w:rPr>
-          <w:lang w:val="en-US"/>
-        </w:rPr>
-        <w:t xml:space="preserve">. Static members should not be grouped. Non-member functions should not depend on external variables and should instead exist in a namespace. </w:t>
+        <w:t xml:space="preserve">Always place non-member functions in a namespace and only use global functions when absolutely necessary. Static members should not be grouped. Non-member functions should not depend on external variables and should instead exist in a namespace. </w:t>
       </w:r>
     </w:p>
     <w:p>
@@ -47812,35 +48027,7 @@
         <w:rPr>
           <w:lang w:val="en-US"/>
         </w:rPr>
-        <w:t xml:space="preserve">A function variable should be in the narrowest scope possible. Variables should be declared as close as possible to the use. Variables should be </w:t>
-      </w:r>
-      <w:proofErr w:type="spellStart"/>
-      <w:r>
-        <w:rPr>
-          <w:lang w:val="en-US"/>
-        </w:rPr>
-        <w:t>initialised</w:t>
-      </w:r>
-      <w:proofErr w:type="spellEnd"/>
-      <w:r>
-        <w:rPr>
-          <w:lang w:val="en-US"/>
-        </w:rPr>
-        <w:t xml:space="preserve"> when declared, for </w:t>
-      </w:r>
-      <w:proofErr w:type="gramStart"/>
-      <w:r>
-        <w:rPr>
-          <w:lang w:val="en-US"/>
-        </w:rPr>
-        <w:t>example;</w:t>
-      </w:r>
-      <w:proofErr w:type="gramEnd"/>
-      <w:r>
-        <w:rPr>
-          <w:lang w:val="en-US"/>
-        </w:rPr>
-        <w:t xml:space="preserve"> </w:t>
+        <w:t xml:space="preserve">A function variable should be in the narrowest scope possible. Variables should be declared as close as possible to the use. Variables should be initialised when declared, for example; </w:t>
       </w:r>
       <w:r>
         <w:rPr>
@@ -47852,21 +48039,7 @@
         <w:rPr>
           <w:lang w:val="en-US"/>
         </w:rPr>
-        <w:t xml:space="preserve">nt </w:t>
-      </w:r>
-      <w:proofErr w:type="spellStart"/>
-      <w:r>
-        <w:rPr>
-          <w:lang w:val="en-US"/>
-        </w:rPr>
-        <w:t>i</w:t>
-      </w:r>
-      <w:proofErr w:type="spellEnd"/>
-      <w:r>
-        <w:rPr>
-          <w:lang w:val="en-US"/>
-        </w:rPr>
-        <w:t xml:space="preserve"> = 0. If variables are needed in an object such as an if-statement or for-loop they should be declared just above the constructor.</w:t>
+        <w:t>nt i = 0. If variables are needed in an object such as an if-statement or for-loop they should be declared just above the constructor.</w:t>
       </w:r>
     </w:p>
     <w:p>
@@ -47903,49 +48076,7 @@
         <w:rPr>
           <w:lang w:val="en-US"/>
         </w:rPr>
-        <w:t xml:space="preserve">Objects with static storage duration are disallowed unless there are guaranteed trivial destructors. Global/static variable initialization will depend on the initializer, </w:t>
-      </w:r>
-      <w:proofErr w:type="gramStart"/>
-      <w:r>
-        <w:rPr>
-          <w:lang w:val="en-US"/>
-        </w:rPr>
-        <w:t>as a general rule</w:t>
-      </w:r>
-      <w:proofErr w:type="gramEnd"/>
-      <w:r>
-        <w:rPr>
-          <w:lang w:val="en-US"/>
-        </w:rPr>
-        <w:t xml:space="preserve"> one should always allow for a constant expression. An example of one that is allowed is: int id = </w:t>
-      </w:r>
-      <w:proofErr w:type="spellStart"/>
-      <w:r>
-        <w:rPr>
-          <w:lang w:val="en-US"/>
-        </w:rPr>
-        <w:t>getid</w:t>
-      </w:r>
-      <w:proofErr w:type="spellEnd"/>
-      <w:r>
-        <w:rPr>
-          <w:lang w:val="en-US"/>
-        </w:rPr>
-        <w:t xml:space="preserve">(); is allowed. Dynamic </w:t>
-      </w:r>
-      <w:proofErr w:type="spellStart"/>
-      <w:r>
-        <w:rPr>
-          <w:lang w:val="en-US"/>
-        </w:rPr>
-        <w:t>initialisation</w:t>
-      </w:r>
-      <w:proofErr w:type="spellEnd"/>
-      <w:r>
-        <w:rPr>
-          <w:lang w:val="en-US"/>
-        </w:rPr>
-        <w:t xml:space="preserve"> of static local variables is permitted.</w:t>
+        <w:t>Objects with static storage duration are disallowed unless there are guaranteed trivial destructors. Global/static variable initialization will depend on the initializer, as a general rule one should always allow for a constant expression. An example of one that is allowed is: int id = getid(); is allowed. Dynamic initialisation of static local variables is permitted.</w:t>
       </w:r>
     </w:p>
     <w:p>
@@ -48063,19 +48194,11 @@
           <w:lang w:val="en-US"/>
         </w:rPr>
       </w:pPr>
-      <w:proofErr w:type="spellStart"/>
-      <w:r>
-        <w:rPr>
-          <w:lang w:val="en-US"/>
-        </w:rPr>
-        <w:t>Prioritise</w:t>
-      </w:r>
-      <w:proofErr w:type="spellEnd"/>
-      <w:r>
-        <w:rPr>
-          <w:lang w:val="en-US"/>
-        </w:rPr>
-        <w:t xml:space="preserve"> composition over inheritance. All inheritance should be public if done privately they try adding it as a member of the base class instead.</w:t>
+      <w:r>
+        <w:rPr>
+          <w:lang w:val="en-US"/>
+        </w:rPr>
+        <w:t>Prioritise composition over inheritance. All inheritance should be public if done privately they try adding it as a member of the base class instead.</w:t>
       </w:r>
     </w:p>
     <w:p>
@@ -48190,35 +48313,7 @@
         <w:rPr>
           <w:lang w:val="en-US"/>
         </w:rPr>
-        <w:t xml:space="preserve">Functions should be written using the old-style function definitions for example: string </w:t>
-      </w:r>
-      <w:proofErr w:type="spellStart"/>
-      <w:r>
-        <w:rPr>
-          <w:lang w:val="en-US"/>
-        </w:rPr>
-        <w:t>funct</w:t>
-      </w:r>
-      <w:proofErr w:type="spellEnd"/>
-      <w:r>
-        <w:rPr>
-          <w:lang w:val="en-US"/>
-        </w:rPr>
-        <w:t xml:space="preserve">(int y); this helps readers and coders who work with other languages understand the code. Default arguments must not be used on virtual </w:t>
-      </w:r>
-      <w:proofErr w:type="gramStart"/>
-      <w:r>
-        <w:rPr>
-          <w:lang w:val="en-US"/>
-        </w:rPr>
-        <w:t>functions</w:t>
-      </w:r>
-      <w:proofErr w:type="gramEnd"/>
-      <w:r>
-        <w:rPr>
-          <w:lang w:val="en-US"/>
-        </w:rPr>
-        <w:t xml:space="preserve"> but they can be used elsewhere.</w:t>
+        <w:t>Functions should be written using the old-style function definitions for example: string funct(int y); this helps readers and coders who work with other languages understand the code. Default arguments must not be used on virtual functions but they can be used elsewhere.</w:t>
       </w:r>
     </w:p>
     <w:p>
@@ -48292,21 +48387,7 @@
         <w:rPr>
           <w:lang w:val="en-US"/>
         </w:rPr>
-        <w:t xml:space="preserve">Use return values when possible over output parameters, this improves readability. Avoid returning pointers unless it is possible for them to be null, preferably return by value, failing that, return by reference. When having non-optional input </w:t>
-      </w:r>
-      <w:proofErr w:type="gramStart"/>
-      <w:r>
-        <w:rPr>
-          <w:lang w:val="en-US"/>
-        </w:rPr>
-        <w:t>parameters</w:t>
-      </w:r>
-      <w:proofErr w:type="gramEnd"/>
-      <w:r>
-        <w:rPr>
-          <w:lang w:val="en-US"/>
-        </w:rPr>
-        <w:t xml:space="preserve"> they should be constant references or values, while output or input/output ones should generally be references. </w:t>
+        <w:t xml:space="preserve">Use return values when possible over output parameters, this improves readability. Avoid returning pointers unless it is possible for them to be null, preferably return by value, failing that, return by reference. When having non-optional input parameters they should be constant references or values, while output or input/output ones should generally be references. </w:t>
       </w:r>
     </w:p>
     <w:p>
@@ -48341,19 +48422,11 @@
           <w:lang w:val="en-US"/>
         </w:rPr>
       </w:pPr>
-      <w:proofErr w:type="spellStart"/>
-      <w:r>
-        <w:rPr>
-          <w:lang w:val="en-US"/>
-        </w:rPr>
-        <w:t>Cpplint</w:t>
-      </w:r>
-      <w:proofErr w:type="spellEnd"/>
-      <w:r>
-        <w:rPr>
-          <w:lang w:val="en-US"/>
-        </w:rPr>
-        <w:t xml:space="preserve"> should be used to detect style errors, it is preinstalled on QT creator but can be run separately if needed.</w:t>
+      <w:r>
+        <w:rPr>
+          <w:lang w:val="en-US"/>
+        </w:rPr>
+        <w:t>Cpplint should be used to detect style errors, it is preinstalled on QT creator but can be run separately if needed.</w:t>
       </w:r>
     </w:p>
     <w:p>
@@ -48418,35 +48491,7 @@
         <w:rPr>
           <w:lang w:val="en-US"/>
         </w:rPr>
-        <w:t xml:space="preserve"> use underscores. Class data members should end in an underscore like </w:t>
-      </w:r>
-      <w:proofErr w:type="gramStart"/>
-      <w:r>
-        <w:rPr>
-          <w:lang w:val="en-US"/>
-        </w:rPr>
-        <w:t>std::</w:t>
-      </w:r>
-      <w:proofErr w:type="gramEnd"/>
-      <w:r>
-        <w:rPr>
-          <w:lang w:val="en-US"/>
-        </w:rPr>
-        <w:t xml:space="preserve">string </w:t>
-      </w:r>
-      <w:proofErr w:type="spellStart"/>
-      <w:r>
-        <w:rPr>
-          <w:lang w:val="en-US"/>
-        </w:rPr>
-        <w:t>myvar</w:t>
-      </w:r>
-      <w:proofErr w:type="spellEnd"/>
-      <w:r>
-        <w:rPr>
-          <w:lang w:val="en-US"/>
-        </w:rPr>
-        <w:t>_;.</w:t>
+        <w:t xml:space="preserve"> use underscores. Class data members should end in an underscore like std::string myvar_;.</w:t>
       </w:r>
     </w:p>
     <w:p>
@@ -48483,21 +48528,7 @@
         <w:rPr>
           <w:lang w:val="en-US"/>
         </w:rPr>
-        <w:t xml:space="preserve">When declaring constants, always </w:t>
-      </w:r>
-      <w:proofErr w:type="spellStart"/>
-      <w:r>
-        <w:rPr>
-          <w:lang w:val="en-US"/>
-        </w:rPr>
-        <w:t>capitalise</w:t>
-      </w:r>
-      <w:proofErr w:type="spellEnd"/>
-      <w:r>
-        <w:rPr>
-          <w:lang w:val="en-US"/>
-        </w:rPr>
-        <w:t xml:space="preserve"> each new word and begin the constant with the letter k, this helps keep code clear. Enumerators should also be named like constants. </w:t>
+        <w:t xml:space="preserve">When declaring constants, always capitalise each new word and begin the constant with the letter k, this helps keep code clear. Enumerators should also be named like constants. </w:t>
       </w:r>
     </w:p>
     <w:p>
@@ -48511,35 +48542,7 @@
           <w:lang w:val="en-US"/>
         </w:rPr>
         <w:lastRenderedPageBreak/>
-        <w:t xml:space="preserve">Some abbreviations are ok </w:t>
-      </w:r>
-      <w:proofErr w:type="gramStart"/>
-      <w:r>
-        <w:rPr>
-          <w:lang w:val="en-US"/>
-        </w:rPr>
-        <w:t>as long as</w:t>
-      </w:r>
-      <w:proofErr w:type="gramEnd"/>
-      <w:r>
-        <w:rPr>
-          <w:lang w:val="en-US"/>
-        </w:rPr>
-        <w:t xml:space="preserve"> they are common or clear, for example, </w:t>
-      </w:r>
-      <w:proofErr w:type="spellStart"/>
-      <w:r>
-        <w:rPr>
-          <w:lang w:val="en-US"/>
-        </w:rPr>
-        <w:t>i</w:t>
-      </w:r>
-      <w:proofErr w:type="spellEnd"/>
-      <w:r>
-        <w:rPr>
-          <w:lang w:val="en-US"/>
-        </w:rPr>
-        <w:t>/j for iteration or CPU for a central processing unit. When writing a variable think about whether it would hinder the code by using the abbreviation such that it would make it less understandable.</w:t>
+        <w:t>Some abbreviations are ok as long as they are common or clear, for example, i/j for iteration or CPU for a central processing unit. When writing a variable think about whether it would hinder the code by using the abbreviation such that it would make it less understandable.</w:t>
       </w:r>
     </w:p>
     <w:p>
@@ -48602,21 +48605,7 @@
         <w:rPr>
           <w:lang w:val="en-US"/>
         </w:rPr>
-        <w:t>between words. C++ files should always end in .</w:t>
-      </w:r>
-      <w:proofErr w:type="spellStart"/>
-      <w:r>
-        <w:rPr>
-          <w:lang w:val="en-US"/>
-        </w:rPr>
-        <w:t>cpp</w:t>
-      </w:r>
-      <w:proofErr w:type="spellEnd"/>
-      <w:r>
-        <w:rPr>
-          <w:lang w:val="en-US"/>
-        </w:rPr>
-        <w:t xml:space="preserve"> while header files should end in `.h`. File names should be as specific as possible. Use clear names like:</w:t>
+        <w:t>between words. C++ files should always end in .cpp while header files should end in `.h`. File names should be as specific as possible. Use clear names like:</w:t>
       </w:r>
     </w:p>
     <w:p>
@@ -48766,35 +48755,7 @@
         <w:rPr>
           <w:lang w:val="en-US"/>
         </w:rPr>
-        <w:t xml:space="preserve">The commenting style should be consistent. Comments are </w:t>
-      </w:r>
-      <w:proofErr w:type="gramStart"/>
-      <w:r>
-        <w:rPr>
-          <w:lang w:val="en-US"/>
-        </w:rPr>
-        <w:t>to</w:t>
-      </w:r>
-      <w:proofErr w:type="gramEnd"/>
-      <w:r>
-        <w:rPr>
-          <w:lang w:val="en-US"/>
-        </w:rPr>
-        <w:t xml:space="preserve"> done using the Qt style provided by </w:t>
-      </w:r>
-      <w:proofErr w:type="spellStart"/>
-      <w:r>
-        <w:rPr>
-          <w:lang w:val="en-US"/>
-        </w:rPr>
-        <w:t>Doxygen</w:t>
-      </w:r>
-      <w:proofErr w:type="spellEnd"/>
-      <w:r>
-        <w:rPr>
-          <w:lang w:val="en-US"/>
-        </w:rPr>
-        <w:t>, as seen below:</w:t>
+        <w:t>The commenting style should be consistent. Comments are to done using the Qt style provided by Doxygen, as seen below:</w:t>
       </w:r>
     </w:p>
     <w:p>
@@ -48812,25 +48773,25 @@
           <w:iCs/>
           <w:lang w:val="en-US"/>
         </w:rPr>
-        <w:t xml:space="preserve">/*! \brief </w:t>
-      </w:r>
-      <w:proofErr w:type="spellStart"/>
-      <w:r>
+        <w:t>/*! \brief Brief Description</w:t>
+      </w:r>
+    </w:p>
+    <w:p>
+      <w:pPr>
+        <w:ind w:left="2880"/>
         <w:rPr>
           <w:i/>
           <w:iCs/>
           <w:lang w:val="en-US"/>
         </w:rPr>
-        <w:t>Brief</w:t>
-      </w:r>
-      <w:proofErr w:type="spellEnd"/>
+      </w:pPr>
       <w:r>
         <w:rPr>
           <w:i/>
           <w:iCs/>
           <w:lang w:val="en-US"/>
         </w:rPr>
-        <w:t xml:space="preserve"> Description</w:t>
+        <w:t>Brief Description continued.</w:t>
       </w:r>
     </w:p>
     <w:p>
@@ -48842,13 +48803,23 @@
           <w:lang w:val="en-US"/>
         </w:rPr>
       </w:pPr>
-      <w:r>
+    </w:p>
+    <w:p>
+      <w:pPr>
+        <w:ind w:left="2880"/>
         <w:rPr>
           <w:i/>
           <w:iCs/>
           <w:lang w:val="en-US"/>
         </w:rPr>
-        <w:t>Brief Description continued.</w:t>
+      </w:pPr>
+      <w:r>
+        <w:rPr>
+          <w:i/>
+          <w:iCs/>
+          <w:lang w:val="en-US"/>
+        </w:rPr>
+        <w:t>The detailed description starts here.</w:t>
       </w:r>
     </w:p>
     <w:p>
@@ -48860,6 +48831,14 @@
           <w:lang w:val="en-US"/>
         </w:rPr>
       </w:pPr>
+      <w:r>
+        <w:rPr>
+          <w:i/>
+          <w:iCs/>
+          <w:lang w:val="en-US"/>
+        </w:rPr>
+        <w:t>More detailed description.</w:t>
+      </w:r>
     </w:p>
     <w:p>
       <w:pPr>
@@ -48876,96 +48855,87 @@
           <w:iCs/>
           <w:lang w:val="en-US"/>
         </w:rPr>
-        <w:t>The detailed description starts here.</w:t>
+        <w:t>*/</w:t>
       </w:r>
     </w:p>
     <w:p>
       <w:pPr>
-        <w:ind w:left="2880"/>
-        <w:rPr>
-          <w:i/>
-          <w:iCs/>
-          <w:lang w:val="en-US"/>
-        </w:rPr>
-      </w:pPr>
-      <w:r>
-        <w:rPr>
-          <w:i/>
-          <w:iCs/>
-          <w:lang w:val="en-US"/>
-        </w:rPr>
-        <w:t>More detailed description.</w:t>
+        <w:rPr>
+          <w:lang w:val="en-US"/>
+        </w:rPr>
+      </w:pPr>
+      <w:r>
+        <w:rPr>
+          <w:lang w:val="en-US"/>
+        </w:rPr>
+        <w:t>By using Doxygen, the documentation process can be automated, by developing a Doxyfile.</w:t>
       </w:r>
     </w:p>
     <w:p>
       <w:pPr>
-        <w:ind w:left="2880"/>
-        <w:rPr>
-          <w:i/>
-          <w:iCs/>
-          <w:lang w:val="en-US"/>
-        </w:rPr>
-      </w:pPr>
-      <w:r>
-        <w:rPr>
-          <w:i/>
-          <w:iCs/>
-          <w:lang w:val="en-US"/>
-        </w:rPr>
-        <w:t>*/</w:t>
-      </w:r>
+        <w:rPr>
+          <w:lang w:val="en-US"/>
+        </w:rPr>
+      </w:pPr>
     </w:p>
     <w:p>
       <w:pPr>
         <w:rPr>
-          <w:lang w:val="en-US"/>
-        </w:rPr>
-      </w:pPr>
-      <w:r>
-        <w:rPr>
-          <w:lang w:val="en-US"/>
-        </w:rPr>
-        <w:t xml:space="preserve">By using </w:t>
-      </w:r>
-      <w:proofErr w:type="spellStart"/>
-      <w:r>
-        <w:rPr>
-          <w:lang w:val="en-US"/>
-        </w:rPr>
-        <w:t>Doxygen</w:t>
-      </w:r>
-      <w:proofErr w:type="spellEnd"/>
-      <w:r>
-        <w:rPr>
-          <w:lang w:val="en-US"/>
-        </w:rPr>
-        <w:t xml:space="preserve">, the documentation process can be automated, by developing a </w:t>
-      </w:r>
-      <w:proofErr w:type="spellStart"/>
-      <w:r>
-        <w:rPr>
-          <w:lang w:val="en-US"/>
-        </w:rPr>
-        <w:t>Doxyfile</w:t>
-      </w:r>
-      <w:proofErr w:type="spellEnd"/>
-      <w:r>
-        <w:rPr>
-          <w:lang w:val="en-US"/>
-        </w:rPr>
-        <w:t>.</w:t>
+          <w:b/>
+          <w:bCs/>
+          <w:lang w:val="en-US"/>
+        </w:rPr>
+      </w:pPr>
+      <w:r>
+        <w:rPr>
+          <w:b/>
+          <w:bCs/>
+          <w:lang w:val="en-US"/>
+        </w:rPr>
+        <w:br w:type="page"/>
       </w:r>
     </w:p>
     <w:p>
       <w:pPr>
         <w:rPr>
-          <w:lang w:val="en-US"/>
-        </w:rPr>
-      </w:pPr>
+          <w:b/>
+          <w:bCs/>
+          <w:lang w:val="en-US"/>
+        </w:rPr>
+      </w:pPr>
+      <w:r>
+        <w:rPr>
+          <w:b/>
+          <w:bCs/>
+          <w:lang w:val="en-US"/>
+        </w:rPr>
+        <w:lastRenderedPageBreak/>
+        <w:t>File Comments</w:t>
+      </w:r>
     </w:p>
     <w:p>
       <w:pPr>
         <w:rPr>
+          <w:lang w:val="en-US"/>
+        </w:rPr>
+      </w:pPr>
+      <w:r>
+        <w:rPr>
+          <w:lang w:val="en-US"/>
+        </w:rPr>
+        <w:t>File comments describe the contents of a file. Due to the nature of the project, being non-commercial, the file comments should not need to include an author line or copyright notice. However, if a .h file declares multiple abstractions, a file-level comment should be used to describe the file contents and how the abstractions are related. The comment should be short, as the detailed documentation of individual abstractions should be in the region of said abstractions. If a file declares, implements, or tests exactly one abstraction that is documented by a comment at the point of declaration, then file comments are not required. All other files must have file comments. File comments should not be duplicated in the .cc as well as the .h, as they would likely end up diverging.</w:t>
+      </w:r>
+    </w:p>
+    <w:p>
+      <w:pPr>
+        <w:rPr>
+          <w:lang w:val="en-US"/>
+        </w:rPr>
+      </w:pPr>
+    </w:p>
+    <w:p>
+      <w:pPr>
+        <w:rPr>
           <w:b/>
           <w:bCs/>
           <w:lang w:val="en-US"/>
@@ -48977,12 +48947,32 @@
           <w:bCs/>
           <w:lang w:val="en-US"/>
         </w:rPr>
-        <w:br w:type="page"/>
+        <w:t>Class Comments</w:t>
       </w:r>
     </w:p>
     <w:p>
       <w:pPr>
         <w:rPr>
+          <w:lang w:val="en-US"/>
+        </w:rPr>
+      </w:pPr>
+      <w:r>
+        <w:rPr>
+          <w:lang w:val="en-US"/>
+        </w:rPr>
+        <w:t>Every class or struct declaration where their use is not immediately evident should have a comment that describes its usage. The description should be as clear and concise as possible while covering all relevant information on how to correctly use the class. All information included would extend to how (such as an example use of the class) and when to use the class, and any additional considerations such as synchronisation or threading. Specifically, comments describing the use of a class would be included with its declaration, and comments about the class operation and implementation should accompany the implementation of the class's methods.</w:t>
+      </w:r>
+    </w:p>
+    <w:p>
+      <w:pPr>
+        <w:rPr>
+          <w:lang w:val="en-US"/>
+        </w:rPr>
+      </w:pPr>
+    </w:p>
+    <w:p>
+      <w:pPr>
+        <w:rPr>
           <w:b/>
           <w:bCs/>
           <w:lang w:val="en-US"/>
@@ -48994,8 +48984,7 @@
           <w:bCs/>
           <w:lang w:val="en-US"/>
         </w:rPr>
-        <w:lastRenderedPageBreak/>
-        <w:t>File Comments</w:t>
+        <w:t>Function Comments</w:t>
       </w:r>
     </w:p>
     <w:p>
@@ -49008,7 +48997,7 @@
         <w:rPr>
           <w:lang w:val="en-US"/>
         </w:rPr>
-        <w:t>File comments describe the contents of a file. Due to the nature of the project, being non-commercial, the file comments should not need to include an author line or copyright notice. However, if a .h file declares multiple abstractions, a file-level comment should be used to describe the file contents and how the abstractions are related. The comment should be short, as the detailed documentation of individual abstractions should be in the region of said abstractions. If a file declares, implements, or tests exactly one abstraction that is documented by a comment at the point of declaration, then file comments are not required. All other files must have file comments. File comments should not be duplicated in the .cc as well as the .h, as they would likely end up diverging.</w:t>
+        <w:t xml:space="preserve">Similar to class comments, comments describing the use of a function should be at the function declaration and comments to describe the implementation of the function should be included with the function definition. </w:t>
       </w:r>
     </w:p>
     <w:p>
@@ -49017,10 +49006,23 @@
           <w:lang w:val="en-US"/>
         </w:rPr>
       </w:pPr>
+      <w:r>
+        <w:rPr>
+          <w:lang w:val="en-US"/>
+        </w:rPr>
+        <w:t xml:space="preserve">Function comments should not be unnecessarily verbose and should only cover what is not immediately obvious. At the function declaration, a comment may be an example of how to use the function. At the function definition, the comments should cover areas where the implementation is overly complex or not clear and not repeat comments in the function declaration. There should be very few comments on the function definition as good code should be clear on what it does without the need for any comments. </w:t>
+      </w:r>
     </w:p>
     <w:p>
       <w:pPr>
         <w:rPr>
+          <w:lang w:val="en-US"/>
+        </w:rPr>
+      </w:pPr>
+    </w:p>
+    <w:p>
+      <w:pPr>
+        <w:rPr>
           <w:b/>
           <w:bCs/>
           <w:lang w:val="en-US"/>
@@ -49032,7 +49034,7 @@
           <w:bCs/>
           <w:lang w:val="en-US"/>
         </w:rPr>
-        <w:t>Class Comments</w:t>
+        <w:t>Variable Comments</w:t>
       </w:r>
     </w:p>
     <w:p>
@@ -49045,7 +49047,7 @@
         <w:rPr>
           <w:lang w:val="en-US"/>
         </w:rPr>
-        <w:t>Every class or struct declaration where their use is not immediately evident should have a comment that describes its usage. The description should be as clear and concise as possible while covering all relevant information on how to correctly use the class. All information included would extend to how (such as an example use of the class) and when to use the class, and any additional considerations such as synchronisation or threading. Specifically, comments describing the use of a class would be included with its declaration, and comments about the class operation and implementation should accompany the implementation of the class's methods.</w:t>
+        <w:t>Variables should be named clearly enough to not need comments, however, comments may be needed in certain cases. For class data members, comments may be used for Sentinel Values, those used as flags or pointers, where their use is not immediately clear. Another circumstance is Global Variables, which should cover their use and why they are global.</w:t>
       </w:r>
     </w:p>
     <w:p>
@@ -49054,6 +49056,12 @@
           <w:lang w:val="en-US"/>
         </w:rPr>
       </w:pPr>
+      <w:r>
+        <w:rPr>
+          <w:lang w:val="en-US"/>
+        </w:rPr>
+        <w:br w:type="page"/>
+      </w:r>
     </w:p>
     <w:p>
       <w:pPr>
@@ -49069,7 +49077,8 @@
           <w:bCs/>
           <w:lang w:val="en-US"/>
         </w:rPr>
-        <w:t>Function Comments</w:t>
+        <w:lastRenderedPageBreak/>
+        <w:t>Implementation Comments</w:t>
       </w:r>
     </w:p>
     <w:p>
@@ -49078,19 +49087,11 @@
           <w:lang w:val="en-US"/>
         </w:rPr>
       </w:pPr>
-      <w:proofErr w:type="gramStart"/>
-      <w:r>
-        <w:rPr>
-          <w:lang w:val="en-US"/>
-        </w:rPr>
-        <w:t>Similar to</w:t>
-      </w:r>
-      <w:proofErr w:type="gramEnd"/>
-      <w:r>
-        <w:rPr>
-          <w:lang w:val="en-US"/>
-        </w:rPr>
-        <w:t xml:space="preserve"> class comments, comments describing the use of a function should be at the function declaration and comments to describe the implementation of the function should be included with the function definition. </w:t>
+      <w:r>
+        <w:rPr>
+          <w:lang w:val="en-US"/>
+        </w:rPr>
+        <w:t>While good code should need few comments, where the implementation may confuse, comments should be used. Complicated blocks of conde may have a proceeding comment to explain the purpose of the entire block. Individual lines of code where their use is not clear, or specific choices may not be clear, may also require commenting to prevent future problems.</w:t>
       </w:r>
     </w:p>
     <w:p>
@@ -49103,7 +49104,7 @@
         <w:rPr>
           <w:lang w:val="en-US"/>
         </w:rPr>
-        <w:t xml:space="preserve">Function comments should not be unnecessarily verbose and should only cover what is not immediately obvious. At the function declaration, a comment may be an example of how to use the function. At the function definition, the comments should cover areas where the implementation is overly complex or not clear and not repeat comments in the function declaration. There should be very few comments on the function definition as good code should be clear on what it does without the need for any comments. </w:t>
+        <w:t>Where the arguments of a function are not obvious, comments should be a last resort. Alternatives may include using named constants over literals, avoiding nesting functions in functions over using variables, replacing bool arguments with enum arguments.</w:t>
       </w:r>
     </w:p>
     <w:p>
@@ -49127,7 +49128,7 @@
           <w:bCs/>
           <w:lang w:val="en-US"/>
         </w:rPr>
-        <w:t>Variable Comments</w:t>
+        <w:t>Punctuation, Spelling and Grammar</w:t>
       </w:r>
     </w:p>
     <w:p>
@@ -49140,21 +49141,19 @@
         <w:rPr>
           <w:lang w:val="en-US"/>
         </w:rPr>
-        <w:t xml:space="preserve">Variables should be named clearly enough to not need </w:t>
-      </w:r>
-      <w:proofErr w:type="gramStart"/>
-      <w:r>
-        <w:rPr>
-          <w:lang w:val="en-US"/>
-        </w:rPr>
-        <w:t>comments,</w:t>
-      </w:r>
-      <w:proofErr w:type="gramEnd"/>
-      <w:r>
-        <w:rPr>
-          <w:lang w:val="en-US"/>
-        </w:rPr>
-        <w:t xml:space="preserve"> however, comments may be needed in certain cases. For class data members, comments may be used for Sentinel Values, those used as flags or pointers, where their use is not immediately clear. Another circumstance is Global Variables, which should cover their use and why they are global.</w:t>
+        <w:t xml:space="preserve">Comments should be easy to read themselves, so they should have good punctuation, spelling, and </w:t>
+      </w:r>
+      <w:r>
+        <w:rPr>
+          <w:lang w:val="en-US"/>
+        </w:rPr>
+        <w:t>grammar,</w:t>
+      </w:r>
+      <w:r>
+        <w:rPr>
+          <w:lang w:val="en-US"/>
+        </w:rPr>
+        <w:t xml:space="preserve"> including proper capitalisation, punctuation and complete sentences. Shorter, single line, comments may be written in a less formal shorthand as long as they are still readable, however, whole sentences should be the priority. </w:t>
       </w:r>
     </w:p>
     <w:p>
@@ -49163,12 +49162,6 @@
           <w:lang w:val="en-US"/>
         </w:rPr>
       </w:pPr>
-      <w:r>
-        <w:rPr>
-          <w:lang w:val="en-US"/>
-        </w:rPr>
-        <w:br w:type="page"/>
-      </w:r>
     </w:p>
     <w:p>
       <w:pPr>
@@ -49184,8 +49177,23 @@
           <w:bCs/>
           <w:lang w:val="en-US"/>
         </w:rPr>
-        <w:lastRenderedPageBreak/>
-        <w:t>Implementation Comments</w:t>
+        <w:t>TO</w:t>
+      </w:r>
+      <w:r>
+        <w:rPr>
+          <w:b/>
+          <w:bCs/>
+          <w:lang w:val="en-US"/>
+        </w:rPr>
+        <w:t>-</w:t>
+      </w:r>
+      <w:r>
+        <w:rPr>
+          <w:b/>
+          <w:bCs/>
+          <w:lang w:val="en-US"/>
+        </w:rPr>
+        <w:t>DO Comments</w:t>
       </w:r>
     </w:p>
     <w:p>
@@ -49198,7 +49206,7 @@
         <w:rPr>
           <w:lang w:val="en-US"/>
         </w:rPr>
-        <w:t>While good code should need few comments, where the implementation may confuse, comments should be used. Complicated blocks of conde may have a proceeding comment to explain the purpose of the entire block. Individual lines of code where their use is not clear, or specific choices may not be clear, may also require commenting to prevent future problems.</w:t>
+        <w:t xml:space="preserve">TODO comments may be used for short-term tasks, such as something you may do the next day. They should be written in the format: // TODO (&lt;NAME&gt;): &lt;TASK&gt;. By using TODO as a standard keyword, TODO messages can be easily searched for using a refactoring tool. TODO messages must be removed when the task is complete. The name attached to the task should almost always be the name of the task writer, to make sure that everyone is aware of who the task belongs to. If the task is addressed to another person, that person should also be informed directly of the task having been added. </w:t>
       </w:r>
     </w:p>
     <w:p>
@@ -49207,37 +49215,44 @@
           <w:lang w:val="en-US"/>
         </w:rPr>
       </w:pPr>
-      <w:r>
-        <w:rPr>
-          <w:lang w:val="en-US"/>
-        </w:rPr>
-        <w:t xml:space="preserve">Where the arguments of a function are not obvious, comments should be a last resort. Alternatives may include using named constants over literals, avoiding nesting functions in functions over using variables, replacing bool arguments with </w:t>
-      </w:r>
-      <w:proofErr w:type="spellStart"/>
-      <w:r>
-        <w:rPr>
-          <w:lang w:val="en-US"/>
-        </w:rPr>
-        <w:t>enum</w:t>
-      </w:r>
-      <w:proofErr w:type="spellEnd"/>
-      <w:r>
-        <w:rPr>
-          <w:lang w:val="en-US"/>
-        </w:rPr>
-        <w:t xml:space="preserve"> arguments.</w:t>
-      </w:r>
     </w:p>
     <w:p>
       <w:pPr>
-        <w:rPr>
-          <w:lang w:val="en-US"/>
-        </w:rPr>
-      </w:pPr>
+        <w:pStyle w:val="Heading3"/>
+        <w:rPr>
+          <w:lang w:val="en-US"/>
+        </w:rPr>
+      </w:pPr>
+      <w:r>
+        <w:rPr>
+          <w:lang w:val="en-US"/>
+        </w:rPr>
+        <w:t>Formatting:</w:t>
+      </w:r>
     </w:p>
     <w:p>
       <w:pPr>
         <w:rPr>
+          <w:lang w:val="en-US"/>
+        </w:rPr>
+      </w:pPr>
+      <w:r>
+        <w:rPr>
+          <w:lang w:val="en-US"/>
+        </w:rPr>
+        <w:t>Code formatting is arbitrary but following the same guide helps keep consistency and make code easier to understand.</w:t>
+      </w:r>
+    </w:p>
+    <w:p>
+      <w:pPr>
+        <w:rPr>
+          <w:lang w:val="en-US"/>
+        </w:rPr>
+      </w:pPr>
+    </w:p>
+    <w:p>
+      <w:pPr>
+        <w:rPr>
           <w:b/>
           <w:bCs/>
           <w:lang w:val="en-US"/>
@@ -49249,7 +49264,7 @@
           <w:bCs/>
           <w:lang w:val="en-US"/>
         </w:rPr>
-        <w:t>Punctuation, Spelling and Grammar</w:t>
+        <w:t>Line length</w:t>
       </w:r>
     </w:p>
     <w:p>
@@ -49262,49 +49277,7 @@
         <w:rPr>
           <w:lang w:val="en-US"/>
         </w:rPr>
-        <w:t xml:space="preserve">Comments should be easy to read themselves, so they should have good punctuation, spelling, and </w:t>
-      </w:r>
-      <w:proofErr w:type="gramStart"/>
-      <w:r>
-        <w:rPr>
-          <w:lang w:val="en-US"/>
-        </w:rPr>
-        <w:t>grammar;</w:t>
-      </w:r>
-      <w:proofErr w:type="gramEnd"/>
-      <w:r>
-        <w:rPr>
-          <w:lang w:val="en-US"/>
-        </w:rPr>
-        <w:t xml:space="preserve"> including proper </w:t>
-      </w:r>
-      <w:proofErr w:type="spellStart"/>
-      <w:r>
-        <w:rPr>
-          <w:lang w:val="en-US"/>
-        </w:rPr>
-        <w:t>capitalisation</w:t>
-      </w:r>
-      <w:proofErr w:type="spellEnd"/>
-      <w:r>
-        <w:rPr>
-          <w:lang w:val="en-US"/>
-        </w:rPr>
-        <w:t xml:space="preserve">, punctuation and complete sentences. Shorter, single line, comments may be written in a less formal shorthand </w:t>
-      </w:r>
-      <w:proofErr w:type="gramStart"/>
-      <w:r>
-        <w:rPr>
-          <w:lang w:val="en-US"/>
-        </w:rPr>
-        <w:t>as long as</w:t>
-      </w:r>
-      <w:proofErr w:type="gramEnd"/>
-      <w:r>
-        <w:rPr>
-          <w:lang w:val="en-US"/>
-        </w:rPr>
-        <w:t xml:space="preserve"> they are still readable, however, whole sentences should be the priority. </w:t>
+        <w:t>A line of code should always remain under 80 characters, this helps keep the code readable and understandable. It will be common that function declarations and returns will exceed the 80-character limit in this case it should be broken up onto separate lines.</w:t>
       </w:r>
     </w:p>
     <w:p>
@@ -49313,10 +49286,42 @@
           <w:lang w:val="en-US"/>
         </w:rPr>
       </w:pPr>
+      <w:r>
+        <w:rPr>
+          <w:lang w:val="en-US"/>
+        </w:rPr>
+        <w:t>Parameter names should be short but clear if possible, to assist in keeping code short.</w:t>
+      </w:r>
     </w:p>
     <w:p>
       <w:pPr>
         <w:rPr>
+          <w:lang w:val="en-US"/>
+        </w:rPr>
+      </w:pPr>
+      <w:r>
+        <w:rPr>
+          <w:lang w:val="en-US"/>
+        </w:rPr>
+        <w:t>The use of tabs is preferred in this project and should be used in favour of spaces.</w:t>
+      </w:r>
+    </w:p>
+    <w:p>
+      <w:pPr>
+        <w:rPr>
+          <w:lang w:val="en-US"/>
+        </w:rPr>
+      </w:pPr>
+      <w:r>
+        <w:rPr>
+          <w:lang w:val="en-US"/>
+        </w:rPr>
+        <w:t>Boolean expressions should also be broken up while the logical operators should always be at the end of the line.</w:t>
+      </w:r>
+    </w:p>
+    <w:p>
+      <w:pPr>
+        <w:rPr>
           <w:b/>
           <w:bCs/>
           <w:lang w:val="en-US"/>
@@ -49328,23 +49333,45 @@
           <w:bCs/>
           <w:lang w:val="en-US"/>
         </w:rPr>
-        <w:t>TO</w:t>
-      </w:r>
-      <w:r>
+        <w:lastRenderedPageBreak/>
+        <w:t>Class format</w:t>
+      </w:r>
+    </w:p>
+    <w:p>
+      <w:pPr>
+        <w:rPr>
+          <w:lang w:val="en-US"/>
+        </w:rPr>
+      </w:pPr>
+      <w:r>
+        <w:rPr>
+          <w:lang w:val="en-US"/>
+        </w:rPr>
+        <w:t>Sections should be placed in order, public, protected and private.</w:t>
+      </w:r>
+    </w:p>
+    <w:p>
+      <w:pPr>
+        <w:rPr>
+          <w:lang w:val="en-US"/>
+        </w:rPr>
+      </w:pPr>
+    </w:p>
+    <w:p>
+      <w:pPr>
         <w:rPr>
           <w:b/>
           <w:bCs/>
           <w:lang w:val="en-US"/>
         </w:rPr>
-        <w:t>-</w:t>
-      </w:r>
+      </w:pPr>
       <w:r>
         <w:rPr>
           <w:b/>
           <w:bCs/>
           <w:lang w:val="en-US"/>
         </w:rPr>
-        <w:t>DO Comments</w:t>
+        <w:t>Whitespace</w:t>
       </w:r>
     </w:p>
     <w:p>
@@ -49357,227 +49384,7 @@
         <w:rPr>
           <w:lang w:val="en-US"/>
         </w:rPr>
-        <w:t xml:space="preserve">TODO comments may be used for short-term tasks, such as something you may do the next day. They should be written in the format: // TODO (&lt;NAME&gt;): &lt;TASK&gt;. By using TODO as a standard keyword, TODO messages can be easily searched for using a refactoring tool. TODO messages must be removed when the task is complete. The name attached to the task should almost always be the name of the task writer, to make sure that everyone is aware of who the task belongs to. If the task is addressed to another person, that person should also be informed directly of the task having been added. </w:t>
-      </w:r>
-    </w:p>
-    <w:p>
-      <w:pPr>
-        <w:rPr>
-          <w:lang w:val="en-US"/>
-        </w:rPr>
-      </w:pPr>
-    </w:p>
-    <w:p>
-      <w:pPr>
-        <w:pStyle w:val="Heading3"/>
-        <w:rPr>
-          <w:lang w:val="en-US"/>
-        </w:rPr>
-      </w:pPr>
-      <w:r>
-        <w:rPr>
-          <w:lang w:val="en-US"/>
-        </w:rPr>
-        <w:t>Formatting:</w:t>
-      </w:r>
-    </w:p>
-    <w:p>
-      <w:pPr>
-        <w:rPr>
-          <w:lang w:val="en-US"/>
-        </w:rPr>
-      </w:pPr>
-      <w:r>
-        <w:rPr>
-          <w:lang w:val="en-US"/>
-        </w:rPr>
-        <w:t>Code formatting is arbitrary but following the same guide helps keep consistency and make code easier to understand.</w:t>
-      </w:r>
-    </w:p>
-    <w:p>
-      <w:pPr>
-        <w:rPr>
-          <w:lang w:val="en-US"/>
-        </w:rPr>
-      </w:pPr>
-    </w:p>
-    <w:p>
-      <w:pPr>
-        <w:rPr>
-          <w:b/>
-          <w:bCs/>
-          <w:lang w:val="en-US"/>
-        </w:rPr>
-      </w:pPr>
-      <w:r>
-        <w:rPr>
-          <w:b/>
-          <w:bCs/>
-          <w:lang w:val="en-US"/>
-        </w:rPr>
-        <w:t>Line length</w:t>
-      </w:r>
-    </w:p>
-    <w:p>
-      <w:pPr>
-        <w:rPr>
-          <w:lang w:val="en-US"/>
-        </w:rPr>
-      </w:pPr>
-      <w:r>
-        <w:rPr>
-          <w:lang w:val="en-US"/>
-        </w:rPr>
-        <w:t>A line of code should always remain under 80 characters, this helps keep the code readable and understandable. It will be common that function declarations and returns will exceed the 80-character limit in this case it should be broken up onto separate lines.</w:t>
-      </w:r>
-    </w:p>
-    <w:p>
-      <w:pPr>
-        <w:rPr>
-          <w:lang w:val="en-US"/>
-        </w:rPr>
-      </w:pPr>
-      <w:r>
-        <w:rPr>
-          <w:lang w:val="en-US"/>
-        </w:rPr>
-        <w:t>Parameter names should be short but clear if possible, to assist in keeping code short.</w:t>
-      </w:r>
-    </w:p>
-    <w:p>
-      <w:pPr>
-        <w:rPr>
-          <w:lang w:val="en-US"/>
-        </w:rPr>
-      </w:pPr>
-      <w:r>
-        <w:rPr>
-          <w:lang w:val="en-US"/>
-        </w:rPr>
-        <w:t xml:space="preserve">The use of tabs is preferred in this project and should be used in </w:t>
-      </w:r>
-      <w:proofErr w:type="spellStart"/>
-      <w:r>
-        <w:rPr>
-          <w:lang w:val="en-US"/>
-        </w:rPr>
-        <w:t>favour</w:t>
-      </w:r>
-      <w:proofErr w:type="spellEnd"/>
-      <w:r>
-        <w:rPr>
-          <w:lang w:val="en-US"/>
-        </w:rPr>
-        <w:t xml:space="preserve"> of spaces.</w:t>
-      </w:r>
-    </w:p>
-    <w:p>
-      <w:pPr>
-        <w:rPr>
-          <w:lang w:val="en-US"/>
-        </w:rPr>
-      </w:pPr>
-      <w:r>
-        <w:rPr>
-          <w:lang w:val="en-US"/>
-        </w:rPr>
-        <w:t>Boolean expressions should also be broken up while the logical operators should always be at the end of the line.</w:t>
-      </w:r>
-    </w:p>
-    <w:p>
-      <w:pPr>
-        <w:rPr>
-          <w:b/>
-          <w:bCs/>
-          <w:lang w:val="en-US"/>
-        </w:rPr>
-      </w:pPr>
-      <w:r>
-        <w:rPr>
-          <w:b/>
-          <w:bCs/>
-          <w:lang w:val="en-US"/>
-        </w:rPr>
-        <w:lastRenderedPageBreak/>
-        <w:t>Class format</w:t>
-      </w:r>
-    </w:p>
-    <w:p>
-      <w:pPr>
-        <w:rPr>
-          <w:lang w:val="en-US"/>
-        </w:rPr>
-      </w:pPr>
-      <w:r>
-        <w:rPr>
-          <w:lang w:val="en-US"/>
-        </w:rPr>
-        <w:t xml:space="preserve">Sections should be placed in order, public, </w:t>
-      </w:r>
-      <w:proofErr w:type="gramStart"/>
-      <w:r>
-        <w:rPr>
-          <w:lang w:val="en-US"/>
-        </w:rPr>
-        <w:t>protected</w:t>
-      </w:r>
-      <w:proofErr w:type="gramEnd"/>
-      <w:r>
-        <w:rPr>
-          <w:lang w:val="en-US"/>
-        </w:rPr>
-        <w:t xml:space="preserve"> and private.</w:t>
-      </w:r>
-    </w:p>
-    <w:p>
-      <w:pPr>
-        <w:rPr>
-          <w:lang w:val="en-US"/>
-        </w:rPr>
-      </w:pPr>
-    </w:p>
-    <w:p>
-      <w:pPr>
-        <w:rPr>
-          <w:b/>
-          <w:bCs/>
-          <w:lang w:val="en-US"/>
-        </w:rPr>
-      </w:pPr>
-      <w:r>
-        <w:rPr>
-          <w:b/>
-          <w:bCs/>
-          <w:lang w:val="en-US"/>
-        </w:rPr>
-        <w:t>Whitespace</w:t>
-      </w:r>
-    </w:p>
-    <w:p>
-      <w:pPr>
-        <w:rPr>
-          <w:lang w:val="en-US"/>
-        </w:rPr>
-      </w:pPr>
-      <w:r>
-        <w:rPr>
-          <w:lang w:val="en-US"/>
-        </w:rPr>
-        <w:t xml:space="preserve">Try to </w:t>
-      </w:r>
-      <w:proofErr w:type="spellStart"/>
-      <w:r>
-        <w:rPr>
-          <w:lang w:val="en-US"/>
-        </w:rPr>
-        <w:t>minimise</w:t>
-      </w:r>
-      <w:proofErr w:type="spellEnd"/>
-      <w:r>
-        <w:rPr>
-          <w:lang w:val="en-US"/>
-        </w:rPr>
-        <w:t xml:space="preserve"> vertical white space, they should be considered the ending to a paragraph and used sparingly to help separate ideas. Overuse of whitespace will make code more difficult to follow. Simply use them where they are thought to be appropriate, such as separating comments and functions.</w:t>
+        <w:t>Try to minimise vertical white space, they should be considered the ending to a paragraph and used sparingly to help separate ideas. Overuse of whitespace will make code more difficult to follow. Simply use them where they are thought to be appropriate, such as separating comments and functions.</w:t>
       </w:r>
     </w:p>
     <w:p>
@@ -49650,21 +49457,7 @@
         <w:rPr>
           <w:lang w:val="en-US"/>
         </w:rPr>
-        <w:t xml:space="preserve">You should use tests that are specific and precise, try to avoid a complex test in </w:t>
-      </w:r>
-      <w:proofErr w:type="spellStart"/>
-      <w:r>
-        <w:rPr>
-          <w:lang w:val="en-US"/>
-        </w:rPr>
-        <w:t>favour</w:t>
-      </w:r>
-      <w:proofErr w:type="spellEnd"/>
-      <w:r>
-        <w:rPr>
-          <w:lang w:val="en-US"/>
-        </w:rPr>
-        <w:t xml:space="preserve"> of smaller tests. You should </w:t>
+        <w:t xml:space="preserve">You should use tests that are specific and precise, try to avoid a complex test in favour of smaller tests. You should </w:t>
       </w:r>
       <w:r>
         <w:rPr>
@@ -49708,21 +49501,7 @@
         <w:rPr>
           <w:lang w:val="en-US"/>
         </w:rPr>
-        <w:t xml:space="preserve">You should aim to group similar tests and name each </w:t>
-      </w:r>
-      <w:proofErr w:type="gramStart"/>
-      <w:r>
-        <w:rPr>
-          <w:lang w:val="en-US"/>
-        </w:rPr>
-        <w:t>test</w:t>
-      </w:r>
-      <w:proofErr w:type="gramEnd"/>
-      <w:r>
-        <w:rPr>
-          <w:lang w:val="en-US"/>
-        </w:rPr>
-        <w:t xml:space="preserve"> so you know what it is checking to help with the debugging later on.</w:t>
+        <w:t>You should aim to group similar tests and name each test so you know what it is checking to help with the debugging later on.</w:t>
       </w:r>
     </w:p>
     <w:sectPr>
@@ -49940,6 +49719,118 @@
     </w:lvl>
   </w:abstractNum>
   <w:abstractNum w:abstractNumId="2" w15:restartNumberingAfterBreak="0">
+    <w:nsid w:val="063844EB"/>
+    <w:multiLevelType w:val="hybridMultilevel"/>
+    <w:tmpl w:val="CB261402"/>
+    <w:lvl w:ilvl="0" w:tplc="3FA8692A">
+      <w:numFmt w:val="bullet"/>
+      <w:lvlText w:val="-"/>
+      <w:lvlJc w:val="left"/>
+      <w:pPr>
+        <w:ind w:left="720" w:hanging="360"/>
+      </w:pPr>
+      <w:rPr>
+        <w:rFonts w:ascii="Calibri" w:eastAsiaTheme="minorHAnsi" w:hAnsi="Calibri" w:cs="Calibri" w:hint="default"/>
+      </w:rPr>
+    </w:lvl>
+    <w:lvl w:ilvl="1" w:tplc="08090003" w:tentative="1">
+      <w:start w:val="1"/>
+      <w:numFmt w:val="bullet"/>
+      <w:lvlText w:val="o"/>
+      <w:lvlJc w:val="left"/>
+      <w:pPr>
+        <w:ind w:left="1440" w:hanging="360"/>
+      </w:pPr>
+      <w:rPr>
+        <w:rFonts w:ascii="Courier New" w:hAnsi="Courier New" w:cs="Courier New" w:hint="default"/>
+      </w:rPr>
+    </w:lvl>
+    <w:lvl w:ilvl="2" w:tplc="08090005" w:tentative="1">
+      <w:start w:val="1"/>
+      <w:numFmt w:val="bullet"/>
+      <w:lvlText w:val=""/>
+      <w:lvlJc w:val="left"/>
+      <w:pPr>
+        <w:ind w:left="2160" w:hanging="360"/>
+      </w:pPr>
+      <w:rPr>
+        <w:rFonts w:ascii="Wingdings" w:hAnsi="Wingdings" w:hint="default"/>
+      </w:rPr>
+    </w:lvl>
+    <w:lvl w:ilvl="3" w:tplc="08090001" w:tentative="1">
+      <w:start w:val="1"/>
+      <w:numFmt w:val="bullet"/>
+      <w:lvlText w:val=""/>
+      <w:lvlJc w:val="left"/>
+      <w:pPr>
+        <w:ind w:left="2880" w:hanging="360"/>
+      </w:pPr>
+      <w:rPr>
+        <w:rFonts w:ascii="Symbol" w:hAnsi="Symbol" w:hint="default"/>
+      </w:rPr>
+    </w:lvl>
+    <w:lvl w:ilvl="4" w:tplc="08090003" w:tentative="1">
+      <w:start w:val="1"/>
+      <w:numFmt w:val="bullet"/>
+      <w:lvlText w:val="o"/>
+      <w:lvlJc w:val="left"/>
+      <w:pPr>
+        <w:ind w:left="3600" w:hanging="360"/>
+      </w:pPr>
+      <w:rPr>
+        <w:rFonts w:ascii="Courier New" w:hAnsi="Courier New" w:cs="Courier New" w:hint="default"/>
+      </w:rPr>
+    </w:lvl>
+    <w:lvl w:ilvl="5" w:tplc="08090005" w:tentative="1">
+      <w:start w:val="1"/>
+      <w:numFmt w:val="bullet"/>
+      <w:lvlText w:val=""/>
+      <w:lvlJc w:val="left"/>
+      <w:pPr>
+        <w:ind w:left="4320" w:hanging="360"/>
+      </w:pPr>
+      <w:rPr>
+        <w:rFonts w:ascii="Wingdings" w:hAnsi="Wingdings" w:hint="default"/>
+      </w:rPr>
+    </w:lvl>
+    <w:lvl w:ilvl="6" w:tplc="08090001" w:tentative="1">
+      <w:start w:val="1"/>
+      <w:numFmt w:val="bullet"/>
+      <w:lvlText w:val=""/>
+      <w:lvlJc w:val="left"/>
+      <w:pPr>
+        <w:ind w:left="5040" w:hanging="360"/>
+      </w:pPr>
+      <w:rPr>
+        <w:rFonts w:ascii="Symbol" w:hAnsi="Symbol" w:hint="default"/>
+      </w:rPr>
+    </w:lvl>
+    <w:lvl w:ilvl="7" w:tplc="08090003" w:tentative="1">
+      <w:start w:val="1"/>
+      <w:numFmt w:val="bullet"/>
+      <w:lvlText w:val="o"/>
+      <w:lvlJc w:val="left"/>
+      <w:pPr>
+        <w:ind w:left="5760" w:hanging="360"/>
+      </w:pPr>
+      <w:rPr>
+        <w:rFonts w:ascii="Courier New" w:hAnsi="Courier New" w:cs="Courier New" w:hint="default"/>
+      </w:rPr>
+    </w:lvl>
+    <w:lvl w:ilvl="8" w:tplc="08090005" w:tentative="1">
+      <w:start w:val="1"/>
+      <w:numFmt w:val="bullet"/>
+      <w:lvlText w:val=""/>
+      <w:lvlJc w:val="left"/>
+      <w:pPr>
+        <w:ind w:left="6480" w:hanging="360"/>
+      </w:pPr>
+      <w:rPr>
+        <w:rFonts w:ascii="Wingdings" w:hAnsi="Wingdings" w:hint="default"/>
+      </w:rPr>
+    </w:lvl>
+  </w:abstractNum>
+  <w:abstractNum w:abstractNumId="3" w15:restartNumberingAfterBreak="0">
     <w:nsid w:val="10F54CFB"/>
     <w:multiLevelType w:val="hybridMultilevel"/>
     <w:tmpl w:val="EA5C518A"/>
@@ -50025,7 +49916,7 @@
       </w:pPr>
     </w:lvl>
   </w:abstractNum>
-  <w:abstractNum w:abstractNumId="3" w15:restartNumberingAfterBreak="0">
+  <w:abstractNum w:abstractNumId="4" w15:restartNumberingAfterBreak="0">
     <w:nsid w:val="113143AE"/>
     <w:multiLevelType w:val="hybridMultilevel"/>
     <w:tmpl w:val="97260AE8"/>
@@ -50114,7 +50005,7 @@
       </w:pPr>
     </w:lvl>
   </w:abstractNum>
-  <w:abstractNum w:abstractNumId="4" w15:restartNumberingAfterBreak="0">
+  <w:abstractNum w:abstractNumId="5" w15:restartNumberingAfterBreak="0">
     <w:nsid w:val="1A7E00CD"/>
     <w:multiLevelType w:val="hybridMultilevel"/>
     <w:tmpl w:val="C098F770"/>
@@ -50227,7 +50118,7 @@
       </w:rPr>
     </w:lvl>
   </w:abstractNum>
-  <w:abstractNum w:abstractNumId="5" w15:restartNumberingAfterBreak="0">
+  <w:abstractNum w:abstractNumId="6" w15:restartNumberingAfterBreak="0">
     <w:nsid w:val="21AE59F8"/>
     <w:multiLevelType w:val="hybridMultilevel"/>
     <w:tmpl w:val="B31A7B78"/>
@@ -50313,7 +50204,7 @@
       </w:pPr>
     </w:lvl>
   </w:abstractNum>
-  <w:abstractNum w:abstractNumId="6" w15:restartNumberingAfterBreak="0">
+  <w:abstractNum w:abstractNumId="7" w15:restartNumberingAfterBreak="0">
     <w:nsid w:val="30835347"/>
     <w:multiLevelType w:val="hybridMultilevel"/>
     <w:tmpl w:val="41D4E61C"/>
@@ -50426,7 +50317,7 @@
       </w:rPr>
     </w:lvl>
   </w:abstractNum>
-  <w:abstractNum w:abstractNumId="7" w15:restartNumberingAfterBreak="0">
+  <w:abstractNum w:abstractNumId="8" w15:restartNumberingAfterBreak="0">
     <w:nsid w:val="394E13D1"/>
     <w:multiLevelType w:val="hybridMultilevel"/>
     <w:tmpl w:val="B8C62DC6"/>
@@ -50539,7 +50430,7 @@
       </w:rPr>
     </w:lvl>
   </w:abstractNum>
-  <w:abstractNum w:abstractNumId="8" w15:restartNumberingAfterBreak="0">
+  <w:abstractNum w:abstractNumId="9" w15:restartNumberingAfterBreak="0">
     <w:nsid w:val="39EE2BB7"/>
     <w:multiLevelType w:val="hybridMultilevel"/>
     <w:tmpl w:val="91CA6FD0"/>
@@ -50652,7 +50543,7 @@
       </w:rPr>
     </w:lvl>
   </w:abstractNum>
-  <w:abstractNum w:abstractNumId="9" w15:restartNumberingAfterBreak="0">
+  <w:abstractNum w:abstractNumId="10" w15:restartNumberingAfterBreak="0">
     <w:nsid w:val="3B7A6872"/>
     <w:multiLevelType w:val="hybridMultilevel"/>
     <w:tmpl w:val="7BD887B8"/>
@@ -50738,7 +50629,7 @@
       </w:pPr>
     </w:lvl>
   </w:abstractNum>
-  <w:abstractNum w:abstractNumId="10" w15:restartNumberingAfterBreak="0">
+  <w:abstractNum w:abstractNumId="11" w15:restartNumberingAfterBreak="0">
     <w:nsid w:val="4613081D"/>
     <w:multiLevelType w:val="hybridMultilevel"/>
     <w:tmpl w:val="F01CFE96"/>
@@ -50851,7 +50742,7 @@
       </w:rPr>
     </w:lvl>
   </w:abstractNum>
-  <w:abstractNum w:abstractNumId="11" w15:restartNumberingAfterBreak="0">
+  <w:abstractNum w:abstractNumId="12" w15:restartNumberingAfterBreak="0">
     <w:nsid w:val="5384352C"/>
     <w:multiLevelType w:val="hybridMultilevel"/>
     <w:tmpl w:val="145C4E70"/>
@@ -50964,7 +50855,7 @@
       </w:rPr>
     </w:lvl>
   </w:abstractNum>
-  <w:abstractNum w:abstractNumId="12" w15:restartNumberingAfterBreak="0">
+  <w:abstractNum w:abstractNumId="13" w15:restartNumberingAfterBreak="0">
     <w:nsid w:val="7C7D0BAF"/>
     <w:multiLevelType w:val="hybridMultilevel"/>
     <w:tmpl w:val="EC08B0F6"/>
@@ -51053,7 +50944,119 @@
       </w:pPr>
     </w:lvl>
   </w:abstractNum>
-  <w:abstractNum w:abstractNumId="13" w15:restartNumberingAfterBreak="0">
+  <w:abstractNum w:abstractNumId="14" w15:restartNumberingAfterBreak="0">
+    <w:nsid w:val="7CD0132F"/>
+    <w:multiLevelType w:val="hybridMultilevel"/>
+    <w:tmpl w:val="5BC888E0"/>
+    <w:lvl w:ilvl="0" w:tplc="FF5AB58C">
+      <w:numFmt w:val="bullet"/>
+      <w:lvlText w:val="-"/>
+      <w:lvlJc w:val="left"/>
+      <w:pPr>
+        <w:ind w:left="360" w:hanging="360"/>
+      </w:pPr>
+      <w:rPr>
+        <w:rFonts w:ascii="Calibri" w:eastAsiaTheme="minorHAnsi" w:hAnsi="Calibri" w:cs="Calibri" w:hint="default"/>
+      </w:rPr>
+    </w:lvl>
+    <w:lvl w:ilvl="1" w:tplc="08090003">
+      <w:start w:val="1"/>
+      <w:numFmt w:val="bullet"/>
+      <w:lvlText w:val="o"/>
+      <w:lvlJc w:val="left"/>
+      <w:pPr>
+        <w:ind w:left="1080" w:hanging="360"/>
+      </w:pPr>
+      <w:rPr>
+        <w:rFonts w:ascii="Courier New" w:hAnsi="Courier New" w:cs="Courier New" w:hint="default"/>
+      </w:rPr>
+    </w:lvl>
+    <w:lvl w:ilvl="2" w:tplc="08090005">
+      <w:start w:val="1"/>
+      <w:numFmt w:val="bullet"/>
+      <w:lvlText w:val=""/>
+      <w:lvlJc w:val="left"/>
+      <w:pPr>
+        <w:ind w:left="1800" w:hanging="360"/>
+      </w:pPr>
+      <w:rPr>
+        <w:rFonts w:ascii="Wingdings" w:hAnsi="Wingdings" w:hint="default"/>
+      </w:rPr>
+    </w:lvl>
+    <w:lvl w:ilvl="3" w:tplc="08090001" w:tentative="1">
+      <w:start w:val="1"/>
+      <w:numFmt w:val="bullet"/>
+      <w:lvlText w:val=""/>
+      <w:lvlJc w:val="left"/>
+      <w:pPr>
+        <w:ind w:left="2520" w:hanging="360"/>
+      </w:pPr>
+      <w:rPr>
+        <w:rFonts w:ascii="Symbol" w:hAnsi="Symbol" w:hint="default"/>
+      </w:rPr>
+    </w:lvl>
+    <w:lvl w:ilvl="4" w:tplc="08090003" w:tentative="1">
+      <w:start w:val="1"/>
+      <w:numFmt w:val="bullet"/>
+      <w:lvlText w:val="o"/>
+      <w:lvlJc w:val="left"/>
+      <w:pPr>
+        <w:ind w:left="3240" w:hanging="360"/>
+      </w:pPr>
+      <w:rPr>
+        <w:rFonts w:ascii="Courier New" w:hAnsi="Courier New" w:cs="Courier New" w:hint="default"/>
+      </w:rPr>
+    </w:lvl>
+    <w:lvl w:ilvl="5" w:tplc="08090005" w:tentative="1">
+      <w:start w:val="1"/>
+      <w:numFmt w:val="bullet"/>
+      <w:lvlText w:val=""/>
+      <w:lvlJc w:val="left"/>
+      <w:pPr>
+        <w:ind w:left="3960" w:hanging="360"/>
+      </w:pPr>
+      <w:rPr>
+        <w:rFonts w:ascii="Wingdings" w:hAnsi="Wingdings" w:hint="default"/>
+      </w:rPr>
+    </w:lvl>
+    <w:lvl w:ilvl="6" w:tplc="08090001" w:tentative="1">
+      <w:start w:val="1"/>
+      <w:numFmt w:val="bullet"/>
+      <w:lvlText w:val=""/>
+      <w:lvlJc w:val="left"/>
+      <w:pPr>
+        <w:ind w:left="4680" w:hanging="360"/>
+      </w:pPr>
+      <w:rPr>
+        <w:rFonts w:ascii="Symbol" w:hAnsi="Symbol" w:hint="default"/>
+      </w:rPr>
+    </w:lvl>
+    <w:lvl w:ilvl="7" w:tplc="08090003" w:tentative="1">
+      <w:start w:val="1"/>
+      <w:numFmt w:val="bullet"/>
+      <w:lvlText w:val="o"/>
+      <w:lvlJc w:val="left"/>
+      <w:pPr>
+        <w:ind w:left="5400" w:hanging="360"/>
+      </w:pPr>
+      <w:rPr>
+        <w:rFonts w:ascii="Courier New" w:hAnsi="Courier New" w:cs="Courier New" w:hint="default"/>
+      </w:rPr>
+    </w:lvl>
+    <w:lvl w:ilvl="8" w:tplc="08090005" w:tentative="1">
+      <w:start w:val="1"/>
+      <w:numFmt w:val="bullet"/>
+      <w:lvlText w:val=""/>
+      <w:lvlJc w:val="left"/>
+      <w:pPr>
+        <w:ind w:left="6120" w:hanging="360"/>
+      </w:pPr>
+      <w:rPr>
+        <w:rFonts w:ascii="Wingdings" w:hAnsi="Wingdings" w:hint="default"/>
+      </w:rPr>
+    </w:lvl>
+  </w:abstractNum>
+  <w:abstractNum w:abstractNumId="15" w15:restartNumberingAfterBreak="0">
     <w:nsid w:val="7E030346"/>
     <w:multiLevelType w:val="hybridMultilevel"/>
     <w:tmpl w:val="65EA2F8A"/>
@@ -51167,46 +51170,52 @@
     </w:lvl>
   </w:abstractNum>
   <w:num w:numId="1">
+    <w:abstractNumId w:val="7"/>
+  </w:num>
+  <w:num w:numId="2">
+    <w:abstractNumId w:val="10"/>
+  </w:num>
+  <w:num w:numId="3">
+    <w:abstractNumId w:val="13"/>
+  </w:num>
+  <w:num w:numId="4">
     <w:abstractNumId w:val="6"/>
   </w:num>
-  <w:num w:numId="2">
-    <w:abstractNumId w:val="9"/>
+  <w:num w:numId="5">
+    <w:abstractNumId w:val="4"/>
   </w:num>
-  <w:num w:numId="3">
-    <w:abstractNumId w:val="12"/>
-  </w:num>
-  <w:num w:numId="4">
+  <w:num w:numId="6">
     <w:abstractNumId w:val="5"/>
   </w:num>
-  <w:num w:numId="5">
-    <w:abstractNumId w:val="3"/>
-  </w:num>
-  <w:num w:numId="6">
-    <w:abstractNumId w:val="4"/>
-  </w:num>
   <w:num w:numId="7">
-    <w:abstractNumId w:val="13"/>
+    <w:abstractNumId w:val="15"/>
   </w:num>
   <w:num w:numId="8">
-    <w:abstractNumId w:val="7"/>
+    <w:abstractNumId w:val="8"/>
   </w:num>
   <w:num w:numId="9">
-    <w:abstractNumId w:val="8"/>
+    <w:abstractNumId w:val="9"/>
   </w:num>
   <w:num w:numId="10">
     <w:abstractNumId w:val="0"/>
   </w:num>
   <w:num w:numId="11">
+    <w:abstractNumId w:val="12"/>
+  </w:num>
+  <w:num w:numId="12">
     <w:abstractNumId w:val="11"/>
   </w:num>
-  <w:num w:numId="12">
-    <w:abstractNumId w:val="10"/>
-  </w:num>
   <w:num w:numId="13">
-    <w:abstractNumId w:val="2"/>
+    <w:abstractNumId w:val="3"/>
   </w:num>
   <w:num w:numId="14">
     <w:abstractNumId w:val="1"/>
+  </w:num>
+  <w:num w:numId="15">
+    <w:abstractNumId w:val="14"/>
+  </w:num>
+  <w:num w:numId="16">
+    <w:abstractNumId w:val="2"/>
   </w:num>
 </w:numbering>
 </file>
@@ -51847,6 +51856,85 @@
       <w:szCs w:val="18"/>
     </w:rPr>
   </w:style>
+  <w:style w:type="table" w:styleId="GridTable4-Accent1">
+    <w:name w:val="Grid Table 4 Accent 1"/>
+    <w:basedOn w:val="TableNormal"/>
+    <w:uiPriority w:val="49"/>
+    <w:rsid w:val="002C0D32"/>
+    <w:pPr>
+      <w:spacing w:after="0" w:line="240" w:lineRule="auto"/>
+    </w:pPr>
+    <w:rPr>
+      <w:rFonts w:eastAsiaTheme="minorEastAsia"/>
+    </w:rPr>
+    <w:tblPr>
+      <w:tblStyleRowBandSize w:val="1"/>
+      <w:tblStyleColBandSize w:val="1"/>
+      <w:tblBorders>
+        <w:top w:val="single" w:sz="4" w:space="0" w:color="8EAADB" w:themeColor="accent1" w:themeTint="99"/>
+        <w:left w:val="single" w:sz="4" w:space="0" w:color="8EAADB" w:themeColor="accent1" w:themeTint="99"/>
+        <w:bottom w:val="single" w:sz="4" w:space="0" w:color="8EAADB" w:themeColor="accent1" w:themeTint="99"/>
+        <w:right w:val="single" w:sz="4" w:space="0" w:color="8EAADB" w:themeColor="accent1" w:themeTint="99"/>
+        <w:insideH w:val="single" w:sz="4" w:space="0" w:color="8EAADB" w:themeColor="accent1" w:themeTint="99"/>
+        <w:insideV w:val="single" w:sz="4" w:space="0" w:color="8EAADB" w:themeColor="accent1" w:themeTint="99"/>
+      </w:tblBorders>
+    </w:tblPr>
+    <w:tblStylePr w:type="firstRow">
+      <w:rPr>
+        <w:b/>
+        <w:bCs/>
+        <w:color w:val="FFFFFF" w:themeColor="background1"/>
+      </w:rPr>
+      <w:tblPr/>
+      <w:tcPr>
+        <w:tcBorders>
+          <w:top w:val="single" w:sz="4" w:space="0" w:color="4472C4" w:themeColor="accent1"/>
+          <w:left w:val="single" w:sz="4" w:space="0" w:color="4472C4" w:themeColor="accent1"/>
+          <w:bottom w:val="single" w:sz="4" w:space="0" w:color="4472C4" w:themeColor="accent1"/>
+          <w:right w:val="single" w:sz="4" w:space="0" w:color="4472C4" w:themeColor="accent1"/>
+          <w:insideH w:val="nil"/>
+          <w:insideV w:val="nil"/>
+        </w:tcBorders>
+        <w:shd w:val="clear" w:color="auto" w:fill="4472C4" w:themeFill="accent1"/>
+      </w:tcPr>
+    </w:tblStylePr>
+    <w:tblStylePr w:type="lastRow">
+      <w:rPr>
+        <w:b/>
+        <w:bCs/>
+      </w:rPr>
+      <w:tblPr/>
+      <w:tcPr>
+        <w:tcBorders>
+          <w:top w:val="double" w:sz="4" w:space="0" w:color="4472C4" w:themeColor="accent1"/>
+        </w:tcBorders>
+      </w:tcPr>
+    </w:tblStylePr>
+    <w:tblStylePr w:type="firstCol">
+      <w:rPr>
+        <w:b/>
+        <w:bCs/>
+      </w:rPr>
+    </w:tblStylePr>
+    <w:tblStylePr w:type="lastCol">
+      <w:rPr>
+        <w:b/>
+        <w:bCs/>
+      </w:rPr>
+    </w:tblStylePr>
+    <w:tblStylePr w:type="band1Vert">
+      <w:tblPr/>
+      <w:tcPr>
+        <w:shd w:val="clear" w:color="auto" w:fill="D9E2F3" w:themeFill="accent1" w:themeFillTint="33"/>
+      </w:tcPr>
+    </w:tblStylePr>
+    <w:tblStylePr w:type="band1Horz">
+      <w:tblPr/>
+      <w:tcPr>
+        <w:shd w:val="clear" w:color="auto" w:fill="D9E2F3" w:themeFill="accent1" w:themeFillTint="33"/>
+      </w:tcPr>
+    </w:tblStylePr>
+  </w:style>
 </w:styles>
 </file>
 
@@ -52146,11 +52234,29 @@
 </file>
 
 <file path=customXml/item1.xml><?xml version="1.0" encoding="utf-8"?>
-<b:Sources xmlns:b="http://schemas.openxmlformats.org/officeDocument/2006/bibliography" xmlns="http://schemas.openxmlformats.org/officeDocument/2006/bibliography" SelectedStyle="\HarvardAnglia2008OfficeOnline.xsl" StyleName="Harvard - Anglia" Version="2008"/>
+<b:Sources xmlns:b="http://schemas.openxmlformats.org/officeDocument/2006/bibliography" xmlns="http://schemas.openxmlformats.org/officeDocument/2006/bibliography" SelectedStyle="\HarvardAnglia2008OfficeOnline.xsl" StyleName="Harvard - Anglia" Version="2008">
+  <b:Source>
+    <b:Tag>Ref21</b:Tag>
+    <b:SourceType>InternetSite</b:SourceType>
+    <b:Guid>{0B145ABB-D5F3-429B-A0DF-6A85075EDC96}</b:Guid>
+    <b:Author>
+      <b:Author>
+        <b:Corporate>Refactoring guru</b:Corporate>
+      </b:Author>
+    </b:Author>
+    <b:Title>Factory method</b:Title>
+    <b:Year>2021</b:Year>
+    <b:YearAccessed>2021</b:YearAccessed>
+    <b:MonthAccessed>April</b:MonthAccessed>
+    <b:DayAccessed>8</b:DayAccessed>
+    <b:URL>https://refactoring.guru/design-patterns/factory-method</b:URL>
+    <b:RefOrder>3</b:RefOrder>
+  </b:Source>
+</b:Sources>
 </file>
 
 <file path=customXml/itemProps1.xml><?xml version="1.0" encoding="utf-8"?>
-<ds:datastoreItem xmlns:ds="http://schemas.openxmlformats.org/officeDocument/2006/customXml" ds:itemID="{0333D97A-2C10-4156-AABE-A62C47E649B5}">
+<ds:datastoreItem xmlns:ds="http://schemas.openxmlformats.org/officeDocument/2006/customXml" ds:itemID="{A1CBF5EB-2923-46F2-8F95-D1641FBD2EA3}">
   <ds:schemaRefs>
     <ds:schemaRef ds:uri="http://schemas.openxmlformats.org/officeDocument/2006/bibliography"/>
   </ds:schemaRefs>

</xml_diff>